<commit_message>
Desarrollo de análisis general y documento explicativo del mismo
</commit_message>
<xml_diff>
--- a/TFM_MarioSoto/src/codigo/procesamiento_datos/docs/Clustering_temporal_splits.docx
+++ b/TFM_MarioSoto/src/codigo/procesamiento_datos/docs/Clustering_temporal_splits.docx
@@ -3,11 +3,25 @@
 <w:document xmlns:wpc="http://schemas.microsoft.com/office/word/2010/wordprocessingCanvas" xmlns:cx="http://schemas.microsoft.com/office/drawing/2014/chartex" xmlns:cx1="http://schemas.microsoft.com/office/drawing/2015/9/8/chartex" xmlns:cx2="http://schemas.microsoft.com/office/drawing/2015/10/21/chartex" xmlns:cx3="http://schemas.microsoft.com/office/drawing/2016/5/9/chartex" xmlns:cx4="http://schemas.microsoft.com/office/drawing/2016/5/10/chartex" xmlns:cx5="http://schemas.microsoft.com/office/drawing/2016/5/11/chartex" xmlns:cx6="http://schemas.microsoft.com/office/drawing/2016/5/12/chartex" xmlns:cx7="http://schemas.microsoft.com/office/drawing/2016/5/13/chartex" xmlns:cx8="http://schemas.microsoft.com/office/drawing/2016/5/14/chartex" xmlns:mc="http://schemas.openxmlformats.org/markup-compatibility/2006" xmlns:aink="http://schemas.microsoft.com/office/drawing/2016/ink" xmlns:am3d="http://schemas.microsoft.com/office/drawing/2017/model3d" xmlns:o="urn:schemas-microsoft-com:office:office" xmlns:oel="http://schemas.microsoft.com/office/2019/extlst" xmlns:r="http://schemas.openxmlformats.org/officeDocument/2006/relationships" xmlns:m="http://schemas.openxmlformats.org/officeDocument/2006/math" xmlns:v="urn:schemas-microsoft-com:vml" xmlns:wp14="http://schemas.microsoft.com/office/word/2010/wordprocessingDrawing" xmlns:wp="http://schemas.openxmlformats.org/drawingml/2006/wordprocessingDrawing" xmlns:w10="urn:schemas-microsoft-com:office:word" xmlns:w="http://schemas.openxmlformats.org/wordprocessingml/2006/main" xmlns:w14="http://schemas.microsoft.com/office/word/2010/wordml" xmlns:w15="http://schemas.microsoft.com/office/word/2012/wordml" xmlns:w16cex="http://schemas.microsoft.com/office/word/2018/wordml/cex" xmlns:w16cid="http://schemas.microsoft.com/office/word/2016/wordml/cid" xmlns:w16="http://schemas.microsoft.com/office/word/2018/wordml" xmlns:w16du="http://schemas.microsoft.com/office/word/2023/wordml/word16du" xmlns:w16sdtdh="http://schemas.microsoft.com/office/word/2020/wordml/sdtdatahash" xmlns:w16sdtfl="http://schemas.microsoft.com/office/word/2024/wordml/sdtformatlock" xmlns:w16se="http://schemas.microsoft.com/office/word/2015/wordml/symex" xmlns:wpg="http://schemas.microsoft.com/office/word/2010/wordprocessingGroup" xmlns:wpi="http://schemas.microsoft.com/office/word/2010/wordprocessingInk" xmlns:wne="http://schemas.microsoft.com/office/word/2006/wordml" xmlns:wps="http://schemas.microsoft.com/office/word/2010/wordprocessingShape" mc:Ignorable="w14 w15 w16se w16cid w16 w16cex w16sdtdh w16sdtfl w16du wp14">
   <w:body>
     <w:p>
-      <w:r>
-        <w:t xml:space="preserve">Análisis de estrategias de carrera en maratón usando </w:t>
+      <w:pPr>
+        <w:rPr>
+          <w:b/>
+          <w:bCs/>
+        </w:rPr>
+      </w:pPr>
+      <w:r>
+        <w:rPr>
+          <w:b/>
+          <w:bCs/>
+        </w:rPr>
+        <w:t xml:space="preserve">Análisis de estrategias de carrera en maratón mediante métodos de </w:t>
       </w:r>
       <w:proofErr w:type="spellStart"/>
       <w:r>
+        <w:rPr>
+          <w:b/>
+          <w:bCs/>
+        </w:rPr>
         <w:t>clustering</w:t>
       </w:r>
       <w:proofErr w:type="spellEnd"/>
@@ -21,11 +35,11 @@
       <w:pPr>
         <w:numPr>
           <w:ilvl w:val="0"/>
-          <w:numId w:val="6"/>
+          <w:numId w:val="21"/>
         </w:numPr>
       </w:pPr>
       <w:r>
-        <w:t xml:space="preserve">Datos estructurados y numéricos: dimensiones correspondientes a los </w:t>
+        <w:t xml:space="preserve">Datos estructurados, representados en </w:t>
       </w:r>
       <w:proofErr w:type="spellStart"/>
       <w:r>
@@ -33,99 +47,114 @@
       </w:r>
       <w:proofErr w:type="spellEnd"/>
       <w:r>
-        <w:t>.</w:t>
+        <w:t xml:space="preserve"> sucesivos de carrera.</w:t>
       </w:r>
     </w:p>
     <w:p>
       <w:pPr>
         <w:numPr>
           <w:ilvl w:val="0"/>
-          <w:numId w:val="6"/>
+          <w:numId w:val="21"/>
         </w:numPr>
       </w:pPr>
       <w:proofErr w:type="spellStart"/>
-      <w:r>
-        <w:t>c</w:t>
-      </w:r>
-      <w:r>
-        <w:t>lusters</w:t>
+      <w:proofErr w:type="gramStart"/>
+      <w:r>
+        <w:t>Clusters</w:t>
       </w:r>
       <w:proofErr w:type="spellEnd"/>
-      <w:r>
-        <w:t xml:space="preserve"> basados en patrones de cambio</w:t>
-      </w:r>
-      <w:r>
-        <w:t>.</w:t>
+      <w:proofErr w:type="gramEnd"/>
+      <w:r>
+        <w:t xml:space="preserve"> basados en patrones de cambio, no solo en valores absolutos: buscamos atletas que aceleran, desaceleran o mantienen ritmo estable.</w:t>
       </w:r>
     </w:p>
     <w:p>
       <w:pPr>
         <w:numPr>
           <w:ilvl w:val="0"/>
-          <w:numId w:val="6"/>
+          <w:numId w:val="21"/>
         </w:numPr>
       </w:pPr>
       <w:r>
         <w:t xml:space="preserve">Formas de </w:t>
       </w:r>
       <w:proofErr w:type="spellStart"/>
+      <w:proofErr w:type="gramStart"/>
       <w:r>
         <w:t>clusters</w:t>
       </w:r>
       <w:proofErr w:type="spellEnd"/>
-      <w:r>
-        <w:t xml:space="preserve"> no necesariamente esféricas: perfiles de atletas “aceleradores” o “desaceleradores” que generan curvas específicas.</w:t>
+      <w:proofErr w:type="gramEnd"/>
+      <w:r>
+        <w:t xml:space="preserve"> no necesariamente esféricas: los perfiles de ritmo suelen describir curvas</w:t>
+      </w:r>
+      <w:r>
+        <w:t xml:space="preserve">, </w:t>
+      </w:r>
+      <w:r>
+        <w:t>por lo que los grupos no necesariamente tienen fronteras simples.</w:t>
       </w:r>
     </w:p>
     <w:p>
       <w:pPr>
         <w:numPr>
           <w:ilvl w:val="0"/>
-          <w:numId w:val="6"/>
+          <w:numId w:val="21"/>
         </w:numPr>
       </w:pPr>
       <w:r>
         <w:t xml:space="preserve">Número de </w:t>
       </w:r>
       <w:proofErr w:type="spellStart"/>
+      <w:proofErr w:type="gramStart"/>
       <w:r>
         <w:t>clusters</w:t>
       </w:r>
       <w:proofErr w:type="spellEnd"/>
-      <w:r>
-        <w:t xml:space="preserve"> desconocido</w:t>
-      </w:r>
-      <w:r>
-        <w:t>.</w:t>
+      <w:proofErr w:type="gramEnd"/>
+      <w:r>
+        <w:t xml:space="preserve"> desconocido a priori</w:t>
+      </w:r>
+      <w:r>
+        <w:t xml:space="preserve">. </w:t>
       </w:r>
     </w:p>
     <w:p>
       <w:pPr>
         <w:numPr>
           <w:ilvl w:val="0"/>
-          <w:numId w:val="6"/>
+          <w:numId w:val="21"/>
         </w:numPr>
       </w:pPr>
       <w:r>
-        <w:t xml:space="preserve">Cantidad de datos grande: </w:t>
-      </w:r>
-      <w:r>
-        <w:t>&gt;25k</w:t>
-      </w:r>
-      <w:r>
-        <w:t xml:space="preserve"> atleta</w:t>
-      </w:r>
-      <w:r>
-        <w:t>s</w:t>
-      </w:r>
-      <w:r>
-        <w:t>.</w:t>
+        <w:t>Gran volumen (&gt;25.000 atletas), lo que requiere algoritmos eficientes y escalables.</w:t>
+      </w:r>
+    </w:p>
+    <w:p>
+      <w:r>
+        <w:t xml:space="preserve">Dado este escenario, se evaluaron tres algoritmos complementarios: Gaussian Mixture </w:t>
+      </w:r>
+      <w:proofErr w:type="spellStart"/>
+      <w:r>
+        <w:t>Models</w:t>
+      </w:r>
+      <w:proofErr w:type="spellEnd"/>
+      <w:r>
+        <w:t xml:space="preserve"> (GMM), K-</w:t>
+      </w:r>
+      <w:proofErr w:type="spellStart"/>
+      <w:r>
+        <w:t>Means</w:t>
+      </w:r>
+      <w:proofErr w:type="spellEnd"/>
+      <w:r>
+        <w:t xml:space="preserve">, y Mean Shift. </w:t>
       </w:r>
     </w:p>
     <w:p/>
     <w:p>
       <w:r>
-        <w:t xml:space="preserve">1. Gaussian Mixture </w:t>
+        <w:t xml:space="preserve">Gaussian Mixture </w:t>
       </w:r>
       <w:proofErr w:type="spellStart"/>
       <w:r>
@@ -138,76 +167,159 @@
     </w:p>
     <w:p>
       <w:pPr>
+        <w:rPr>
+          <w:b/>
+          <w:bCs/>
+        </w:rPr>
+      </w:pPr>
+      <w:r>
+        <w:rPr>
+          <w:b/>
+          <w:bCs/>
+        </w:rPr>
+        <w:t>Por qué</w:t>
+      </w:r>
+    </w:p>
+    <w:p>
+      <w:pPr>
         <w:numPr>
           <w:ilvl w:val="0"/>
-          <w:numId w:val="7"/>
+          <w:numId w:val="22"/>
         </w:numPr>
       </w:pPr>
       <w:r>
+        <w:rPr>
+          <w:b/>
+          <w:bCs/>
+        </w:rPr>
         <w:t xml:space="preserve">Permite </w:t>
       </w:r>
       <w:proofErr w:type="spellStart"/>
-      <w:r>
+      <w:proofErr w:type="gramStart"/>
+      <w:r>
+        <w:rPr>
+          <w:b/>
+          <w:bCs/>
+        </w:rPr>
         <w:t>clusters</w:t>
       </w:r>
       <w:proofErr w:type="spellEnd"/>
-      <w:r>
-        <w:t xml:space="preserve"> elípticos con covarianzas distintas, capturando relaciones entre </w:t>
+      <w:proofErr w:type="gramEnd"/>
+      <w:r>
+        <w:rPr>
+          <w:b/>
+          <w:bCs/>
+        </w:rPr>
+        <w:t xml:space="preserve"> elípticos</w:t>
+      </w:r>
+      <w:r>
+        <w:t xml:space="preserve">, lo que captura mucho mejor la forma real de los patrones de ritmo. Atletas que aceleran y luego caen generan curvas no esféricas; GMM puede modelar estas geometrías porque cada </w:t>
       </w:r>
       <w:proofErr w:type="spellStart"/>
-      <w:r>
-        <w:t>splits</w:t>
+      <w:proofErr w:type="gramStart"/>
+      <w:r>
+        <w:t>cluster</w:t>
       </w:r>
       <w:proofErr w:type="spellEnd"/>
-      <w:r>
-        <w:t>.</w:t>
+      <w:proofErr w:type="gramEnd"/>
+      <w:r>
+        <w:t xml:space="preserve"> posee su propia matriz de covarianzas.</w:t>
       </w:r>
     </w:p>
     <w:p>
       <w:pPr>
         <w:numPr>
           <w:ilvl w:val="0"/>
-          <w:numId w:val="7"/>
+          <w:numId w:val="22"/>
         </w:numPr>
       </w:pPr>
-      <w:r>
-        <w:t xml:space="preserve">Permite </w:t>
-      </w:r>
       <w:proofErr w:type="spellStart"/>
       <w:r>
-        <w:t>soft</w:t>
+        <w:rPr>
+          <w:b/>
+          <w:bCs/>
+        </w:rPr>
+        <w:t>Soft</w:t>
       </w:r>
       <w:proofErr w:type="spellEnd"/>
       <w:r>
+        <w:rPr>
+          <w:b/>
+          <w:bCs/>
+        </w:rPr>
         <w:t xml:space="preserve"> </w:t>
       </w:r>
       <w:proofErr w:type="spellStart"/>
       <w:r>
+        <w:rPr>
+          <w:b/>
+          <w:bCs/>
+        </w:rPr>
         <w:t>clustering</w:t>
       </w:r>
       <w:proofErr w:type="spellEnd"/>
       <w:r>
-        <w:t>, reflejando que un atleta puede pertenecer parcialmente a varios patrones intermedios.</w:t>
+        <w:t xml:space="preserve">: un atleta no tiene por qué pertenecer a un único patrón de forma rígida. GMM asigna probabilidades de pertenencia a cada </w:t>
+      </w:r>
+      <w:proofErr w:type="spellStart"/>
+      <w:proofErr w:type="gramStart"/>
+      <w:r>
+        <w:t>cluster</w:t>
+      </w:r>
+      <w:proofErr w:type="spellEnd"/>
+      <w:proofErr w:type="gramEnd"/>
+      <w:r>
+        <w:t>, lo que refleja la realidad de las estrategias mixtas (ej.: atleta que acelera en la segunda mitad, pero no de forma tan marcada como el grupo “aceleradores puros”).</w:t>
       </w:r>
     </w:p>
     <w:p>
       <w:pPr>
-        <w:ind w:firstLine="360"/>
-      </w:pPr>
+        <w:numPr>
+          <w:ilvl w:val="0"/>
+          <w:numId w:val="22"/>
+        </w:numPr>
+      </w:pPr>
+      <w:r>
+        <w:rPr>
+          <w:b/>
+          <w:bCs/>
+        </w:rPr>
+        <w:t>Escala bien con miles de observaciones</w:t>
+      </w:r>
+      <w:r>
+        <w:t xml:space="preserve"> y ofrece criterios estadísticos formales para seleccionar el número óptimo de </w:t>
+      </w:r>
       <w:proofErr w:type="spellStart"/>
-      <w:r>
-        <w:t>Aplicacion</w:t>
+      <w:proofErr w:type="gramStart"/>
+      <w:r>
+        <w:t>clusters</w:t>
       </w:r>
       <w:proofErr w:type="spellEnd"/>
-      <w:r>
-        <w:t>:</w:t>
+      <w:proofErr w:type="gramEnd"/>
+      <w:r>
+        <w:t>.</w:t>
       </w:r>
     </w:p>
     <w:p>
       <w:pPr>
+        <w:rPr>
+          <w:b/>
+          <w:bCs/>
+        </w:rPr>
+      </w:pPr>
+      <w:r>
+        <w:rPr>
+          <w:b/>
+          <w:bCs/>
+        </w:rPr>
+        <w:t>Aplicación</w:t>
+      </w:r>
+    </w:p>
+    <w:p>
+      <w:pPr>
         <w:numPr>
           <w:ilvl w:val="0"/>
-          <w:numId w:val="8"/>
+          <w:numId w:val="23"/>
         </w:numPr>
       </w:pPr>
       <w:r>
@@ -219,24 +331,37 @@
       </w:r>
       <w:proofErr w:type="spellEnd"/>
       <w:r>
-        <w:t xml:space="preserve"> (z-score).</w:t>
+        <w:t xml:space="preserve"> mediante </w:t>
+      </w:r>
+      <w:r>
+        <w:rPr>
+          <w:i/>
+          <w:iCs/>
+        </w:rPr>
+        <w:t>z-score</w:t>
+      </w:r>
+      <w:r>
+        <w:t xml:space="preserve"> para igualar escalas.</w:t>
       </w:r>
     </w:p>
     <w:p>
       <w:pPr>
         <w:numPr>
           <w:ilvl w:val="0"/>
-          <w:numId w:val="8"/>
+          <w:numId w:val="23"/>
         </w:numPr>
       </w:pPr>
       <w:r>
-        <w:t xml:space="preserve">Ajustar GMM con varios valores de k y usar BIC/AIC para seleccionar el número óptimo de </w:t>
-      </w:r>
-      <w:proofErr w:type="spellStart"/>
-      <w:r>
-        <w:t>clusters</w:t>
-      </w:r>
-      <w:proofErr w:type="spellEnd"/>
+        <w:t xml:space="preserve">Ajustar distintos modelos para varios valores de </w:t>
+      </w:r>
+      <m:oMath>
+        <m:r>
+          <w:rPr>
+            <w:rFonts w:ascii="Cambria Math" w:hAnsi="Cambria Math"/>
+          </w:rPr>
+          <m:t>k</m:t>
+        </m:r>
+      </m:oMath>
       <w:r>
         <w:t>.</w:t>
       </w:r>
@@ -245,386 +370,684 @@
       <w:pPr>
         <w:numPr>
           <w:ilvl w:val="0"/>
-          <w:numId w:val="8"/>
+          <w:numId w:val="23"/>
         </w:numPr>
       </w:pPr>
       <w:r>
-        <w:t>Analizar medias y covarianzas para entender cada estrategia (aceleradores, desaceleradores, constantes).</w:t>
-      </w:r>
-    </w:p>
-    <w:p/>
-    <w:p>
-      <w:r>
-        <w:t>2. K-</w:t>
+        <w:t xml:space="preserve">Seleccionar el número óptimo de </w:t>
       </w:r>
       <w:proofErr w:type="spellStart"/>
-      <w:r>
-        <w:t>Means</w:t>
+      <w:proofErr w:type="gramStart"/>
+      <w:r>
+        <w:t>clusters</w:t>
       </w:r>
       <w:proofErr w:type="spellEnd"/>
-      <w:r>
-        <w:t xml:space="preserve"> </w:t>
+      <w:proofErr w:type="gramEnd"/>
+      <w:r>
+        <w:t xml:space="preserve"> usando criterios de información (BIC/AIC).</w:t>
       </w:r>
     </w:p>
     <w:p>
       <w:pPr>
         <w:numPr>
           <w:ilvl w:val="0"/>
-          <w:numId w:val="10"/>
+          <w:numId w:val="23"/>
         </w:numPr>
       </w:pPr>
       <w:r>
-        <w:t xml:space="preserve">Muy escalable para </w:t>
-      </w:r>
-      <w:r>
-        <w:t>muchos</w:t>
-      </w:r>
-      <w:r>
-        <w:t xml:space="preserve"> atletas.</w:t>
+        <w:t>Analizar las medias y covarianzas de cada componente para describir:</w:t>
       </w:r>
     </w:p>
     <w:p>
       <w:pPr>
         <w:numPr>
-          <w:ilvl w:val="0"/>
-          <w:numId w:val="10"/>
+          <w:ilvl w:val="1"/>
+          <w:numId w:val="23"/>
         </w:numPr>
       </w:pPr>
       <w:r>
-        <w:t>Buena primera aproximación para detectar patrones generales.</w:t>
+        <w:t xml:space="preserve">atletas </w:t>
+      </w:r>
+      <w:r>
+        <w:rPr>
+          <w:b/>
+          <w:bCs/>
+        </w:rPr>
+        <w:t>aceleradores</w:t>
+      </w:r>
+      <w:r>
+        <w:t>,</w:t>
       </w:r>
     </w:p>
     <w:p>
       <w:pPr>
-        <w:ind w:left="360"/>
-      </w:pPr>
-      <w:proofErr w:type="spellStart"/>
-      <w:r>
-        <w:t>aplicacion</w:t>
-      </w:r>
-      <w:proofErr w:type="spellEnd"/>
-      <w:r>
-        <w:t>:</w:t>
+        <w:numPr>
+          <w:ilvl w:val="1"/>
+          <w:numId w:val="23"/>
+        </w:numPr>
+      </w:pPr>
+      <w:r>
+        <w:t xml:space="preserve">atletas </w:t>
+      </w:r>
+      <w:r>
+        <w:rPr>
+          <w:b/>
+          <w:bCs/>
+        </w:rPr>
+        <w:t>desaceleradores</w:t>
+      </w:r>
+      <w:r>
+        <w:t>,</w:t>
       </w:r>
     </w:p>
     <w:p>
       <w:pPr>
         <w:numPr>
-          <w:ilvl w:val="0"/>
-          <w:numId w:val="11"/>
+          <w:ilvl w:val="1"/>
+          <w:numId w:val="23"/>
         </w:numPr>
-        <w:tabs>
-          <w:tab w:val="clear" w:pos="720"/>
-          <w:tab w:val="num" w:pos="1080"/>
-        </w:tabs>
-        <w:ind w:left="1080"/>
-      </w:pPr>
-      <w:r>
-        <w:t>Aplicar sobre features transformadas:</w:t>
+      </w:pPr>
+      <w:r>
+        <w:t xml:space="preserve">perfiles </w:t>
+      </w:r>
+      <w:r>
+        <w:rPr>
+          <w:b/>
+          <w:bCs/>
+        </w:rPr>
+        <w:t>estables</w:t>
+      </w:r>
+      <w:r>
+        <w:t>,</w:t>
       </w:r>
     </w:p>
     <w:p>
       <w:pPr>
         <w:numPr>
           <w:ilvl w:val="1"/>
-          <w:numId w:val="11"/>
+          <w:numId w:val="23"/>
         </w:numPr>
-        <w:tabs>
-          <w:tab w:val="clear" w:pos="1440"/>
-          <w:tab w:val="num" w:pos="1800"/>
-        </w:tabs>
-        <w:ind w:left="1800"/>
-      </w:pPr>
-      <w:r>
-        <w:t>Normalizar cada atleta a porcentaje del tiempo total</w:t>
+      </w:pPr>
+      <w:r>
+        <w:t>estrategias intermedias o mixtas.</w:t>
       </w:r>
     </w:p>
     <w:p>
       <w:pPr>
-        <w:ind w:firstLine="708"/>
-      </w:pPr>
-      <w:r>
-        <w:t>Limitaciones:</w:t>
+        <w:rPr>
+          <w:b/>
+          <w:bCs/>
+        </w:rPr>
+      </w:pPr>
+      <w:r>
+        <w:rPr>
+          <w:b/>
+          <w:bCs/>
+        </w:rPr>
+        <w:t>Resultado</w:t>
       </w:r>
     </w:p>
     <w:p>
+      <w:r>
+        <w:t xml:space="preserve">GMM suele ofrecer la representación más fiel de las estrategias de </w:t>
+      </w:r>
+      <w:proofErr w:type="spellStart"/>
+      <w:r>
+        <w:t>pacing</w:t>
+      </w:r>
+      <w:proofErr w:type="spellEnd"/>
+      <w:r>
+        <w:t>, permitiendo una interpretación rica y probabilística.</w:t>
+      </w:r>
+    </w:p>
+    <w:p>
+      <w:r>
+        <w:lastRenderedPageBreak/>
+        <w:pict w14:anchorId="4531057F">
+          <v:rect id="_x0000_i1050" style="width:0;height:1.5pt" o:hralign="center" o:hrstd="t" o:hr="t" fillcolor="#a0a0a0" stroked="f"/>
+        </w:pict>
+      </w:r>
+    </w:p>
+    <w:p>
+      <w:pPr>
+        <w:rPr>
+          <w:b/>
+          <w:bCs/>
+        </w:rPr>
+      </w:pPr>
+      <w:r>
+        <w:rPr>
+          <w:b/>
+          <w:bCs/>
+        </w:rPr>
+        <w:t>2. K-</w:t>
+      </w:r>
+      <w:proofErr w:type="spellStart"/>
+      <w:r>
+        <w:rPr>
+          <w:b/>
+          <w:bCs/>
+        </w:rPr>
+        <w:t>Means</w:t>
+      </w:r>
+      <w:proofErr w:type="spellEnd"/>
+      <w:r>
+        <w:rPr>
+          <w:b/>
+          <w:bCs/>
+        </w:rPr>
+        <w:t xml:space="preserve"> / </w:t>
+      </w:r>
+      <w:proofErr w:type="spellStart"/>
+      <w:r>
+        <w:rPr>
+          <w:b/>
+          <w:bCs/>
+        </w:rPr>
+        <w:t>MiniBatchKMeans</w:t>
+      </w:r>
+      <w:proofErr w:type="spellEnd"/>
+    </w:p>
+    <w:p>
+      <w:pPr>
+        <w:rPr>
+          <w:b/>
+          <w:bCs/>
+        </w:rPr>
+      </w:pPr>
+      <w:r>
+        <w:rPr>
+          <w:b/>
+          <w:bCs/>
+        </w:rPr>
+        <w:t>Por qué usarlo</w:t>
+      </w:r>
+    </w:p>
+    <w:p>
+      <w:r>
+        <w:t>K-</w:t>
+      </w:r>
+      <w:proofErr w:type="spellStart"/>
+      <w:r>
+        <w:t>Means</w:t>
+      </w:r>
+      <w:proofErr w:type="spellEnd"/>
+      <w:r>
+        <w:t xml:space="preserve"> es un algoritmo excelente como </w:t>
+      </w:r>
+      <w:r>
+        <w:rPr>
+          <w:b/>
+          <w:bCs/>
+        </w:rPr>
+        <w:t xml:space="preserve">primera aproximación y </w:t>
+      </w:r>
+      <w:proofErr w:type="spellStart"/>
+      <w:r>
+        <w:rPr>
+          <w:b/>
+          <w:bCs/>
+        </w:rPr>
+        <w:t>baseline</w:t>
+      </w:r>
+      <w:proofErr w:type="spellEnd"/>
+      <w:r>
+        <w:t xml:space="preserve">, especialmente en </w:t>
+      </w:r>
+      <w:proofErr w:type="spellStart"/>
+      <w:r>
+        <w:t>datasets</w:t>
+      </w:r>
+      <w:proofErr w:type="spellEnd"/>
+      <w:r>
+        <w:t xml:space="preserve"> grandes, porque:</w:t>
+      </w:r>
+    </w:p>
+    <w:p>
       <w:pPr>
         <w:numPr>
           <w:ilvl w:val="0"/>
-          <w:numId w:val="12"/>
+          <w:numId w:val="24"/>
         </w:numPr>
-        <w:tabs>
-          <w:tab w:val="clear" w:pos="720"/>
-          <w:tab w:val="num" w:pos="1080"/>
-        </w:tabs>
-        <w:ind w:left="1080"/>
-      </w:pPr>
-      <w:r>
-        <w:t xml:space="preserve">Supone </w:t>
-      </w:r>
-      <w:proofErr w:type="spellStart"/>
-      <w:r>
-        <w:t>clusters</w:t>
-      </w:r>
-      <w:proofErr w:type="spellEnd"/>
-      <w:r>
-        <w:t xml:space="preserve"> esféricos, por lo que patrones de estrategia complejos pueden no captarse completamente.</w:t>
+      </w:pPr>
+      <w:r>
+        <w:t xml:space="preserve">Es </w:t>
+      </w:r>
+      <w:r>
+        <w:rPr>
+          <w:b/>
+          <w:bCs/>
+        </w:rPr>
+        <w:t>muy escalable</w:t>
+      </w:r>
+      <w:r>
+        <w:t xml:space="preserve"> y extremadamente rápido.</w:t>
       </w:r>
     </w:p>
     <w:p>
       <w:pPr>
         <w:numPr>
           <w:ilvl w:val="0"/>
-          <w:numId w:val="12"/>
+          <w:numId w:val="24"/>
         </w:numPr>
-        <w:tabs>
-          <w:tab w:val="clear" w:pos="720"/>
-          <w:tab w:val="num" w:pos="1080"/>
-        </w:tabs>
-        <w:ind w:left="1080"/>
-      </w:pPr>
-      <w:r>
-        <w:t>Requiere decidir k a priori.</w:t>
+      </w:pPr>
+      <w:r>
+        <w:t xml:space="preserve">Funciona bien con datos numéricos de baja dimensionalidad (como 6 </w:t>
+      </w:r>
+      <w:proofErr w:type="spellStart"/>
+      <w:r>
+        <w:t>splits</w:t>
+      </w:r>
+      <w:proofErr w:type="spellEnd"/>
+      <w:r>
+        <w:t>).</w:t>
       </w:r>
     </w:p>
     <w:p>
       <w:pPr>
-        <w:ind w:left="360"/>
-      </w:pPr>
+        <w:numPr>
+          <w:ilvl w:val="0"/>
+          <w:numId w:val="24"/>
+        </w:numPr>
+      </w:pPr>
+      <w:r>
+        <w:t>Permite visualizar patrones iniciales mediante centroides muy intuitivos.</w:t>
+      </w:r>
     </w:p>
     <w:p>
-      <w:pPr>
-        <w:ind w:left="360"/>
-      </w:pPr>
+      <w:r>
+        <w:t xml:space="preserve">En estudios deportivos suele ser útil para una </w:t>
+      </w:r>
+      <w:r>
+        <w:rPr>
+          <w:b/>
+          <w:bCs/>
+        </w:rPr>
+        <w:t>exploración rápida</w:t>
+      </w:r>
+      <w:r>
+        <w:t xml:space="preserve"> de los perfiles de ritmo.</w:t>
+      </w:r>
     </w:p>
     <w:p>
       <w:pPr>
-        <w:ind w:left="360"/>
-      </w:pPr>
+        <w:rPr>
+          <w:b/>
+          <w:bCs/>
+        </w:rPr>
+      </w:pPr>
+      <w:r>
+        <w:rPr>
+          <w:b/>
+          <w:bCs/>
+        </w:rPr>
+        <w:t>Aplicación</w:t>
+      </w:r>
     </w:p>
     <w:p>
-      <w:r>
-        <w:lastRenderedPageBreak/>
-        <w:t>3. Mean Shift:</w:t>
+      <w:pPr>
+        <w:numPr>
+          <w:ilvl w:val="0"/>
+          <w:numId w:val="25"/>
+        </w:numPr>
+      </w:pPr>
+      <w:r>
+        <w:t>Normalizar los tiempos parciales.</w:t>
       </w:r>
     </w:p>
     <w:p>
       <w:pPr>
         <w:numPr>
           <w:ilvl w:val="0"/>
-          <w:numId w:val="13"/>
+          <w:numId w:val="25"/>
         </w:numPr>
       </w:pPr>
       <w:r>
-        <w:t xml:space="preserve">No requiere fijar el número de </w:t>
+        <w:t xml:space="preserve">(Opcional) Transformar los </w:t>
       </w:r>
       <w:proofErr w:type="spellStart"/>
       <w:r>
-        <w:t>clusters</w:t>
+        <w:t>splits</w:t>
       </w:r>
       <w:proofErr w:type="spellEnd"/>
       <w:r>
-        <w:t xml:space="preserve"> a priori.</w:t>
+        <w:t xml:space="preserve"> a </w:t>
+      </w:r>
+      <w:r>
+        <w:rPr>
+          <w:b/>
+          <w:bCs/>
+        </w:rPr>
+        <w:t>porcentaje del tiempo total</w:t>
+      </w:r>
+      <w:r>
+        <w:t xml:space="preserve"> para estudiar estrategias relativas y no absolutas.</w:t>
       </w:r>
     </w:p>
     <w:p>
       <w:pPr>
         <w:numPr>
           <w:ilvl w:val="0"/>
-          <w:numId w:val="13"/>
+          <w:numId w:val="25"/>
         </w:numPr>
       </w:pPr>
       <w:r>
-        <w:t xml:space="preserve">Detecta </w:t>
+        <w:t xml:space="preserve">Probar distintos valores de </w:t>
+      </w:r>
+      <m:oMath>
+        <m:r>
+          <w:rPr>
+            <w:rFonts w:ascii="Cambria Math" w:hAnsi="Cambria Math"/>
+          </w:rPr>
+          <m:t>k</m:t>
+        </m:r>
+      </m:oMath>
+      <w:r>
+        <w:t xml:space="preserve">y seleccionar el óptimo mediante </w:t>
       </w:r>
       <w:proofErr w:type="spellStart"/>
       <w:r>
-        <w:t>clusters</w:t>
+        <w:rPr>
+          <w:b/>
+          <w:bCs/>
+        </w:rPr>
+        <w:t>silhouette</w:t>
       </w:r>
       <w:proofErr w:type="spellEnd"/>
       <w:r>
-        <w:t xml:space="preserve"> de forma arbitraria, útil si hay perfiles complejos de aceleración/desaceleración.</w:t>
+        <w:rPr>
+          <w:b/>
+          <w:bCs/>
+        </w:rPr>
+        <w:t xml:space="preserve"> score</w:t>
+      </w:r>
+      <w:r>
+        <w:t xml:space="preserve"> o análisis de estabilidad de centroides.</w:t>
       </w:r>
     </w:p>
     <w:p>
       <w:pPr>
+        <w:rPr>
+          <w:b/>
+          <w:bCs/>
+        </w:rPr>
+      </w:pPr>
+      <w:r>
+        <w:rPr>
+          <w:b/>
+          <w:bCs/>
+        </w:rPr>
+        <w:t>Limitaciones</w:t>
+      </w:r>
+    </w:p>
+    <w:p>
+      <w:pPr>
         <w:numPr>
           <w:ilvl w:val="0"/>
-          <w:numId w:val="13"/>
+          <w:numId w:val="26"/>
         </w:numPr>
       </w:pPr>
       <w:r>
-        <w:t>Basado en densidad</w:t>
-      </w:r>
-      <w:r>
-        <w:t xml:space="preserve">, </w:t>
-      </w:r>
-      <w:r>
-        <w:t>identifica regiones con alta concentración de atletas que comparten estrategias similares.</w:t>
+        <w:t xml:space="preserve">Supone </w:t>
+      </w:r>
+      <w:proofErr w:type="spellStart"/>
+      <w:proofErr w:type="gramStart"/>
+      <w:r>
+        <w:t>clusters</w:t>
+      </w:r>
+      <w:proofErr w:type="spellEnd"/>
+      <w:proofErr w:type="gramEnd"/>
+      <w:r>
+        <w:t xml:space="preserve"> </w:t>
+      </w:r>
+      <w:r>
+        <w:rPr>
+          <w:b/>
+          <w:bCs/>
+        </w:rPr>
+        <w:t>esféricos y linealmente separables</w:t>
+      </w:r>
+      <w:r>
+        <w:t>, lo que rara vez ocurre en estrategias reales de carrera.</w:t>
       </w:r>
     </w:p>
     <w:p>
       <w:pPr>
-        <w:ind w:left="360"/>
-      </w:pPr>
-      <w:proofErr w:type="spellStart"/>
-      <w:r>
-        <w:t>Aplicacion</w:t>
-      </w:r>
-      <w:proofErr w:type="spellEnd"/>
-      <w:r>
-        <w:t>:</w:t>
+        <w:numPr>
+          <w:ilvl w:val="0"/>
+          <w:numId w:val="26"/>
+        </w:numPr>
+      </w:pPr>
+      <w:r>
+        <w:t>No capta bien perfiles complejos (ej.: atletas que aceleran a mitad de carrera y luego mantienen ritmo).</w:t>
       </w:r>
     </w:p>
     <w:p>
       <w:pPr>
         <w:numPr>
           <w:ilvl w:val="0"/>
-          <w:numId w:val="14"/>
+          <w:numId w:val="26"/>
         </w:numPr>
-        <w:tabs>
-          <w:tab w:val="clear" w:pos="720"/>
-          <w:tab w:val="num" w:pos="1080"/>
-        </w:tabs>
-        <w:ind w:left="1080"/>
-      </w:pPr>
-      <w:r>
-        <w:t xml:space="preserve">Normalizar los </w:t>
-      </w:r>
-      <w:proofErr w:type="spellStart"/>
-      <w:r>
-        <w:t>splits</w:t>
-      </w:r>
-      <w:proofErr w:type="spellEnd"/>
-      <w:r>
-        <w:t xml:space="preserve"> </w:t>
+      </w:pPr>
+      <w:r>
+        <w:t xml:space="preserve">Requiere fijar </w:t>
+      </w:r>
+      <m:oMath>
+        <m:r>
+          <w:rPr>
+            <w:rFonts w:ascii="Cambria Math" w:hAnsi="Cambria Math"/>
+          </w:rPr>
+          <m:t>k</m:t>
+        </m:r>
+      </m:oMath>
+      <w:r>
+        <w:t>a priori, lo que no está definido por la estructura del problema.</w:t>
       </w:r>
     </w:p>
     <w:p>
       <w:pPr>
+        <w:rPr>
+          <w:b/>
+          <w:bCs/>
+        </w:rPr>
+      </w:pPr>
+      <w:r>
+        <w:rPr>
+          <w:b/>
+          <w:bCs/>
+        </w:rPr>
+        <w:t>Resultado</w:t>
+      </w:r>
+    </w:p>
+    <w:p>
+      <w:r>
+        <w:t xml:space="preserve">Es útil como método de referencia y para visualizar patrones dominantes, pero puede simplificar demasiado la estructura real del </w:t>
+      </w:r>
+      <w:proofErr w:type="spellStart"/>
+      <w:r>
+        <w:t>pacing</w:t>
+      </w:r>
+      <w:proofErr w:type="spellEnd"/>
+      <w:r>
+        <w:t>.</w:t>
+      </w:r>
+    </w:p>
+    <w:p>
+      <w:r>
+        <w:pict w14:anchorId="04ACC171">
+          <v:rect id="_x0000_i1051" style="width:0;height:1.5pt" o:hralign="center" o:hrstd="t" o:hr="t" fillcolor="#a0a0a0" stroked="f"/>
+        </w:pict>
+      </w:r>
+    </w:p>
+    <w:p>
+      <w:pPr>
+        <w:rPr>
+          <w:b/>
+          <w:bCs/>
+        </w:rPr>
+      </w:pPr>
+      <w:r>
+        <w:rPr>
+          <w:b/>
+          <w:bCs/>
+        </w:rPr>
+        <w:t>3. Mean Shift</w:t>
+      </w:r>
+    </w:p>
+    <w:p>
+      <w:pPr>
+        <w:rPr>
+          <w:b/>
+          <w:bCs/>
+        </w:rPr>
+      </w:pPr>
+      <w:r>
+        <w:rPr>
+          <w:b/>
+          <w:bCs/>
+        </w:rPr>
+        <w:t>Por qué usarlo</w:t>
+      </w:r>
+    </w:p>
+    <w:p>
+      <w:r>
+        <w:t>Mean Shift es un algoritmo basado en densidad que:</w:t>
+      </w:r>
+    </w:p>
+    <w:p>
+      <w:pPr>
         <w:numPr>
           <w:ilvl w:val="0"/>
-          <w:numId w:val="14"/>
+          <w:numId w:val="27"/>
         </w:numPr>
-        <w:tabs>
-          <w:tab w:val="clear" w:pos="720"/>
-          <w:tab w:val="num" w:pos="1080"/>
-        </w:tabs>
-        <w:ind w:left="1080"/>
-      </w:pPr>
-      <w:r>
-        <w:t>Elegir una ventana (</w:t>
+      </w:pPr>
+      <w:r>
+        <w:rPr>
+          <w:b/>
+          <w:bCs/>
+        </w:rPr>
+        <w:t xml:space="preserve">No requiere especificar el número de </w:t>
       </w:r>
       <w:proofErr w:type="spellStart"/>
-      <w:r>
-        <w:t>bandwidth</w:t>
+      <w:proofErr w:type="gramStart"/>
+      <w:r>
+        <w:rPr>
+          <w:b/>
+          <w:bCs/>
+        </w:rPr>
+        <w:t>clusters</w:t>
       </w:r>
       <w:proofErr w:type="spellEnd"/>
-      <w:r>
-        <w:t>) adecuada</w:t>
+      <w:proofErr w:type="gramEnd"/>
+      <w:r>
+        <w:t xml:space="preserve">, lo que permite descubrir estructuras complejas sin fijar un valor de </w:t>
+      </w:r>
+      <m:oMath>
+        <m:r>
+          <w:rPr>
+            <w:rFonts w:ascii="Cambria Math" w:hAnsi="Cambria Math"/>
+          </w:rPr>
+          <m:t>k</m:t>
+        </m:r>
+      </m:oMath>
+      <w:r>
+        <w:t>a priori.</w:t>
       </w:r>
     </w:p>
     <w:p>
       <w:pPr>
         <w:numPr>
           <w:ilvl w:val="0"/>
-          <w:numId w:val="14"/>
+          <w:numId w:val="27"/>
         </w:numPr>
-        <w:tabs>
-          <w:tab w:val="clear" w:pos="720"/>
-          <w:tab w:val="num" w:pos="1080"/>
-        </w:tabs>
-        <w:ind w:left="1080"/>
-      </w:pPr>
-      <w:r>
-        <w:t xml:space="preserve">Iterar hasta que los puntos converjan a los </w:t>
-      </w:r>
-      <w:r>
-        <w:t>n</w:t>
-      </w:r>
-      <w:r>
-        <w:t>odos de densidad.</w:t>
+      </w:pPr>
+      <w:r>
+        <w:t xml:space="preserve">Puede detectar </w:t>
+      </w:r>
+      <w:proofErr w:type="spellStart"/>
+      <w:proofErr w:type="gramStart"/>
+      <w:r>
+        <w:t>clusters</w:t>
+      </w:r>
+      <w:proofErr w:type="spellEnd"/>
+      <w:proofErr w:type="gramEnd"/>
+      <w:r>
+        <w:t xml:space="preserve"> de forma </w:t>
+      </w:r>
+      <w:r>
+        <w:rPr>
+          <w:b/>
+          <w:bCs/>
+        </w:rPr>
+        <w:t>arbitraria</w:t>
+      </w:r>
+      <w:r>
+        <w:t>, ideal si los perfiles de ritmo presentan patrones no lineales o distribuciones densas en regiones específicas.</w:t>
       </w:r>
     </w:p>
     <w:p>
       <w:pPr>
         <w:numPr>
           <w:ilvl w:val="0"/>
-          <w:numId w:val="14"/>
+          <w:numId w:val="27"/>
         </w:numPr>
-        <w:tabs>
-          <w:tab w:val="clear" w:pos="720"/>
-          <w:tab w:val="num" w:pos="1080"/>
-        </w:tabs>
-        <w:ind w:left="1080"/>
-      </w:pPr>
-      <w:r>
-        <w:t xml:space="preserve">Cada modo = </w:t>
+      </w:pPr>
+      <w:r>
+        <w:t xml:space="preserve">Encuentra “modos” de densidad en el espacio de </w:t>
       </w:r>
       <w:proofErr w:type="spellStart"/>
       <w:r>
-        <w:t>cluster</w:t>
+        <w:t>splits</w:t>
       </w:r>
       <w:proofErr w:type="spellEnd"/>
       <w:r>
-        <w:t>.</w:t>
-      </w:r>
-      <w:r>
-        <w:t xml:space="preserve"> analizar centroides para interpretar estrategias.</w:t>
+        <w:t>, lo que equivale a identificar grupos de atletas que comparten características muy similares de ritmo.</w:t>
       </w:r>
     </w:p>
     <w:p>
       <w:pPr>
-        <w:ind w:left="360"/>
-      </w:pPr>
-      <w:r>
-        <w:t>Limitaciones:</w:t>
+        <w:rPr>
+          <w:b/>
+          <w:bCs/>
+        </w:rPr>
+      </w:pPr>
+      <w:r>
+        <w:rPr>
+          <w:b/>
+          <w:bCs/>
+        </w:rPr>
+        <w:lastRenderedPageBreak/>
+        <w:t>Aplicación</w:t>
       </w:r>
     </w:p>
     <w:p>
       <w:pPr>
         <w:numPr>
           <w:ilvl w:val="0"/>
-          <w:numId w:val="15"/>
+          <w:numId w:val="28"/>
         </w:numPr>
-        <w:tabs>
-          <w:tab w:val="clear" w:pos="720"/>
-          <w:tab w:val="num" w:pos="1080"/>
-        </w:tabs>
-        <w:ind w:left="1080"/>
-      </w:pPr>
-      <w:r>
-        <w:t>Menos escalable que K-</w:t>
+      </w:pPr>
+      <w:r>
+        <w:t xml:space="preserve">Normalizar los </w:t>
       </w:r>
       <w:proofErr w:type="spellStart"/>
       <w:r>
-        <w:t>Means</w:t>
+        <w:t>splits</w:t>
       </w:r>
       <w:proofErr w:type="spellEnd"/>
       <w:r>
-        <w:t xml:space="preserve"> o GMM para </w:t>
-      </w:r>
-      <w:r>
-        <w:t>muchos</w:t>
-      </w:r>
-      <w:r>
-        <w:t xml:space="preserve"> atletas; puede requerir optimizaciones o muestreo.</w:t>
+        <w:t>.</w:t>
       </w:r>
     </w:p>
     <w:p>
       <w:pPr>
         <w:numPr>
           <w:ilvl w:val="0"/>
-          <w:numId w:val="15"/>
+          <w:numId w:val="28"/>
         </w:numPr>
-        <w:tabs>
-          <w:tab w:val="clear" w:pos="720"/>
-          <w:tab w:val="num" w:pos="1080"/>
-        </w:tabs>
-        <w:ind w:left="1080"/>
-      </w:pPr>
-      <w:r>
-        <w:t xml:space="preserve">Sensible a la elección de </w:t>
+      </w:pPr>
+      <w:r>
+        <w:t xml:space="preserve">Estimar un </w:t>
       </w:r>
       <w:proofErr w:type="spellStart"/>
       <w:r>
@@ -632,35 +1055,368 @@
       </w:r>
       <w:proofErr w:type="spellEnd"/>
       <w:r>
-        <w:t>: demasiado pequeño</w:t>
-      </w:r>
-      <w:r>
-        <w:t>,</w:t>
-      </w:r>
-      <w:r>
-        <w:t xml:space="preserve"> muchos cl</w:t>
+        <w:t xml:space="preserve"> adecuado (cuánto “suaviza” el algoritmo).</w:t>
+      </w:r>
+    </w:p>
+    <w:p>
+      <w:pPr>
+        <w:numPr>
+          <w:ilvl w:val="0"/>
+          <w:numId w:val="28"/>
+        </w:numPr>
+      </w:pPr>
+      <w:r>
+        <w:t>Ejecutar Mean Shift hasta que los puntos convergen a sus nodos de densidad.</w:t>
+      </w:r>
+    </w:p>
+    <w:p>
+      <w:pPr>
+        <w:numPr>
+          <w:ilvl w:val="0"/>
+          <w:numId w:val="28"/>
+        </w:numPr>
+      </w:pPr>
+      <w:r>
+        <w:t xml:space="preserve">Interpretar cada modo como un </w:t>
       </w:r>
       <w:proofErr w:type="spellStart"/>
-      <w:r>
-        <w:t>usters</w:t>
+      <w:proofErr w:type="gramStart"/>
+      <w:r>
+        <w:t>cluster</w:t>
       </w:r>
       <w:proofErr w:type="spellEnd"/>
-      <w:r>
-        <w:t>, demasiado grande</w:t>
-      </w:r>
-      <w:r>
-        <w:t>,</w:t>
-      </w:r>
-      <w:r>
-        <w:t xml:space="preserve"> pocos clu</w:t>
+      <w:proofErr w:type="gramEnd"/>
+      <w:r>
+        <w:t xml:space="preserve"> y analizar su </w:t>
       </w:r>
       <w:proofErr w:type="spellStart"/>
       <w:r>
-        <w:t>sters</w:t>
+        <w:t>centroid</w:t>
       </w:r>
       <w:proofErr w:type="spellEnd"/>
       <w:r>
+        <w:t xml:space="preserve"> para identificar el patrón de estrategia correspondiente.</w:t>
+      </w:r>
+    </w:p>
+    <w:p>
+      <w:pPr>
+        <w:rPr>
+          <w:b/>
+          <w:bCs/>
+        </w:rPr>
+      </w:pPr>
+      <w:r>
+        <w:rPr>
+          <w:b/>
+          <w:bCs/>
+        </w:rPr>
+        <w:t>Limitaciones</w:t>
+      </w:r>
+    </w:p>
+    <w:p>
+      <w:pPr>
+        <w:numPr>
+          <w:ilvl w:val="0"/>
+          <w:numId w:val="29"/>
+        </w:numPr>
+      </w:pPr>
+      <w:r>
+        <w:t>Menos escalable que GMM o K-</w:t>
+      </w:r>
+      <w:proofErr w:type="spellStart"/>
+      <w:r>
+        <w:t>Means</w:t>
+      </w:r>
+      <w:proofErr w:type="spellEnd"/>
+      <w:r>
+        <w:t xml:space="preserve"> con 25k+ atletas.</w:t>
+      </w:r>
+    </w:p>
+    <w:p>
+      <w:pPr>
+        <w:numPr>
+          <w:ilvl w:val="0"/>
+          <w:numId w:val="29"/>
+        </w:numPr>
+      </w:pPr>
+      <w:r>
+        <w:t xml:space="preserve">Muy sensible al parámetro </w:t>
+      </w:r>
+      <w:proofErr w:type="spellStart"/>
+      <w:r>
+        <w:rPr>
+          <w:i/>
+          <w:iCs/>
+        </w:rPr>
+        <w:t>bandwidth</w:t>
+      </w:r>
+      <w:proofErr w:type="spellEnd"/>
+      <w:r>
+        <w:t>:</w:t>
+      </w:r>
+    </w:p>
+    <w:p>
+      <w:pPr>
+        <w:numPr>
+          <w:ilvl w:val="1"/>
+          <w:numId w:val="29"/>
+        </w:numPr>
+      </w:pPr>
+      <w:proofErr w:type="spellStart"/>
+      <w:r>
+        <w:t>si</w:t>
+      </w:r>
+      <w:proofErr w:type="spellEnd"/>
+      <w:r>
+        <w:t xml:space="preserve"> es pequeño → genera muchos </w:t>
+      </w:r>
+      <w:proofErr w:type="spellStart"/>
+      <w:proofErr w:type="gramStart"/>
+      <w:r>
+        <w:t>clusters</w:t>
+      </w:r>
+      <w:proofErr w:type="spellEnd"/>
+      <w:proofErr w:type="gramEnd"/>
+      <w:r>
+        <w:t>;</w:t>
+      </w:r>
+    </w:p>
+    <w:p>
+      <w:pPr>
+        <w:numPr>
+          <w:ilvl w:val="1"/>
+          <w:numId w:val="29"/>
+        </w:numPr>
+      </w:pPr>
+      <w:proofErr w:type="spellStart"/>
+      <w:r>
+        <w:t>si</w:t>
+      </w:r>
+      <w:proofErr w:type="spellEnd"/>
+      <w:r>
+        <w:t xml:space="preserve"> es grande → genera pocos.</w:t>
+      </w:r>
+    </w:p>
+    <w:p>
+      <w:pPr>
+        <w:numPr>
+          <w:ilvl w:val="0"/>
+          <w:numId w:val="29"/>
+        </w:numPr>
+      </w:pPr>
+      <w:r>
+        <w:t xml:space="preserve">Puede requerir muestreo </w:t>
+      </w:r>
+      <w:proofErr w:type="spellStart"/>
+      <w:r>
+        <w:t>o</w:t>
+      </w:r>
+      <w:proofErr w:type="spellEnd"/>
+      <w:r>
+        <w:t xml:space="preserve"> optimizaciones para tiempos razonables.</w:t>
+      </w:r>
+    </w:p>
+    <w:p>
+      <w:pPr>
+        <w:rPr>
+          <w:b/>
+          <w:bCs/>
+        </w:rPr>
+      </w:pPr>
+      <w:r>
+        <w:rPr>
+          <w:b/>
+          <w:bCs/>
+        </w:rPr>
+        <w:t>Resultado</w:t>
+      </w:r>
+    </w:p>
+    <w:p>
+      <w:r>
+        <w:t>Es útil como método exploratorio para detectar estructuras complejas, pero no siempre práctico como método definitivo.</w:t>
+      </w:r>
+    </w:p>
+    <w:p>
+      <w:r>
+        <w:pict w14:anchorId="7285B988">
+          <v:rect id="_x0000_i1052" style="width:0;height:1.5pt" o:hralign="center" o:hrstd="t" o:hr="t" fillcolor="#a0a0a0" stroked="f"/>
+        </w:pict>
+      </w:r>
+    </w:p>
+    <w:p>
+      <w:pPr>
+        <w:rPr>
+          <w:b/>
+          <w:bCs/>
+        </w:rPr>
+      </w:pPr>
+      <w:r>
+        <w:rPr>
+          <w:b/>
+          <w:bCs/>
+        </w:rPr>
+        <w:t>Conclusión general</w:t>
+      </w:r>
+    </w:p>
+    <w:p>
+      <w:r>
+        <w:t xml:space="preserve">El análisis de estrategias de carrera en maratón requiere métodos capaces de capturar </w:t>
+      </w:r>
+      <w:r>
+        <w:rPr>
+          <w:b/>
+          <w:bCs/>
+        </w:rPr>
+        <w:t>formas no esféricas</w:t>
+      </w:r>
+      <w:r>
+        <w:t xml:space="preserve">, </w:t>
+      </w:r>
+      <w:r>
+        <w:rPr>
+          <w:b/>
+          <w:bCs/>
+        </w:rPr>
+        <w:t xml:space="preserve">relaciones entre </w:t>
+      </w:r>
+      <w:proofErr w:type="spellStart"/>
+      <w:r>
+        <w:rPr>
+          <w:b/>
+          <w:bCs/>
+        </w:rPr>
+        <w:t>splits</w:t>
+      </w:r>
+      <w:proofErr w:type="spellEnd"/>
+      <w:r>
+        <w:t xml:space="preserve"> y </w:t>
+      </w:r>
+      <w:r>
+        <w:rPr>
+          <w:b/>
+          <w:bCs/>
+        </w:rPr>
+        <w:t>variabilidad en la progresión de ritmos</w:t>
+      </w:r>
+      <w:r>
         <w:t>.</w:t>
+      </w:r>
+      <w:r>
+        <w:br/>
+        <w:t>En este contexto:</w:t>
+      </w:r>
+    </w:p>
+    <w:p>
+      <w:pPr>
+        <w:numPr>
+          <w:ilvl w:val="0"/>
+          <w:numId w:val="30"/>
+        </w:numPr>
+      </w:pPr>
+      <w:r>
+        <w:rPr>
+          <w:b/>
+          <w:bCs/>
+        </w:rPr>
+        <w:t>GMM</w:t>
+      </w:r>
+      <w:r>
+        <w:t xml:space="preserve"> es el método más adecuado para obtener </w:t>
+      </w:r>
+      <w:proofErr w:type="spellStart"/>
+      <w:proofErr w:type="gramStart"/>
+      <w:r>
+        <w:t>clusters</w:t>
+      </w:r>
+      <w:proofErr w:type="spellEnd"/>
+      <w:proofErr w:type="gramEnd"/>
+      <w:r>
+        <w:t xml:space="preserve"> interpretables, flexibles y realistas, especialmente gracias al </w:t>
+      </w:r>
+      <w:proofErr w:type="spellStart"/>
+      <w:r>
+        <w:t>soft</w:t>
+      </w:r>
+      <w:proofErr w:type="spellEnd"/>
+      <w:r>
+        <w:t xml:space="preserve"> </w:t>
+      </w:r>
+      <w:proofErr w:type="spellStart"/>
+      <w:r>
+        <w:t>clustering</w:t>
+      </w:r>
+      <w:proofErr w:type="spellEnd"/>
+      <w:r>
+        <w:t xml:space="preserve"> y la selección de </w:t>
+      </w:r>
+      <m:oMath>
+        <m:r>
+          <w:rPr>
+            <w:rFonts w:ascii="Cambria Math" w:hAnsi="Cambria Math"/>
+          </w:rPr>
+          <m:t>k</m:t>
+        </m:r>
+      </m:oMath>
+      <w:r>
+        <w:t>mediante BIC.</w:t>
+      </w:r>
+    </w:p>
+    <w:p>
+      <w:pPr>
+        <w:numPr>
+          <w:ilvl w:val="0"/>
+          <w:numId w:val="30"/>
+        </w:numPr>
+      </w:pPr>
+      <w:r>
+        <w:rPr>
+          <w:b/>
+          <w:bCs/>
+        </w:rPr>
+        <w:t>K-</w:t>
+      </w:r>
+      <w:proofErr w:type="spellStart"/>
+      <w:r>
+        <w:rPr>
+          <w:b/>
+          <w:bCs/>
+        </w:rPr>
+        <w:t>Means</w:t>
+      </w:r>
+      <w:proofErr w:type="spellEnd"/>
+      <w:r>
+        <w:t xml:space="preserve"> es un excelente punto de partida por su velocidad y simplicidad, útil para entender patrones generales.</w:t>
+      </w:r>
+    </w:p>
+    <w:p>
+      <w:pPr>
+        <w:numPr>
+          <w:ilvl w:val="0"/>
+          <w:numId w:val="30"/>
+        </w:numPr>
+      </w:pPr>
+      <w:r>
+        <w:rPr>
+          <w:b/>
+          <w:bCs/>
+        </w:rPr>
+        <w:t>Mean Shift</w:t>
+      </w:r>
+      <w:r>
+        <w:t xml:space="preserve"> aporta una perspectiva basada en densidad, aunque presenta limitaciones de escalabilidad.</w:t>
+      </w:r>
+    </w:p>
+    <w:p>
+      <w:r>
+        <w:t xml:space="preserve">En conjunto, estos métodos permiten una caracterización robusta de los perfiles de </w:t>
+      </w:r>
+      <w:proofErr w:type="spellStart"/>
+      <w:r>
+        <w:t>pacing</w:t>
+      </w:r>
+      <w:proofErr w:type="spellEnd"/>
+      <w:r>
+        <w:t xml:space="preserve"> —aceleradores, desaceleradores, estables y mixtos— proporcionando una visión profunda del comportamiento estratégico de los atletas de maratón.</w:t>
       </w:r>
     </w:p>
     <w:p/>
@@ -827,6 +1583,155 @@
     </w:lvl>
   </w:abstractNum>
   <w:abstractNum w:abstractNumId="1" w15:restartNumberingAfterBreak="0">
+    <w:nsid w:val="031916DF"/>
+    <w:multiLevelType w:val="multilevel"/>
+    <w:tmpl w:val="4F20D29E"/>
+    <w:lvl w:ilvl="0">
+      <w:start w:val="1"/>
+      <w:numFmt w:val="bullet"/>
+      <w:lvlText w:val=""/>
+      <w:lvlJc w:val="left"/>
+      <w:pPr>
+        <w:tabs>
+          <w:tab w:val="num" w:pos="720"/>
+        </w:tabs>
+        <w:ind w:left="720" w:hanging="360"/>
+      </w:pPr>
+      <w:rPr>
+        <w:rFonts w:ascii="Symbol" w:hAnsi="Symbol" w:hint="default"/>
+        <w:sz w:val="20"/>
+      </w:rPr>
+    </w:lvl>
+    <w:lvl w:ilvl="1" w:tentative="1">
+      <w:start w:val="1"/>
+      <w:numFmt w:val="bullet"/>
+      <w:lvlText w:val="o"/>
+      <w:lvlJc w:val="left"/>
+      <w:pPr>
+        <w:tabs>
+          <w:tab w:val="num" w:pos="1440"/>
+        </w:tabs>
+        <w:ind w:left="1440" w:hanging="360"/>
+      </w:pPr>
+      <w:rPr>
+        <w:rFonts w:ascii="Courier New" w:hAnsi="Courier New" w:hint="default"/>
+        <w:sz w:val="20"/>
+      </w:rPr>
+    </w:lvl>
+    <w:lvl w:ilvl="2" w:tentative="1">
+      <w:start w:val="1"/>
+      <w:numFmt w:val="bullet"/>
+      <w:lvlText w:val=""/>
+      <w:lvlJc w:val="left"/>
+      <w:pPr>
+        <w:tabs>
+          <w:tab w:val="num" w:pos="2160"/>
+        </w:tabs>
+        <w:ind w:left="2160" w:hanging="360"/>
+      </w:pPr>
+      <w:rPr>
+        <w:rFonts w:ascii="Wingdings" w:hAnsi="Wingdings" w:hint="default"/>
+        <w:sz w:val="20"/>
+      </w:rPr>
+    </w:lvl>
+    <w:lvl w:ilvl="3" w:tentative="1">
+      <w:start w:val="1"/>
+      <w:numFmt w:val="bullet"/>
+      <w:lvlText w:val=""/>
+      <w:lvlJc w:val="left"/>
+      <w:pPr>
+        <w:tabs>
+          <w:tab w:val="num" w:pos="2880"/>
+        </w:tabs>
+        <w:ind w:left="2880" w:hanging="360"/>
+      </w:pPr>
+      <w:rPr>
+        <w:rFonts w:ascii="Wingdings" w:hAnsi="Wingdings" w:hint="default"/>
+        <w:sz w:val="20"/>
+      </w:rPr>
+    </w:lvl>
+    <w:lvl w:ilvl="4" w:tentative="1">
+      <w:start w:val="1"/>
+      <w:numFmt w:val="bullet"/>
+      <w:lvlText w:val=""/>
+      <w:lvlJc w:val="left"/>
+      <w:pPr>
+        <w:tabs>
+          <w:tab w:val="num" w:pos="3600"/>
+        </w:tabs>
+        <w:ind w:left="3600" w:hanging="360"/>
+      </w:pPr>
+      <w:rPr>
+        <w:rFonts w:ascii="Wingdings" w:hAnsi="Wingdings" w:hint="default"/>
+        <w:sz w:val="20"/>
+      </w:rPr>
+    </w:lvl>
+    <w:lvl w:ilvl="5" w:tentative="1">
+      <w:start w:val="1"/>
+      <w:numFmt w:val="bullet"/>
+      <w:lvlText w:val=""/>
+      <w:lvlJc w:val="left"/>
+      <w:pPr>
+        <w:tabs>
+          <w:tab w:val="num" w:pos="4320"/>
+        </w:tabs>
+        <w:ind w:left="4320" w:hanging="360"/>
+      </w:pPr>
+      <w:rPr>
+        <w:rFonts w:ascii="Wingdings" w:hAnsi="Wingdings" w:hint="default"/>
+        <w:sz w:val="20"/>
+      </w:rPr>
+    </w:lvl>
+    <w:lvl w:ilvl="6" w:tentative="1">
+      <w:start w:val="1"/>
+      <w:numFmt w:val="bullet"/>
+      <w:lvlText w:val=""/>
+      <w:lvlJc w:val="left"/>
+      <w:pPr>
+        <w:tabs>
+          <w:tab w:val="num" w:pos="5040"/>
+        </w:tabs>
+        <w:ind w:left="5040" w:hanging="360"/>
+      </w:pPr>
+      <w:rPr>
+        <w:rFonts w:ascii="Wingdings" w:hAnsi="Wingdings" w:hint="default"/>
+        <w:sz w:val="20"/>
+      </w:rPr>
+    </w:lvl>
+    <w:lvl w:ilvl="7" w:tentative="1">
+      <w:start w:val="1"/>
+      <w:numFmt w:val="bullet"/>
+      <w:lvlText w:val=""/>
+      <w:lvlJc w:val="left"/>
+      <w:pPr>
+        <w:tabs>
+          <w:tab w:val="num" w:pos="5760"/>
+        </w:tabs>
+        <w:ind w:left="5760" w:hanging="360"/>
+      </w:pPr>
+      <w:rPr>
+        <w:rFonts w:ascii="Wingdings" w:hAnsi="Wingdings" w:hint="default"/>
+        <w:sz w:val="20"/>
+      </w:rPr>
+    </w:lvl>
+    <w:lvl w:ilvl="8" w:tentative="1">
+      <w:start w:val="1"/>
+      <w:numFmt w:val="bullet"/>
+      <w:lvlText w:val=""/>
+      <w:lvlJc w:val="left"/>
+      <w:pPr>
+        <w:tabs>
+          <w:tab w:val="num" w:pos="6480"/>
+        </w:tabs>
+        <w:ind w:left="6480" w:hanging="360"/>
+      </w:pPr>
+      <w:rPr>
+        <w:rFonts w:ascii="Wingdings" w:hAnsi="Wingdings" w:hint="default"/>
+        <w:sz w:val="20"/>
+      </w:rPr>
+    </w:lvl>
+  </w:abstractNum>
+  <w:abstractNum w:abstractNumId="2" w15:restartNumberingAfterBreak="0">
     <w:nsid w:val="03DA7655"/>
     <w:multiLevelType w:val="multilevel"/>
     <w:tmpl w:val="C472F4BC"/>
@@ -975,7 +1880,454 @@
       </w:rPr>
     </w:lvl>
   </w:abstractNum>
-  <w:abstractNum w:abstractNumId="2" w15:restartNumberingAfterBreak="0">
+  <w:abstractNum w:abstractNumId="3" w15:restartNumberingAfterBreak="0">
+    <w:nsid w:val="059B3309"/>
+    <w:multiLevelType w:val="multilevel"/>
+    <w:tmpl w:val="336AE3F2"/>
+    <w:lvl w:ilvl="0">
+      <w:start w:val="1"/>
+      <w:numFmt w:val="bullet"/>
+      <w:lvlText w:val=""/>
+      <w:lvlJc w:val="left"/>
+      <w:pPr>
+        <w:tabs>
+          <w:tab w:val="num" w:pos="720"/>
+        </w:tabs>
+        <w:ind w:left="720" w:hanging="360"/>
+      </w:pPr>
+      <w:rPr>
+        <w:rFonts w:ascii="Symbol" w:hAnsi="Symbol" w:hint="default"/>
+        <w:sz w:val="20"/>
+      </w:rPr>
+    </w:lvl>
+    <w:lvl w:ilvl="1" w:tentative="1">
+      <w:start w:val="1"/>
+      <w:numFmt w:val="bullet"/>
+      <w:lvlText w:val="o"/>
+      <w:lvlJc w:val="left"/>
+      <w:pPr>
+        <w:tabs>
+          <w:tab w:val="num" w:pos="1440"/>
+        </w:tabs>
+        <w:ind w:left="1440" w:hanging="360"/>
+      </w:pPr>
+      <w:rPr>
+        <w:rFonts w:ascii="Courier New" w:hAnsi="Courier New" w:hint="default"/>
+        <w:sz w:val="20"/>
+      </w:rPr>
+    </w:lvl>
+    <w:lvl w:ilvl="2" w:tentative="1">
+      <w:start w:val="1"/>
+      <w:numFmt w:val="bullet"/>
+      <w:lvlText w:val=""/>
+      <w:lvlJc w:val="left"/>
+      <w:pPr>
+        <w:tabs>
+          <w:tab w:val="num" w:pos="2160"/>
+        </w:tabs>
+        <w:ind w:left="2160" w:hanging="360"/>
+      </w:pPr>
+      <w:rPr>
+        <w:rFonts w:ascii="Wingdings" w:hAnsi="Wingdings" w:hint="default"/>
+        <w:sz w:val="20"/>
+      </w:rPr>
+    </w:lvl>
+    <w:lvl w:ilvl="3" w:tentative="1">
+      <w:start w:val="1"/>
+      <w:numFmt w:val="bullet"/>
+      <w:lvlText w:val=""/>
+      <w:lvlJc w:val="left"/>
+      <w:pPr>
+        <w:tabs>
+          <w:tab w:val="num" w:pos="2880"/>
+        </w:tabs>
+        <w:ind w:left="2880" w:hanging="360"/>
+      </w:pPr>
+      <w:rPr>
+        <w:rFonts w:ascii="Wingdings" w:hAnsi="Wingdings" w:hint="default"/>
+        <w:sz w:val="20"/>
+      </w:rPr>
+    </w:lvl>
+    <w:lvl w:ilvl="4" w:tentative="1">
+      <w:start w:val="1"/>
+      <w:numFmt w:val="bullet"/>
+      <w:lvlText w:val=""/>
+      <w:lvlJc w:val="left"/>
+      <w:pPr>
+        <w:tabs>
+          <w:tab w:val="num" w:pos="3600"/>
+        </w:tabs>
+        <w:ind w:left="3600" w:hanging="360"/>
+      </w:pPr>
+      <w:rPr>
+        <w:rFonts w:ascii="Wingdings" w:hAnsi="Wingdings" w:hint="default"/>
+        <w:sz w:val="20"/>
+      </w:rPr>
+    </w:lvl>
+    <w:lvl w:ilvl="5" w:tentative="1">
+      <w:start w:val="1"/>
+      <w:numFmt w:val="bullet"/>
+      <w:lvlText w:val=""/>
+      <w:lvlJc w:val="left"/>
+      <w:pPr>
+        <w:tabs>
+          <w:tab w:val="num" w:pos="4320"/>
+        </w:tabs>
+        <w:ind w:left="4320" w:hanging="360"/>
+      </w:pPr>
+      <w:rPr>
+        <w:rFonts w:ascii="Wingdings" w:hAnsi="Wingdings" w:hint="default"/>
+        <w:sz w:val="20"/>
+      </w:rPr>
+    </w:lvl>
+    <w:lvl w:ilvl="6" w:tentative="1">
+      <w:start w:val="1"/>
+      <w:numFmt w:val="bullet"/>
+      <w:lvlText w:val=""/>
+      <w:lvlJc w:val="left"/>
+      <w:pPr>
+        <w:tabs>
+          <w:tab w:val="num" w:pos="5040"/>
+        </w:tabs>
+        <w:ind w:left="5040" w:hanging="360"/>
+      </w:pPr>
+      <w:rPr>
+        <w:rFonts w:ascii="Wingdings" w:hAnsi="Wingdings" w:hint="default"/>
+        <w:sz w:val="20"/>
+      </w:rPr>
+    </w:lvl>
+    <w:lvl w:ilvl="7" w:tentative="1">
+      <w:start w:val="1"/>
+      <w:numFmt w:val="bullet"/>
+      <w:lvlText w:val=""/>
+      <w:lvlJc w:val="left"/>
+      <w:pPr>
+        <w:tabs>
+          <w:tab w:val="num" w:pos="5760"/>
+        </w:tabs>
+        <w:ind w:left="5760" w:hanging="360"/>
+      </w:pPr>
+      <w:rPr>
+        <w:rFonts w:ascii="Wingdings" w:hAnsi="Wingdings" w:hint="default"/>
+        <w:sz w:val="20"/>
+      </w:rPr>
+    </w:lvl>
+    <w:lvl w:ilvl="8" w:tentative="1">
+      <w:start w:val="1"/>
+      <w:numFmt w:val="bullet"/>
+      <w:lvlText w:val=""/>
+      <w:lvlJc w:val="left"/>
+      <w:pPr>
+        <w:tabs>
+          <w:tab w:val="num" w:pos="6480"/>
+        </w:tabs>
+        <w:ind w:left="6480" w:hanging="360"/>
+      </w:pPr>
+      <w:rPr>
+        <w:rFonts w:ascii="Wingdings" w:hAnsi="Wingdings" w:hint="default"/>
+        <w:sz w:val="20"/>
+      </w:rPr>
+    </w:lvl>
+  </w:abstractNum>
+  <w:abstractNum w:abstractNumId="4" w15:restartNumberingAfterBreak="0">
+    <w:nsid w:val="0DEC56D5"/>
+    <w:multiLevelType w:val="multilevel"/>
+    <w:tmpl w:val="E1E47F64"/>
+    <w:lvl w:ilvl="0">
+      <w:start w:val="1"/>
+      <w:numFmt w:val="bullet"/>
+      <w:lvlText w:val=""/>
+      <w:lvlJc w:val="left"/>
+      <w:pPr>
+        <w:tabs>
+          <w:tab w:val="num" w:pos="720"/>
+        </w:tabs>
+        <w:ind w:left="720" w:hanging="360"/>
+      </w:pPr>
+      <w:rPr>
+        <w:rFonts w:ascii="Symbol" w:hAnsi="Symbol" w:hint="default"/>
+        <w:sz w:val="20"/>
+      </w:rPr>
+    </w:lvl>
+    <w:lvl w:ilvl="1">
+      <w:start w:val="1"/>
+      <w:numFmt w:val="bullet"/>
+      <w:lvlText w:val="o"/>
+      <w:lvlJc w:val="left"/>
+      <w:pPr>
+        <w:tabs>
+          <w:tab w:val="num" w:pos="1440"/>
+        </w:tabs>
+        <w:ind w:left="1440" w:hanging="360"/>
+      </w:pPr>
+      <w:rPr>
+        <w:rFonts w:ascii="Courier New" w:hAnsi="Courier New" w:hint="default"/>
+        <w:sz w:val="20"/>
+      </w:rPr>
+    </w:lvl>
+    <w:lvl w:ilvl="2" w:tentative="1">
+      <w:start w:val="1"/>
+      <w:numFmt w:val="bullet"/>
+      <w:lvlText w:val=""/>
+      <w:lvlJc w:val="left"/>
+      <w:pPr>
+        <w:tabs>
+          <w:tab w:val="num" w:pos="2160"/>
+        </w:tabs>
+        <w:ind w:left="2160" w:hanging="360"/>
+      </w:pPr>
+      <w:rPr>
+        <w:rFonts w:ascii="Wingdings" w:hAnsi="Wingdings" w:hint="default"/>
+        <w:sz w:val="20"/>
+      </w:rPr>
+    </w:lvl>
+    <w:lvl w:ilvl="3" w:tentative="1">
+      <w:start w:val="1"/>
+      <w:numFmt w:val="bullet"/>
+      <w:lvlText w:val=""/>
+      <w:lvlJc w:val="left"/>
+      <w:pPr>
+        <w:tabs>
+          <w:tab w:val="num" w:pos="2880"/>
+        </w:tabs>
+        <w:ind w:left="2880" w:hanging="360"/>
+      </w:pPr>
+      <w:rPr>
+        <w:rFonts w:ascii="Wingdings" w:hAnsi="Wingdings" w:hint="default"/>
+        <w:sz w:val="20"/>
+      </w:rPr>
+    </w:lvl>
+    <w:lvl w:ilvl="4" w:tentative="1">
+      <w:start w:val="1"/>
+      <w:numFmt w:val="bullet"/>
+      <w:lvlText w:val=""/>
+      <w:lvlJc w:val="left"/>
+      <w:pPr>
+        <w:tabs>
+          <w:tab w:val="num" w:pos="3600"/>
+        </w:tabs>
+        <w:ind w:left="3600" w:hanging="360"/>
+      </w:pPr>
+      <w:rPr>
+        <w:rFonts w:ascii="Wingdings" w:hAnsi="Wingdings" w:hint="default"/>
+        <w:sz w:val="20"/>
+      </w:rPr>
+    </w:lvl>
+    <w:lvl w:ilvl="5" w:tentative="1">
+      <w:start w:val="1"/>
+      <w:numFmt w:val="bullet"/>
+      <w:lvlText w:val=""/>
+      <w:lvlJc w:val="left"/>
+      <w:pPr>
+        <w:tabs>
+          <w:tab w:val="num" w:pos="4320"/>
+        </w:tabs>
+        <w:ind w:left="4320" w:hanging="360"/>
+      </w:pPr>
+      <w:rPr>
+        <w:rFonts w:ascii="Wingdings" w:hAnsi="Wingdings" w:hint="default"/>
+        <w:sz w:val="20"/>
+      </w:rPr>
+    </w:lvl>
+    <w:lvl w:ilvl="6" w:tentative="1">
+      <w:start w:val="1"/>
+      <w:numFmt w:val="bullet"/>
+      <w:lvlText w:val=""/>
+      <w:lvlJc w:val="left"/>
+      <w:pPr>
+        <w:tabs>
+          <w:tab w:val="num" w:pos="5040"/>
+        </w:tabs>
+        <w:ind w:left="5040" w:hanging="360"/>
+      </w:pPr>
+      <w:rPr>
+        <w:rFonts w:ascii="Wingdings" w:hAnsi="Wingdings" w:hint="default"/>
+        <w:sz w:val="20"/>
+      </w:rPr>
+    </w:lvl>
+    <w:lvl w:ilvl="7" w:tentative="1">
+      <w:start w:val="1"/>
+      <w:numFmt w:val="bullet"/>
+      <w:lvlText w:val=""/>
+      <w:lvlJc w:val="left"/>
+      <w:pPr>
+        <w:tabs>
+          <w:tab w:val="num" w:pos="5760"/>
+        </w:tabs>
+        <w:ind w:left="5760" w:hanging="360"/>
+      </w:pPr>
+      <w:rPr>
+        <w:rFonts w:ascii="Wingdings" w:hAnsi="Wingdings" w:hint="default"/>
+        <w:sz w:val="20"/>
+      </w:rPr>
+    </w:lvl>
+    <w:lvl w:ilvl="8" w:tentative="1">
+      <w:start w:val="1"/>
+      <w:numFmt w:val="bullet"/>
+      <w:lvlText w:val=""/>
+      <w:lvlJc w:val="left"/>
+      <w:pPr>
+        <w:tabs>
+          <w:tab w:val="num" w:pos="6480"/>
+        </w:tabs>
+        <w:ind w:left="6480" w:hanging="360"/>
+      </w:pPr>
+      <w:rPr>
+        <w:rFonts w:ascii="Wingdings" w:hAnsi="Wingdings" w:hint="default"/>
+        <w:sz w:val="20"/>
+      </w:rPr>
+    </w:lvl>
+  </w:abstractNum>
+  <w:abstractNum w:abstractNumId="5" w15:restartNumberingAfterBreak="0">
+    <w:nsid w:val="0E3776E6"/>
+    <w:multiLevelType w:val="multilevel"/>
+    <w:tmpl w:val="2DCC500A"/>
+    <w:lvl w:ilvl="0">
+      <w:start w:val="1"/>
+      <w:numFmt w:val="bullet"/>
+      <w:lvlText w:val=""/>
+      <w:lvlJc w:val="left"/>
+      <w:pPr>
+        <w:tabs>
+          <w:tab w:val="num" w:pos="720"/>
+        </w:tabs>
+        <w:ind w:left="720" w:hanging="360"/>
+      </w:pPr>
+      <w:rPr>
+        <w:rFonts w:ascii="Symbol" w:hAnsi="Symbol" w:hint="default"/>
+        <w:sz w:val="20"/>
+      </w:rPr>
+    </w:lvl>
+    <w:lvl w:ilvl="1" w:tentative="1">
+      <w:start w:val="1"/>
+      <w:numFmt w:val="bullet"/>
+      <w:lvlText w:val="o"/>
+      <w:lvlJc w:val="left"/>
+      <w:pPr>
+        <w:tabs>
+          <w:tab w:val="num" w:pos="1440"/>
+        </w:tabs>
+        <w:ind w:left="1440" w:hanging="360"/>
+      </w:pPr>
+      <w:rPr>
+        <w:rFonts w:ascii="Courier New" w:hAnsi="Courier New" w:hint="default"/>
+        <w:sz w:val="20"/>
+      </w:rPr>
+    </w:lvl>
+    <w:lvl w:ilvl="2" w:tentative="1">
+      <w:start w:val="1"/>
+      <w:numFmt w:val="bullet"/>
+      <w:lvlText w:val=""/>
+      <w:lvlJc w:val="left"/>
+      <w:pPr>
+        <w:tabs>
+          <w:tab w:val="num" w:pos="2160"/>
+        </w:tabs>
+        <w:ind w:left="2160" w:hanging="360"/>
+      </w:pPr>
+      <w:rPr>
+        <w:rFonts w:ascii="Wingdings" w:hAnsi="Wingdings" w:hint="default"/>
+        <w:sz w:val="20"/>
+      </w:rPr>
+    </w:lvl>
+    <w:lvl w:ilvl="3" w:tentative="1">
+      <w:start w:val="1"/>
+      <w:numFmt w:val="bullet"/>
+      <w:lvlText w:val=""/>
+      <w:lvlJc w:val="left"/>
+      <w:pPr>
+        <w:tabs>
+          <w:tab w:val="num" w:pos="2880"/>
+        </w:tabs>
+        <w:ind w:left="2880" w:hanging="360"/>
+      </w:pPr>
+      <w:rPr>
+        <w:rFonts w:ascii="Wingdings" w:hAnsi="Wingdings" w:hint="default"/>
+        <w:sz w:val="20"/>
+      </w:rPr>
+    </w:lvl>
+    <w:lvl w:ilvl="4" w:tentative="1">
+      <w:start w:val="1"/>
+      <w:numFmt w:val="bullet"/>
+      <w:lvlText w:val=""/>
+      <w:lvlJc w:val="left"/>
+      <w:pPr>
+        <w:tabs>
+          <w:tab w:val="num" w:pos="3600"/>
+        </w:tabs>
+        <w:ind w:left="3600" w:hanging="360"/>
+      </w:pPr>
+      <w:rPr>
+        <w:rFonts w:ascii="Wingdings" w:hAnsi="Wingdings" w:hint="default"/>
+        <w:sz w:val="20"/>
+      </w:rPr>
+    </w:lvl>
+    <w:lvl w:ilvl="5" w:tentative="1">
+      <w:start w:val="1"/>
+      <w:numFmt w:val="bullet"/>
+      <w:lvlText w:val=""/>
+      <w:lvlJc w:val="left"/>
+      <w:pPr>
+        <w:tabs>
+          <w:tab w:val="num" w:pos="4320"/>
+        </w:tabs>
+        <w:ind w:left="4320" w:hanging="360"/>
+      </w:pPr>
+      <w:rPr>
+        <w:rFonts w:ascii="Wingdings" w:hAnsi="Wingdings" w:hint="default"/>
+        <w:sz w:val="20"/>
+      </w:rPr>
+    </w:lvl>
+    <w:lvl w:ilvl="6" w:tentative="1">
+      <w:start w:val="1"/>
+      <w:numFmt w:val="bullet"/>
+      <w:lvlText w:val=""/>
+      <w:lvlJc w:val="left"/>
+      <w:pPr>
+        <w:tabs>
+          <w:tab w:val="num" w:pos="5040"/>
+        </w:tabs>
+        <w:ind w:left="5040" w:hanging="360"/>
+      </w:pPr>
+      <w:rPr>
+        <w:rFonts w:ascii="Wingdings" w:hAnsi="Wingdings" w:hint="default"/>
+        <w:sz w:val="20"/>
+      </w:rPr>
+    </w:lvl>
+    <w:lvl w:ilvl="7" w:tentative="1">
+      <w:start w:val="1"/>
+      <w:numFmt w:val="bullet"/>
+      <w:lvlText w:val=""/>
+      <w:lvlJc w:val="left"/>
+      <w:pPr>
+        <w:tabs>
+          <w:tab w:val="num" w:pos="5760"/>
+        </w:tabs>
+        <w:ind w:left="5760" w:hanging="360"/>
+      </w:pPr>
+      <w:rPr>
+        <w:rFonts w:ascii="Wingdings" w:hAnsi="Wingdings" w:hint="default"/>
+        <w:sz w:val="20"/>
+      </w:rPr>
+    </w:lvl>
+    <w:lvl w:ilvl="8" w:tentative="1">
+      <w:start w:val="1"/>
+      <w:numFmt w:val="bullet"/>
+      <w:lvlText w:val=""/>
+      <w:lvlJc w:val="left"/>
+      <w:pPr>
+        <w:tabs>
+          <w:tab w:val="num" w:pos="6480"/>
+        </w:tabs>
+        <w:ind w:left="6480" w:hanging="360"/>
+      </w:pPr>
+      <w:rPr>
+        <w:rFonts w:ascii="Wingdings" w:hAnsi="Wingdings" w:hint="default"/>
+        <w:sz w:val="20"/>
+      </w:rPr>
+    </w:lvl>
+  </w:abstractNum>
+  <w:abstractNum w:abstractNumId="6" w15:restartNumberingAfterBreak="0">
     <w:nsid w:val="11F63504"/>
     <w:multiLevelType w:val="multilevel"/>
     <w:tmpl w:val="15C69FE8"/>
@@ -1124,7 +2476,7 @@
       </w:rPr>
     </w:lvl>
   </w:abstractNum>
-  <w:abstractNum w:abstractNumId="3" w15:restartNumberingAfterBreak="0">
+  <w:abstractNum w:abstractNumId="7" w15:restartNumberingAfterBreak="0">
     <w:nsid w:val="19B5680F"/>
     <w:multiLevelType w:val="multilevel"/>
     <w:tmpl w:val="AE405328"/>
@@ -1273,7 +2625,120 @@
       </w:rPr>
     </w:lvl>
   </w:abstractNum>
-  <w:abstractNum w:abstractNumId="4" w15:restartNumberingAfterBreak="0">
+  <w:abstractNum w:abstractNumId="8" w15:restartNumberingAfterBreak="0">
+    <w:nsid w:val="1B7F7DFA"/>
+    <w:multiLevelType w:val="multilevel"/>
+    <w:tmpl w:val="85F8160A"/>
+    <w:lvl w:ilvl="0">
+      <w:start w:val="1"/>
+      <w:numFmt w:val="decimal"/>
+      <w:lvlText w:val="%1."/>
+      <w:lvlJc w:val="left"/>
+      <w:pPr>
+        <w:tabs>
+          <w:tab w:val="num" w:pos="720"/>
+        </w:tabs>
+        <w:ind w:left="720" w:hanging="360"/>
+      </w:pPr>
+    </w:lvl>
+    <w:lvl w:ilvl="1" w:tentative="1">
+      <w:start w:val="1"/>
+      <w:numFmt w:val="decimal"/>
+      <w:lvlText w:val="%2."/>
+      <w:lvlJc w:val="left"/>
+      <w:pPr>
+        <w:tabs>
+          <w:tab w:val="num" w:pos="1440"/>
+        </w:tabs>
+        <w:ind w:left="1440" w:hanging="360"/>
+      </w:pPr>
+    </w:lvl>
+    <w:lvl w:ilvl="2" w:tentative="1">
+      <w:start w:val="1"/>
+      <w:numFmt w:val="decimal"/>
+      <w:lvlText w:val="%3."/>
+      <w:lvlJc w:val="left"/>
+      <w:pPr>
+        <w:tabs>
+          <w:tab w:val="num" w:pos="2160"/>
+        </w:tabs>
+        <w:ind w:left="2160" w:hanging="360"/>
+      </w:pPr>
+    </w:lvl>
+    <w:lvl w:ilvl="3" w:tentative="1">
+      <w:start w:val="1"/>
+      <w:numFmt w:val="decimal"/>
+      <w:lvlText w:val="%4."/>
+      <w:lvlJc w:val="left"/>
+      <w:pPr>
+        <w:tabs>
+          <w:tab w:val="num" w:pos="2880"/>
+        </w:tabs>
+        <w:ind w:left="2880" w:hanging="360"/>
+      </w:pPr>
+    </w:lvl>
+    <w:lvl w:ilvl="4" w:tentative="1">
+      <w:start w:val="1"/>
+      <w:numFmt w:val="decimal"/>
+      <w:lvlText w:val="%5."/>
+      <w:lvlJc w:val="left"/>
+      <w:pPr>
+        <w:tabs>
+          <w:tab w:val="num" w:pos="3600"/>
+        </w:tabs>
+        <w:ind w:left="3600" w:hanging="360"/>
+      </w:pPr>
+    </w:lvl>
+    <w:lvl w:ilvl="5" w:tentative="1">
+      <w:start w:val="1"/>
+      <w:numFmt w:val="decimal"/>
+      <w:lvlText w:val="%6."/>
+      <w:lvlJc w:val="left"/>
+      <w:pPr>
+        <w:tabs>
+          <w:tab w:val="num" w:pos="4320"/>
+        </w:tabs>
+        <w:ind w:left="4320" w:hanging="360"/>
+      </w:pPr>
+    </w:lvl>
+    <w:lvl w:ilvl="6" w:tentative="1">
+      <w:start w:val="1"/>
+      <w:numFmt w:val="decimal"/>
+      <w:lvlText w:val="%7."/>
+      <w:lvlJc w:val="left"/>
+      <w:pPr>
+        <w:tabs>
+          <w:tab w:val="num" w:pos="5040"/>
+        </w:tabs>
+        <w:ind w:left="5040" w:hanging="360"/>
+      </w:pPr>
+    </w:lvl>
+    <w:lvl w:ilvl="7" w:tentative="1">
+      <w:start w:val="1"/>
+      <w:numFmt w:val="decimal"/>
+      <w:lvlText w:val="%8."/>
+      <w:lvlJc w:val="left"/>
+      <w:pPr>
+        <w:tabs>
+          <w:tab w:val="num" w:pos="5760"/>
+        </w:tabs>
+        <w:ind w:left="5760" w:hanging="360"/>
+      </w:pPr>
+    </w:lvl>
+    <w:lvl w:ilvl="8" w:tentative="1">
+      <w:start w:val="1"/>
+      <w:numFmt w:val="decimal"/>
+      <w:lvlText w:val="%9."/>
+      <w:lvlJc w:val="left"/>
+      <w:pPr>
+        <w:tabs>
+          <w:tab w:val="num" w:pos="6480"/>
+        </w:tabs>
+        <w:ind w:left="6480" w:hanging="360"/>
+      </w:pPr>
+    </w:lvl>
+  </w:abstractNum>
+  <w:abstractNum w:abstractNumId="9" w15:restartNumberingAfterBreak="0">
     <w:nsid w:val="23B52212"/>
     <w:multiLevelType w:val="multilevel"/>
     <w:tmpl w:val="6B9A4B98"/>
@@ -1386,7 +2851,156 @@
       </w:pPr>
     </w:lvl>
   </w:abstractNum>
-  <w:abstractNum w:abstractNumId="5" w15:restartNumberingAfterBreak="0">
+  <w:abstractNum w:abstractNumId="10" w15:restartNumberingAfterBreak="0">
+    <w:nsid w:val="242D170F"/>
+    <w:multiLevelType w:val="multilevel"/>
+    <w:tmpl w:val="BEDED5FC"/>
+    <w:lvl w:ilvl="0">
+      <w:start w:val="1"/>
+      <w:numFmt w:val="bullet"/>
+      <w:lvlText w:val=""/>
+      <w:lvlJc w:val="left"/>
+      <w:pPr>
+        <w:tabs>
+          <w:tab w:val="num" w:pos="720"/>
+        </w:tabs>
+        <w:ind w:left="720" w:hanging="360"/>
+      </w:pPr>
+      <w:rPr>
+        <w:rFonts w:ascii="Symbol" w:hAnsi="Symbol" w:hint="default"/>
+        <w:sz w:val="20"/>
+      </w:rPr>
+    </w:lvl>
+    <w:lvl w:ilvl="1" w:tentative="1">
+      <w:start w:val="1"/>
+      <w:numFmt w:val="bullet"/>
+      <w:lvlText w:val="o"/>
+      <w:lvlJc w:val="left"/>
+      <w:pPr>
+        <w:tabs>
+          <w:tab w:val="num" w:pos="1440"/>
+        </w:tabs>
+        <w:ind w:left="1440" w:hanging="360"/>
+      </w:pPr>
+      <w:rPr>
+        <w:rFonts w:ascii="Courier New" w:hAnsi="Courier New" w:hint="default"/>
+        <w:sz w:val="20"/>
+      </w:rPr>
+    </w:lvl>
+    <w:lvl w:ilvl="2" w:tentative="1">
+      <w:start w:val="1"/>
+      <w:numFmt w:val="bullet"/>
+      <w:lvlText w:val=""/>
+      <w:lvlJc w:val="left"/>
+      <w:pPr>
+        <w:tabs>
+          <w:tab w:val="num" w:pos="2160"/>
+        </w:tabs>
+        <w:ind w:left="2160" w:hanging="360"/>
+      </w:pPr>
+      <w:rPr>
+        <w:rFonts w:ascii="Wingdings" w:hAnsi="Wingdings" w:hint="default"/>
+        <w:sz w:val="20"/>
+      </w:rPr>
+    </w:lvl>
+    <w:lvl w:ilvl="3" w:tentative="1">
+      <w:start w:val="1"/>
+      <w:numFmt w:val="bullet"/>
+      <w:lvlText w:val=""/>
+      <w:lvlJc w:val="left"/>
+      <w:pPr>
+        <w:tabs>
+          <w:tab w:val="num" w:pos="2880"/>
+        </w:tabs>
+        <w:ind w:left="2880" w:hanging="360"/>
+      </w:pPr>
+      <w:rPr>
+        <w:rFonts w:ascii="Wingdings" w:hAnsi="Wingdings" w:hint="default"/>
+        <w:sz w:val="20"/>
+      </w:rPr>
+    </w:lvl>
+    <w:lvl w:ilvl="4" w:tentative="1">
+      <w:start w:val="1"/>
+      <w:numFmt w:val="bullet"/>
+      <w:lvlText w:val=""/>
+      <w:lvlJc w:val="left"/>
+      <w:pPr>
+        <w:tabs>
+          <w:tab w:val="num" w:pos="3600"/>
+        </w:tabs>
+        <w:ind w:left="3600" w:hanging="360"/>
+      </w:pPr>
+      <w:rPr>
+        <w:rFonts w:ascii="Wingdings" w:hAnsi="Wingdings" w:hint="default"/>
+        <w:sz w:val="20"/>
+      </w:rPr>
+    </w:lvl>
+    <w:lvl w:ilvl="5" w:tentative="1">
+      <w:start w:val="1"/>
+      <w:numFmt w:val="bullet"/>
+      <w:lvlText w:val=""/>
+      <w:lvlJc w:val="left"/>
+      <w:pPr>
+        <w:tabs>
+          <w:tab w:val="num" w:pos="4320"/>
+        </w:tabs>
+        <w:ind w:left="4320" w:hanging="360"/>
+      </w:pPr>
+      <w:rPr>
+        <w:rFonts w:ascii="Wingdings" w:hAnsi="Wingdings" w:hint="default"/>
+        <w:sz w:val="20"/>
+      </w:rPr>
+    </w:lvl>
+    <w:lvl w:ilvl="6" w:tentative="1">
+      <w:start w:val="1"/>
+      <w:numFmt w:val="bullet"/>
+      <w:lvlText w:val=""/>
+      <w:lvlJc w:val="left"/>
+      <w:pPr>
+        <w:tabs>
+          <w:tab w:val="num" w:pos="5040"/>
+        </w:tabs>
+        <w:ind w:left="5040" w:hanging="360"/>
+      </w:pPr>
+      <w:rPr>
+        <w:rFonts w:ascii="Wingdings" w:hAnsi="Wingdings" w:hint="default"/>
+        <w:sz w:val="20"/>
+      </w:rPr>
+    </w:lvl>
+    <w:lvl w:ilvl="7" w:tentative="1">
+      <w:start w:val="1"/>
+      <w:numFmt w:val="bullet"/>
+      <w:lvlText w:val=""/>
+      <w:lvlJc w:val="left"/>
+      <w:pPr>
+        <w:tabs>
+          <w:tab w:val="num" w:pos="5760"/>
+        </w:tabs>
+        <w:ind w:left="5760" w:hanging="360"/>
+      </w:pPr>
+      <w:rPr>
+        <w:rFonts w:ascii="Wingdings" w:hAnsi="Wingdings" w:hint="default"/>
+        <w:sz w:val="20"/>
+      </w:rPr>
+    </w:lvl>
+    <w:lvl w:ilvl="8" w:tentative="1">
+      <w:start w:val="1"/>
+      <w:numFmt w:val="bullet"/>
+      <w:lvlText w:val=""/>
+      <w:lvlJc w:val="left"/>
+      <w:pPr>
+        <w:tabs>
+          <w:tab w:val="num" w:pos="6480"/>
+        </w:tabs>
+        <w:ind w:left="6480" w:hanging="360"/>
+      </w:pPr>
+      <w:rPr>
+        <w:rFonts w:ascii="Wingdings" w:hAnsi="Wingdings" w:hint="default"/>
+        <w:sz w:val="20"/>
+      </w:rPr>
+    </w:lvl>
+  </w:abstractNum>
+  <w:abstractNum w:abstractNumId="11" w15:restartNumberingAfterBreak="0">
     <w:nsid w:val="28783E32"/>
     <w:multiLevelType w:val="multilevel"/>
     <w:tmpl w:val="9D4CDB70"/>
@@ -1535,7 +3149,7 @@
       </w:rPr>
     </w:lvl>
   </w:abstractNum>
-  <w:abstractNum w:abstractNumId="6" w15:restartNumberingAfterBreak="0">
+  <w:abstractNum w:abstractNumId="12" w15:restartNumberingAfterBreak="0">
     <w:nsid w:val="2AD849E9"/>
     <w:multiLevelType w:val="multilevel"/>
     <w:tmpl w:val="7A2675B4"/>
@@ -1652,7 +3266,7 @@
       </w:pPr>
     </w:lvl>
   </w:abstractNum>
-  <w:abstractNum w:abstractNumId="7" w15:restartNumberingAfterBreak="0">
+  <w:abstractNum w:abstractNumId="13" w15:restartNumberingAfterBreak="0">
     <w:nsid w:val="36744D88"/>
     <w:multiLevelType w:val="multilevel"/>
     <w:tmpl w:val="506A5C9C"/>
@@ -1801,7 +3415,7 @@
       </w:rPr>
     </w:lvl>
   </w:abstractNum>
-  <w:abstractNum w:abstractNumId="8" w15:restartNumberingAfterBreak="0">
+  <w:abstractNum w:abstractNumId="14" w15:restartNumberingAfterBreak="0">
     <w:nsid w:val="42101522"/>
     <w:multiLevelType w:val="multilevel"/>
     <w:tmpl w:val="EB3AC6AC"/>
@@ -1950,7 +3564,7 @@
       </w:rPr>
     </w:lvl>
   </w:abstractNum>
-  <w:abstractNum w:abstractNumId="9" w15:restartNumberingAfterBreak="0">
+  <w:abstractNum w:abstractNumId="15" w15:restartNumberingAfterBreak="0">
     <w:nsid w:val="473B5648"/>
     <w:multiLevelType w:val="multilevel"/>
     <w:tmpl w:val="B67A1710"/>
@@ -2099,7 +3713,7 @@
       </w:rPr>
     </w:lvl>
   </w:abstractNum>
-  <w:abstractNum w:abstractNumId="10" w15:restartNumberingAfterBreak="0">
+  <w:abstractNum w:abstractNumId="16" w15:restartNumberingAfterBreak="0">
     <w:nsid w:val="49563757"/>
     <w:multiLevelType w:val="multilevel"/>
     <w:tmpl w:val="A746A0B4"/>
@@ -2212,7 +3826,156 @@
       </w:pPr>
     </w:lvl>
   </w:abstractNum>
-  <w:abstractNum w:abstractNumId="11" w15:restartNumberingAfterBreak="0">
+  <w:abstractNum w:abstractNumId="17" w15:restartNumberingAfterBreak="0">
+    <w:nsid w:val="4A6B28DD"/>
+    <w:multiLevelType w:val="multilevel"/>
+    <w:tmpl w:val="A79EE514"/>
+    <w:lvl w:ilvl="0">
+      <w:start w:val="1"/>
+      <w:numFmt w:val="bullet"/>
+      <w:lvlText w:val=""/>
+      <w:lvlJc w:val="left"/>
+      <w:pPr>
+        <w:tabs>
+          <w:tab w:val="num" w:pos="720"/>
+        </w:tabs>
+        <w:ind w:left="720" w:hanging="360"/>
+      </w:pPr>
+      <w:rPr>
+        <w:rFonts w:ascii="Symbol" w:hAnsi="Symbol" w:hint="default"/>
+        <w:sz w:val="20"/>
+      </w:rPr>
+    </w:lvl>
+    <w:lvl w:ilvl="1" w:tentative="1">
+      <w:start w:val="1"/>
+      <w:numFmt w:val="bullet"/>
+      <w:lvlText w:val="o"/>
+      <w:lvlJc w:val="left"/>
+      <w:pPr>
+        <w:tabs>
+          <w:tab w:val="num" w:pos="1440"/>
+        </w:tabs>
+        <w:ind w:left="1440" w:hanging="360"/>
+      </w:pPr>
+      <w:rPr>
+        <w:rFonts w:ascii="Courier New" w:hAnsi="Courier New" w:hint="default"/>
+        <w:sz w:val="20"/>
+      </w:rPr>
+    </w:lvl>
+    <w:lvl w:ilvl="2" w:tentative="1">
+      <w:start w:val="1"/>
+      <w:numFmt w:val="bullet"/>
+      <w:lvlText w:val=""/>
+      <w:lvlJc w:val="left"/>
+      <w:pPr>
+        <w:tabs>
+          <w:tab w:val="num" w:pos="2160"/>
+        </w:tabs>
+        <w:ind w:left="2160" w:hanging="360"/>
+      </w:pPr>
+      <w:rPr>
+        <w:rFonts w:ascii="Wingdings" w:hAnsi="Wingdings" w:hint="default"/>
+        <w:sz w:val="20"/>
+      </w:rPr>
+    </w:lvl>
+    <w:lvl w:ilvl="3" w:tentative="1">
+      <w:start w:val="1"/>
+      <w:numFmt w:val="bullet"/>
+      <w:lvlText w:val=""/>
+      <w:lvlJc w:val="left"/>
+      <w:pPr>
+        <w:tabs>
+          <w:tab w:val="num" w:pos="2880"/>
+        </w:tabs>
+        <w:ind w:left="2880" w:hanging="360"/>
+      </w:pPr>
+      <w:rPr>
+        <w:rFonts w:ascii="Wingdings" w:hAnsi="Wingdings" w:hint="default"/>
+        <w:sz w:val="20"/>
+      </w:rPr>
+    </w:lvl>
+    <w:lvl w:ilvl="4" w:tentative="1">
+      <w:start w:val="1"/>
+      <w:numFmt w:val="bullet"/>
+      <w:lvlText w:val=""/>
+      <w:lvlJc w:val="left"/>
+      <w:pPr>
+        <w:tabs>
+          <w:tab w:val="num" w:pos="3600"/>
+        </w:tabs>
+        <w:ind w:left="3600" w:hanging="360"/>
+      </w:pPr>
+      <w:rPr>
+        <w:rFonts w:ascii="Wingdings" w:hAnsi="Wingdings" w:hint="default"/>
+        <w:sz w:val="20"/>
+      </w:rPr>
+    </w:lvl>
+    <w:lvl w:ilvl="5" w:tentative="1">
+      <w:start w:val="1"/>
+      <w:numFmt w:val="bullet"/>
+      <w:lvlText w:val=""/>
+      <w:lvlJc w:val="left"/>
+      <w:pPr>
+        <w:tabs>
+          <w:tab w:val="num" w:pos="4320"/>
+        </w:tabs>
+        <w:ind w:left="4320" w:hanging="360"/>
+      </w:pPr>
+      <w:rPr>
+        <w:rFonts w:ascii="Wingdings" w:hAnsi="Wingdings" w:hint="default"/>
+        <w:sz w:val="20"/>
+      </w:rPr>
+    </w:lvl>
+    <w:lvl w:ilvl="6" w:tentative="1">
+      <w:start w:val="1"/>
+      <w:numFmt w:val="bullet"/>
+      <w:lvlText w:val=""/>
+      <w:lvlJc w:val="left"/>
+      <w:pPr>
+        <w:tabs>
+          <w:tab w:val="num" w:pos="5040"/>
+        </w:tabs>
+        <w:ind w:left="5040" w:hanging="360"/>
+      </w:pPr>
+      <w:rPr>
+        <w:rFonts w:ascii="Wingdings" w:hAnsi="Wingdings" w:hint="default"/>
+        <w:sz w:val="20"/>
+      </w:rPr>
+    </w:lvl>
+    <w:lvl w:ilvl="7" w:tentative="1">
+      <w:start w:val="1"/>
+      <w:numFmt w:val="bullet"/>
+      <w:lvlText w:val=""/>
+      <w:lvlJc w:val="left"/>
+      <w:pPr>
+        <w:tabs>
+          <w:tab w:val="num" w:pos="5760"/>
+        </w:tabs>
+        <w:ind w:left="5760" w:hanging="360"/>
+      </w:pPr>
+      <w:rPr>
+        <w:rFonts w:ascii="Wingdings" w:hAnsi="Wingdings" w:hint="default"/>
+        <w:sz w:val="20"/>
+      </w:rPr>
+    </w:lvl>
+    <w:lvl w:ilvl="8" w:tentative="1">
+      <w:start w:val="1"/>
+      <w:numFmt w:val="bullet"/>
+      <w:lvlText w:val=""/>
+      <w:lvlJc w:val="left"/>
+      <w:pPr>
+        <w:tabs>
+          <w:tab w:val="num" w:pos="6480"/>
+        </w:tabs>
+        <w:ind w:left="6480" w:hanging="360"/>
+      </w:pPr>
+      <w:rPr>
+        <w:rFonts w:ascii="Wingdings" w:hAnsi="Wingdings" w:hint="default"/>
+        <w:sz w:val="20"/>
+      </w:rPr>
+    </w:lvl>
+  </w:abstractNum>
+  <w:abstractNum w:abstractNumId="18" w15:restartNumberingAfterBreak="0">
     <w:nsid w:val="53CD3428"/>
     <w:multiLevelType w:val="multilevel"/>
     <w:tmpl w:val="37AAC140"/>
@@ -2361,7 +4124,7 @@
       </w:rPr>
     </w:lvl>
   </w:abstractNum>
-  <w:abstractNum w:abstractNumId="12" w15:restartNumberingAfterBreak="0">
+  <w:abstractNum w:abstractNumId="19" w15:restartNumberingAfterBreak="0">
     <w:nsid w:val="5492294E"/>
     <w:multiLevelType w:val="multilevel"/>
     <w:tmpl w:val="90F8EDB8"/>
@@ -2510,7 +4273,7 @@
       </w:rPr>
     </w:lvl>
   </w:abstractNum>
-  <w:abstractNum w:abstractNumId="13" w15:restartNumberingAfterBreak="0">
+  <w:abstractNum w:abstractNumId="20" w15:restartNumberingAfterBreak="0">
     <w:nsid w:val="5FAA5381"/>
     <w:multiLevelType w:val="multilevel"/>
     <w:tmpl w:val="94F294E8"/>
@@ -2659,7 +4422,273 @@
       </w:rPr>
     </w:lvl>
   </w:abstractNum>
-  <w:abstractNum w:abstractNumId="14" w15:restartNumberingAfterBreak="0">
+  <w:abstractNum w:abstractNumId="21" w15:restartNumberingAfterBreak="0">
+    <w:nsid w:val="64E5758C"/>
+    <w:multiLevelType w:val="multilevel"/>
+    <w:tmpl w:val="AE0C9BE6"/>
+    <w:lvl w:ilvl="0">
+      <w:start w:val="1"/>
+      <w:numFmt w:val="decimal"/>
+      <w:lvlText w:val="%1."/>
+      <w:lvlJc w:val="left"/>
+      <w:pPr>
+        <w:tabs>
+          <w:tab w:val="num" w:pos="720"/>
+        </w:tabs>
+        <w:ind w:left="720" w:hanging="360"/>
+      </w:pPr>
+    </w:lvl>
+    <w:lvl w:ilvl="1">
+      <w:start w:val="1"/>
+      <w:numFmt w:val="bullet"/>
+      <w:lvlText w:val="o"/>
+      <w:lvlJc w:val="left"/>
+      <w:pPr>
+        <w:tabs>
+          <w:tab w:val="num" w:pos="1440"/>
+        </w:tabs>
+        <w:ind w:left="1440" w:hanging="360"/>
+      </w:pPr>
+      <w:rPr>
+        <w:rFonts w:ascii="Courier New" w:hAnsi="Courier New" w:hint="default"/>
+        <w:sz w:val="20"/>
+      </w:rPr>
+    </w:lvl>
+    <w:lvl w:ilvl="2" w:tentative="1">
+      <w:start w:val="1"/>
+      <w:numFmt w:val="decimal"/>
+      <w:lvlText w:val="%3."/>
+      <w:lvlJc w:val="left"/>
+      <w:pPr>
+        <w:tabs>
+          <w:tab w:val="num" w:pos="2160"/>
+        </w:tabs>
+        <w:ind w:left="2160" w:hanging="360"/>
+      </w:pPr>
+    </w:lvl>
+    <w:lvl w:ilvl="3" w:tentative="1">
+      <w:start w:val="1"/>
+      <w:numFmt w:val="decimal"/>
+      <w:lvlText w:val="%4."/>
+      <w:lvlJc w:val="left"/>
+      <w:pPr>
+        <w:tabs>
+          <w:tab w:val="num" w:pos="2880"/>
+        </w:tabs>
+        <w:ind w:left="2880" w:hanging="360"/>
+      </w:pPr>
+    </w:lvl>
+    <w:lvl w:ilvl="4" w:tentative="1">
+      <w:start w:val="1"/>
+      <w:numFmt w:val="decimal"/>
+      <w:lvlText w:val="%5."/>
+      <w:lvlJc w:val="left"/>
+      <w:pPr>
+        <w:tabs>
+          <w:tab w:val="num" w:pos="3600"/>
+        </w:tabs>
+        <w:ind w:left="3600" w:hanging="360"/>
+      </w:pPr>
+    </w:lvl>
+    <w:lvl w:ilvl="5" w:tentative="1">
+      <w:start w:val="1"/>
+      <w:numFmt w:val="decimal"/>
+      <w:lvlText w:val="%6."/>
+      <w:lvlJc w:val="left"/>
+      <w:pPr>
+        <w:tabs>
+          <w:tab w:val="num" w:pos="4320"/>
+        </w:tabs>
+        <w:ind w:left="4320" w:hanging="360"/>
+      </w:pPr>
+    </w:lvl>
+    <w:lvl w:ilvl="6" w:tentative="1">
+      <w:start w:val="1"/>
+      <w:numFmt w:val="decimal"/>
+      <w:lvlText w:val="%7."/>
+      <w:lvlJc w:val="left"/>
+      <w:pPr>
+        <w:tabs>
+          <w:tab w:val="num" w:pos="5040"/>
+        </w:tabs>
+        <w:ind w:left="5040" w:hanging="360"/>
+      </w:pPr>
+    </w:lvl>
+    <w:lvl w:ilvl="7" w:tentative="1">
+      <w:start w:val="1"/>
+      <w:numFmt w:val="decimal"/>
+      <w:lvlText w:val="%8."/>
+      <w:lvlJc w:val="left"/>
+      <w:pPr>
+        <w:tabs>
+          <w:tab w:val="num" w:pos="5760"/>
+        </w:tabs>
+        <w:ind w:left="5760" w:hanging="360"/>
+      </w:pPr>
+    </w:lvl>
+    <w:lvl w:ilvl="8" w:tentative="1">
+      <w:start w:val="1"/>
+      <w:numFmt w:val="decimal"/>
+      <w:lvlText w:val="%9."/>
+      <w:lvlJc w:val="left"/>
+      <w:pPr>
+        <w:tabs>
+          <w:tab w:val="num" w:pos="6480"/>
+        </w:tabs>
+        <w:ind w:left="6480" w:hanging="360"/>
+      </w:pPr>
+    </w:lvl>
+  </w:abstractNum>
+  <w:abstractNum w:abstractNumId="22" w15:restartNumberingAfterBreak="0">
+    <w:nsid w:val="66D549EA"/>
+    <w:multiLevelType w:val="multilevel"/>
+    <w:tmpl w:val="BC22E7EE"/>
+    <w:lvl w:ilvl="0">
+      <w:start w:val="1"/>
+      <w:numFmt w:val="bullet"/>
+      <w:lvlText w:val=""/>
+      <w:lvlJc w:val="left"/>
+      <w:pPr>
+        <w:tabs>
+          <w:tab w:val="num" w:pos="720"/>
+        </w:tabs>
+        <w:ind w:left="720" w:hanging="360"/>
+      </w:pPr>
+      <w:rPr>
+        <w:rFonts w:ascii="Symbol" w:hAnsi="Symbol" w:hint="default"/>
+        <w:sz w:val="20"/>
+      </w:rPr>
+    </w:lvl>
+    <w:lvl w:ilvl="1" w:tentative="1">
+      <w:start w:val="1"/>
+      <w:numFmt w:val="bullet"/>
+      <w:lvlText w:val="o"/>
+      <w:lvlJc w:val="left"/>
+      <w:pPr>
+        <w:tabs>
+          <w:tab w:val="num" w:pos="1440"/>
+        </w:tabs>
+        <w:ind w:left="1440" w:hanging="360"/>
+      </w:pPr>
+      <w:rPr>
+        <w:rFonts w:ascii="Courier New" w:hAnsi="Courier New" w:hint="default"/>
+        <w:sz w:val="20"/>
+      </w:rPr>
+    </w:lvl>
+    <w:lvl w:ilvl="2" w:tentative="1">
+      <w:start w:val="1"/>
+      <w:numFmt w:val="bullet"/>
+      <w:lvlText w:val=""/>
+      <w:lvlJc w:val="left"/>
+      <w:pPr>
+        <w:tabs>
+          <w:tab w:val="num" w:pos="2160"/>
+        </w:tabs>
+        <w:ind w:left="2160" w:hanging="360"/>
+      </w:pPr>
+      <w:rPr>
+        <w:rFonts w:ascii="Wingdings" w:hAnsi="Wingdings" w:hint="default"/>
+        <w:sz w:val="20"/>
+      </w:rPr>
+    </w:lvl>
+    <w:lvl w:ilvl="3" w:tentative="1">
+      <w:start w:val="1"/>
+      <w:numFmt w:val="bullet"/>
+      <w:lvlText w:val=""/>
+      <w:lvlJc w:val="left"/>
+      <w:pPr>
+        <w:tabs>
+          <w:tab w:val="num" w:pos="2880"/>
+        </w:tabs>
+        <w:ind w:left="2880" w:hanging="360"/>
+      </w:pPr>
+      <w:rPr>
+        <w:rFonts w:ascii="Wingdings" w:hAnsi="Wingdings" w:hint="default"/>
+        <w:sz w:val="20"/>
+      </w:rPr>
+    </w:lvl>
+    <w:lvl w:ilvl="4" w:tentative="1">
+      <w:start w:val="1"/>
+      <w:numFmt w:val="bullet"/>
+      <w:lvlText w:val=""/>
+      <w:lvlJc w:val="left"/>
+      <w:pPr>
+        <w:tabs>
+          <w:tab w:val="num" w:pos="3600"/>
+        </w:tabs>
+        <w:ind w:left="3600" w:hanging="360"/>
+      </w:pPr>
+      <w:rPr>
+        <w:rFonts w:ascii="Wingdings" w:hAnsi="Wingdings" w:hint="default"/>
+        <w:sz w:val="20"/>
+      </w:rPr>
+    </w:lvl>
+    <w:lvl w:ilvl="5" w:tentative="1">
+      <w:start w:val="1"/>
+      <w:numFmt w:val="bullet"/>
+      <w:lvlText w:val=""/>
+      <w:lvlJc w:val="left"/>
+      <w:pPr>
+        <w:tabs>
+          <w:tab w:val="num" w:pos="4320"/>
+        </w:tabs>
+        <w:ind w:left="4320" w:hanging="360"/>
+      </w:pPr>
+      <w:rPr>
+        <w:rFonts w:ascii="Wingdings" w:hAnsi="Wingdings" w:hint="default"/>
+        <w:sz w:val="20"/>
+      </w:rPr>
+    </w:lvl>
+    <w:lvl w:ilvl="6" w:tentative="1">
+      <w:start w:val="1"/>
+      <w:numFmt w:val="bullet"/>
+      <w:lvlText w:val=""/>
+      <w:lvlJc w:val="left"/>
+      <w:pPr>
+        <w:tabs>
+          <w:tab w:val="num" w:pos="5040"/>
+        </w:tabs>
+        <w:ind w:left="5040" w:hanging="360"/>
+      </w:pPr>
+      <w:rPr>
+        <w:rFonts w:ascii="Wingdings" w:hAnsi="Wingdings" w:hint="default"/>
+        <w:sz w:val="20"/>
+      </w:rPr>
+    </w:lvl>
+    <w:lvl w:ilvl="7" w:tentative="1">
+      <w:start w:val="1"/>
+      <w:numFmt w:val="bullet"/>
+      <w:lvlText w:val=""/>
+      <w:lvlJc w:val="left"/>
+      <w:pPr>
+        <w:tabs>
+          <w:tab w:val="num" w:pos="5760"/>
+        </w:tabs>
+        <w:ind w:left="5760" w:hanging="360"/>
+      </w:pPr>
+      <w:rPr>
+        <w:rFonts w:ascii="Wingdings" w:hAnsi="Wingdings" w:hint="default"/>
+        <w:sz w:val="20"/>
+      </w:rPr>
+    </w:lvl>
+    <w:lvl w:ilvl="8" w:tentative="1">
+      <w:start w:val="1"/>
+      <w:numFmt w:val="bullet"/>
+      <w:lvlText w:val=""/>
+      <w:lvlJc w:val="left"/>
+      <w:pPr>
+        <w:tabs>
+          <w:tab w:val="num" w:pos="6480"/>
+        </w:tabs>
+        <w:ind w:left="6480" w:hanging="360"/>
+      </w:pPr>
+      <w:rPr>
+        <w:rFonts w:ascii="Wingdings" w:hAnsi="Wingdings" w:hint="default"/>
+        <w:sz w:val="20"/>
+      </w:rPr>
+    </w:lvl>
+  </w:abstractNum>
+  <w:abstractNum w:abstractNumId="23" w15:restartNumberingAfterBreak="0">
     <w:nsid w:val="6729569E"/>
     <w:multiLevelType w:val="multilevel"/>
     <w:tmpl w:val="4882311C"/>
@@ -2808,7 +4837,7 @@
       </w:rPr>
     </w:lvl>
   </w:abstractNum>
-  <w:abstractNum w:abstractNumId="15" w15:restartNumberingAfterBreak="0">
+  <w:abstractNum w:abstractNumId="24" w15:restartNumberingAfterBreak="0">
     <w:nsid w:val="74CF7599"/>
     <w:multiLevelType w:val="multilevel"/>
     <w:tmpl w:val="8B92E566"/>
@@ -2921,7 +4950,156 @@
       </w:pPr>
     </w:lvl>
   </w:abstractNum>
-  <w:abstractNum w:abstractNumId="16" w15:restartNumberingAfterBreak="0">
+  <w:abstractNum w:abstractNumId="25" w15:restartNumberingAfterBreak="0">
+    <w:nsid w:val="76F02E90"/>
+    <w:multiLevelType w:val="multilevel"/>
+    <w:tmpl w:val="2F94ADAC"/>
+    <w:lvl w:ilvl="0">
+      <w:start w:val="1"/>
+      <w:numFmt w:val="bullet"/>
+      <w:lvlText w:val=""/>
+      <w:lvlJc w:val="left"/>
+      <w:pPr>
+        <w:tabs>
+          <w:tab w:val="num" w:pos="720"/>
+        </w:tabs>
+        <w:ind w:left="720" w:hanging="360"/>
+      </w:pPr>
+      <w:rPr>
+        <w:rFonts w:ascii="Symbol" w:hAnsi="Symbol" w:hint="default"/>
+        <w:sz w:val="20"/>
+      </w:rPr>
+    </w:lvl>
+    <w:lvl w:ilvl="1" w:tentative="1">
+      <w:start w:val="1"/>
+      <w:numFmt w:val="bullet"/>
+      <w:lvlText w:val="o"/>
+      <w:lvlJc w:val="left"/>
+      <w:pPr>
+        <w:tabs>
+          <w:tab w:val="num" w:pos="1440"/>
+        </w:tabs>
+        <w:ind w:left="1440" w:hanging="360"/>
+      </w:pPr>
+      <w:rPr>
+        <w:rFonts w:ascii="Courier New" w:hAnsi="Courier New" w:hint="default"/>
+        <w:sz w:val="20"/>
+      </w:rPr>
+    </w:lvl>
+    <w:lvl w:ilvl="2" w:tentative="1">
+      <w:start w:val="1"/>
+      <w:numFmt w:val="bullet"/>
+      <w:lvlText w:val=""/>
+      <w:lvlJc w:val="left"/>
+      <w:pPr>
+        <w:tabs>
+          <w:tab w:val="num" w:pos="2160"/>
+        </w:tabs>
+        <w:ind w:left="2160" w:hanging="360"/>
+      </w:pPr>
+      <w:rPr>
+        <w:rFonts w:ascii="Wingdings" w:hAnsi="Wingdings" w:hint="default"/>
+        <w:sz w:val="20"/>
+      </w:rPr>
+    </w:lvl>
+    <w:lvl w:ilvl="3" w:tentative="1">
+      <w:start w:val="1"/>
+      <w:numFmt w:val="bullet"/>
+      <w:lvlText w:val=""/>
+      <w:lvlJc w:val="left"/>
+      <w:pPr>
+        <w:tabs>
+          <w:tab w:val="num" w:pos="2880"/>
+        </w:tabs>
+        <w:ind w:left="2880" w:hanging="360"/>
+      </w:pPr>
+      <w:rPr>
+        <w:rFonts w:ascii="Wingdings" w:hAnsi="Wingdings" w:hint="default"/>
+        <w:sz w:val="20"/>
+      </w:rPr>
+    </w:lvl>
+    <w:lvl w:ilvl="4" w:tentative="1">
+      <w:start w:val="1"/>
+      <w:numFmt w:val="bullet"/>
+      <w:lvlText w:val=""/>
+      <w:lvlJc w:val="left"/>
+      <w:pPr>
+        <w:tabs>
+          <w:tab w:val="num" w:pos="3600"/>
+        </w:tabs>
+        <w:ind w:left="3600" w:hanging="360"/>
+      </w:pPr>
+      <w:rPr>
+        <w:rFonts w:ascii="Wingdings" w:hAnsi="Wingdings" w:hint="default"/>
+        <w:sz w:val="20"/>
+      </w:rPr>
+    </w:lvl>
+    <w:lvl w:ilvl="5" w:tentative="1">
+      <w:start w:val="1"/>
+      <w:numFmt w:val="bullet"/>
+      <w:lvlText w:val=""/>
+      <w:lvlJc w:val="left"/>
+      <w:pPr>
+        <w:tabs>
+          <w:tab w:val="num" w:pos="4320"/>
+        </w:tabs>
+        <w:ind w:left="4320" w:hanging="360"/>
+      </w:pPr>
+      <w:rPr>
+        <w:rFonts w:ascii="Wingdings" w:hAnsi="Wingdings" w:hint="default"/>
+        <w:sz w:val="20"/>
+      </w:rPr>
+    </w:lvl>
+    <w:lvl w:ilvl="6" w:tentative="1">
+      <w:start w:val="1"/>
+      <w:numFmt w:val="bullet"/>
+      <w:lvlText w:val=""/>
+      <w:lvlJc w:val="left"/>
+      <w:pPr>
+        <w:tabs>
+          <w:tab w:val="num" w:pos="5040"/>
+        </w:tabs>
+        <w:ind w:left="5040" w:hanging="360"/>
+      </w:pPr>
+      <w:rPr>
+        <w:rFonts w:ascii="Wingdings" w:hAnsi="Wingdings" w:hint="default"/>
+        <w:sz w:val="20"/>
+      </w:rPr>
+    </w:lvl>
+    <w:lvl w:ilvl="7" w:tentative="1">
+      <w:start w:val="1"/>
+      <w:numFmt w:val="bullet"/>
+      <w:lvlText w:val=""/>
+      <w:lvlJc w:val="left"/>
+      <w:pPr>
+        <w:tabs>
+          <w:tab w:val="num" w:pos="5760"/>
+        </w:tabs>
+        <w:ind w:left="5760" w:hanging="360"/>
+      </w:pPr>
+      <w:rPr>
+        <w:rFonts w:ascii="Wingdings" w:hAnsi="Wingdings" w:hint="default"/>
+        <w:sz w:val="20"/>
+      </w:rPr>
+    </w:lvl>
+    <w:lvl w:ilvl="8" w:tentative="1">
+      <w:start w:val="1"/>
+      <w:numFmt w:val="bullet"/>
+      <w:lvlText w:val=""/>
+      <w:lvlJc w:val="left"/>
+      <w:pPr>
+        <w:tabs>
+          <w:tab w:val="num" w:pos="6480"/>
+        </w:tabs>
+        <w:ind w:left="6480" w:hanging="360"/>
+      </w:pPr>
+      <w:rPr>
+        <w:rFonts w:ascii="Wingdings" w:hAnsi="Wingdings" w:hint="default"/>
+        <w:sz w:val="20"/>
+      </w:rPr>
+    </w:lvl>
+  </w:abstractNum>
+  <w:abstractNum w:abstractNumId="26" w15:restartNumberingAfterBreak="0">
     <w:nsid w:val="791B5349"/>
     <w:multiLevelType w:val="multilevel"/>
     <w:tmpl w:val="BD481166"/>
@@ -3070,7 +5248,7 @@
       </w:rPr>
     </w:lvl>
   </w:abstractNum>
-  <w:abstractNum w:abstractNumId="17" w15:restartNumberingAfterBreak="0">
+  <w:abstractNum w:abstractNumId="27" w15:restartNumberingAfterBreak="0">
     <w:nsid w:val="7CE82F2A"/>
     <w:multiLevelType w:val="multilevel"/>
     <w:tmpl w:val="13D88B72"/>
@@ -3183,7 +5361,7 @@
       </w:pPr>
     </w:lvl>
   </w:abstractNum>
-  <w:abstractNum w:abstractNumId="18" w15:restartNumberingAfterBreak="0">
+  <w:abstractNum w:abstractNumId="28" w15:restartNumberingAfterBreak="0">
     <w:nsid w:val="7EC64C3C"/>
     <w:multiLevelType w:val="multilevel"/>
     <w:tmpl w:val="B252682C"/>
@@ -3333,13 +5511,13 @@
     </w:lvl>
   </w:abstractNum>
   <w:num w:numId="1" w16cid:durableId="442456371">
-    <w:abstractNumId w:val="15"/>
+    <w:abstractNumId w:val="24"/>
   </w:num>
   <w:num w:numId="2" w16cid:durableId="673727680">
-    <w:abstractNumId w:val="12"/>
+    <w:abstractNumId w:val="19"/>
   </w:num>
   <w:num w:numId="3" w16cid:durableId="404189091">
-    <w:abstractNumId w:val="12"/>
+    <w:abstractNumId w:val="19"/>
     <w:lvlOverride w:ilvl="1">
       <w:lvl w:ilvl="1">
         <w:numFmt w:val="decimal"/>
@@ -3349,55 +5527,85 @@
     </w:lvlOverride>
   </w:num>
   <w:num w:numId="4" w16cid:durableId="1205631088">
-    <w:abstractNumId w:val="1"/>
+    <w:abstractNumId w:val="2"/>
   </w:num>
   <w:num w:numId="5" w16cid:durableId="1950966452">
-    <w:abstractNumId w:val="6"/>
+    <w:abstractNumId w:val="12"/>
   </w:num>
   <w:num w:numId="6" w16cid:durableId="2133742334">
-    <w:abstractNumId w:val="18"/>
+    <w:abstractNumId w:val="28"/>
   </w:num>
   <w:num w:numId="7" w16cid:durableId="216748130">
-    <w:abstractNumId w:val="5"/>
+    <w:abstractNumId w:val="11"/>
   </w:num>
   <w:num w:numId="8" w16cid:durableId="418598449">
-    <w:abstractNumId w:val="17"/>
+    <w:abstractNumId w:val="27"/>
   </w:num>
   <w:num w:numId="9" w16cid:durableId="1824395598">
-    <w:abstractNumId w:val="16"/>
+    <w:abstractNumId w:val="26"/>
   </w:num>
   <w:num w:numId="10" w16cid:durableId="686559715">
     <w:abstractNumId w:val="0"/>
   </w:num>
   <w:num w:numId="11" w16cid:durableId="784613707">
-    <w:abstractNumId w:val="11"/>
+    <w:abstractNumId w:val="18"/>
   </w:num>
   <w:num w:numId="12" w16cid:durableId="480391496">
-    <w:abstractNumId w:val="2"/>
+    <w:abstractNumId w:val="6"/>
   </w:num>
   <w:num w:numId="13" w16cid:durableId="663360290">
+    <w:abstractNumId w:val="14"/>
+  </w:num>
+  <w:num w:numId="14" w16cid:durableId="933781361">
+    <w:abstractNumId w:val="9"/>
+  </w:num>
+  <w:num w:numId="15" w16cid:durableId="198671215">
+    <w:abstractNumId w:val="15"/>
+  </w:num>
+  <w:num w:numId="16" w16cid:durableId="787050262">
+    <w:abstractNumId w:val="13"/>
+  </w:num>
+  <w:num w:numId="17" w16cid:durableId="716470092">
+    <w:abstractNumId w:val="23"/>
+  </w:num>
+  <w:num w:numId="18" w16cid:durableId="331839953">
+    <w:abstractNumId w:val="20"/>
+  </w:num>
+  <w:num w:numId="19" w16cid:durableId="983393238">
+    <w:abstractNumId w:val="7"/>
+  </w:num>
+  <w:num w:numId="20" w16cid:durableId="1104150721">
+    <w:abstractNumId w:val="16"/>
+  </w:num>
+  <w:num w:numId="21" w16cid:durableId="2062555769">
+    <w:abstractNumId w:val="5"/>
+  </w:num>
+  <w:num w:numId="22" w16cid:durableId="1459303786">
+    <w:abstractNumId w:val="17"/>
+  </w:num>
+  <w:num w:numId="23" w16cid:durableId="448400862">
+    <w:abstractNumId w:val="21"/>
+  </w:num>
+  <w:num w:numId="24" w16cid:durableId="957370328">
+    <w:abstractNumId w:val="3"/>
+  </w:num>
+  <w:num w:numId="25" w16cid:durableId="414018340">
+    <w:abstractNumId w:val="22"/>
+  </w:num>
+  <w:num w:numId="26" w16cid:durableId="1652101139">
+    <w:abstractNumId w:val="10"/>
+  </w:num>
+  <w:num w:numId="27" w16cid:durableId="1533765142">
+    <w:abstractNumId w:val="1"/>
+  </w:num>
+  <w:num w:numId="28" w16cid:durableId="1746028662">
     <w:abstractNumId w:val="8"/>
   </w:num>
-  <w:num w:numId="14" w16cid:durableId="933781361">
+  <w:num w:numId="29" w16cid:durableId="1104567852">
     <w:abstractNumId w:val="4"/>
   </w:num>
-  <w:num w:numId="15" w16cid:durableId="198671215">
-    <w:abstractNumId w:val="9"/>
-  </w:num>
-  <w:num w:numId="16" w16cid:durableId="787050262">
-    <w:abstractNumId w:val="7"/>
-  </w:num>
-  <w:num w:numId="17" w16cid:durableId="716470092">
-    <w:abstractNumId w:val="14"/>
-  </w:num>
-  <w:num w:numId="18" w16cid:durableId="331839953">
-    <w:abstractNumId w:val="13"/>
-  </w:num>
-  <w:num w:numId="19" w16cid:durableId="983393238">
-    <w:abstractNumId w:val="3"/>
-  </w:num>
-  <w:num w:numId="20" w16cid:durableId="1104150721">
-    <w:abstractNumId w:val="10"/>
+  <w:num w:numId="30" w16cid:durableId="291903135">
+    <w:abstractNumId w:val="25"/>
   </w:num>
 </w:numbering>
 </file>

</xml_diff>

<commit_message>
Mejoras Ad/AED y documentación KNN/Clustering
</commit_message>
<xml_diff>
--- a/TFM_MarioSoto/src/codigo/procesamiento_datos/docs/Clustering_temporal_splits.docx
+++ b/TFM_MarioSoto/src/codigo/procesamiento_datos/docs/Clustering_temporal_splits.docx
@@ -14,513 +14,7 @@
           <w:b/>
           <w:bCs/>
         </w:rPr>
-        <w:t xml:space="preserve">Análisis de estrategias de carrera en maratón mediante métodos de </w:t>
-      </w:r>
-      <w:proofErr w:type="spellStart"/>
-      <w:r>
-        <w:rPr>
-          <w:b/>
-          <w:bCs/>
-        </w:rPr>
-        <w:t>clustering</w:t>
-      </w:r>
-      <w:proofErr w:type="spellEnd"/>
-    </w:p>
-    <w:p>
-      <w:r>
-        <w:t>Características del problema</w:t>
-      </w:r>
-    </w:p>
-    <w:p>
-      <w:pPr>
-        <w:numPr>
-          <w:ilvl w:val="0"/>
-          <w:numId w:val="21"/>
-        </w:numPr>
-      </w:pPr>
-      <w:r>
-        <w:t xml:space="preserve">Datos estructurados, representados en </w:t>
-      </w:r>
-      <w:proofErr w:type="spellStart"/>
-      <w:r>
-        <w:t>splits</w:t>
-      </w:r>
-      <w:proofErr w:type="spellEnd"/>
-      <w:r>
-        <w:t xml:space="preserve"> sucesivos de carrera.</w:t>
-      </w:r>
-    </w:p>
-    <w:p>
-      <w:pPr>
-        <w:numPr>
-          <w:ilvl w:val="0"/>
-          <w:numId w:val="21"/>
-        </w:numPr>
-      </w:pPr>
-      <w:proofErr w:type="spellStart"/>
-      <w:proofErr w:type="gramStart"/>
-      <w:r>
-        <w:t>Clusters</w:t>
-      </w:r>
-      <w:proofErr w:type="spellEnd"/>
-      <w:proofErr w:type="gramEnd"/>
-      <w:r>
-        <w:t xml:space="preserve"> basados en patrones de cambio, no solo en valores absolutos: buscamos atletas que aceleran, desaceleran o mantienen ritmo estable.</w:t>
-      </w:r>
-    </w:p>
-    <w:p>
-      <w:pPr>
-        <w:numPr>
-          <w:ilvl w:val="0"/>
-          <w:numId w:val="21"/>
-        </w:numPr>
-      </w:pPr>
-      <w:r>
-        <w:t xml:space="preserve">Formas de </w:t>
-      </w:r>
-      <w:proofErr w:type="spellStart"/>
-      <w:proofErr w:type="gramStart"/>
-      <w:r>
-        <w:t>clusters</w:t>
-      </w:r>
-      <w:proofErr w:type="spellEnd"/>
-      <w:proofErr w:type="gramEnd"/>
-      <w:r>
-        <w:t xml:space="preserve"> no necesariamente esféricas: los perfiles de ritmo suelen describir curvas</w:t>
-      </w:r>
-      <w:r>
-        <w:t xml:space="preserve">, </w:t>
-      </w:r>
-      <w:r>
-        <w:t>por lo que los grupos no necesariamente tienen fronteras simples.</w:t>
-      </w:r>
-    </w:p>
-    <w:p>
-      <w:pPr>
-        <w:numPr>
-          <w:ilvl w:val="0"/>
-          <w:numId w:val="21"/>
-        </w:numPr>
-      </w:pPr>
-      <w:r>
-        <w:t xml:space="preserve">Número de </w:t>
-      </w:r>
-      <w:proofErr w:type="spellStart"/>
-      <w:proofErr w:type="gramStart"/>
-      <w:r>
-        <w:t>clusters</w:t>
-      </w:r>
-      <w:proofErr w:type="spellEnd"/>
-      <w:proofErr w:type="gramEnd"/>
-      <w:r>
-        <w:t xml:space="preserve"> desconocido a priori</w:t>
-      </w:r>
-      <w:r>
-        <w:t xml:space="preserve">. </w:t>
-      </w:r>
-    </w:p>
-    <w:p>
-      <w:pPr>
-        <w:numPr>
-          <w:ilvl w:val="0"/>
-          <w:numId w:val="21"/>
-        </w:numPr>
-      </w:pPr>
-      <w:r>
-        <w:t>Gran volumen (&gt;25.000 atletas), lo que requiere algoritmos eficientes y escalables.</w:t>
-      </w:r>
-    </w:p>
-    <w:p>
-      <w:r>
-        <w:t xml:space="preserve">Dado este escenario, se evaluaron tres algoritmos complementarios: Gaussian Mixture </w:t>
-      </w:r>
-      <w:proofErr w:type="spellStart"/>
-      <w:r>
-        <w:t>Models</w:t>
-      </w:r>
-      <w:proofErr w:type="spellEnd"/>
-      <w:r>
-        <w:t xml:space="preserve"> (GMM), K-</w:t>
-      </w:r>
-      <w:proofErr w:type="spellStart"/>
-      <w:r>
-        <w:t>Means</w:t>
-      </w:r>
-      <w:proofErr w:type="spellEnd"/>
-      <w:r>
-        <w:t xml:space="preserve">, y Mean Shift. </w:t>
-      </w:r>
-    </w:p>
-    <w:p/>
-    <w:p>
-      <w:r>
-        <w:t xml:space="preserve">Gaussian Mixture </w:t>
-      </w:r>
-      <w:proofErr w:type="spellStart"/>
-      <w:r>
-        <w:t>Models</w:t>
-      </w:r>
-      <w:proofErr w:type="spellEnd"/>
-      <w:r>
-        <w:t xml:space="preserve"> (GMM)</w:t>
-      </w:r>
-    </w:p>
-    <w:p>
-      <w:pPr>
-        <w:rPr>
-          <w:b/>
-          <w:bCs/>
-        </w:rPr>
-      </w:pPr>
-      <w:r>
-        <w:rPr>
-          <w:b/>
-          <w:bCs/>
-        </w:rPr>
-        <w:t>Por qué</w:t>
-      </w:r>
-    </w:p>
-    <w:p>
-      <w:pPr>
-        <w:numPr>
-          <w:ilvl w:val="0"/>
-          <w:numId w:val="22"/>
-        </w:numPr>
-      </w:pPr>
-      <w:r>
-        <w:rPr>
-          <w:b/>
-          <w:bCs/>
-        </w:rPr>
-        <w:t xml:space="preserve">Permite </w:t>
-      </w:r>
-      <w:proofErr w:type="spellStart"/>
-      <w:proofErr w:type="gramStart"/>
-      <w:r>
-        <w:rPr>
-          <w:b/>
-          <w:bCs/>
-        </w:rPr>
-        <w:t>clusters</w:t>
-      </w:r>
-      <w:proofErr w:type="spellEnd"/>
-      <w:proofErr w:type="gramEnd"/>
-      <w:r>
-        <w:rPr>
-          <w:b/>
-          <w:bCs/>
-        </w:rPr>
-        <w:t xml:space="preserve"> elípticos</w:t>
-      </w:r>
-      <w:r>
-        <w:t xml:space="preserve">, lo que captura mucho mejor la forma real de los patrones de ritmo. Atletas que aceleran y luego caen generan curvas no esféricas; GMM puede modelar estas geometrías porque cada </w:t>
-      </w:r>
-      <w:proofErr w:type="spellStart"/>
-      <w:proofErr w:type="gramStart"/>
-      <w:r>
-        <w:t>cluster</w:t>
-      </w:r>
-      <w:proofErr w:type="spellEnd"/>
-      <w:proofErr w:type="gramEnd"/>
-      <w:r>
-        <w:t xml:space="preserve"> posee su propia matriz de covarianzas.</w:t>
-      </w:r>
-    </w:p>
-    <w:p>
-      <w:pPr>
-        <w:numPr>
-          <w:ilvl w:val="0"/>
-          <w:numId w:val="22"/>
-        </w:numPr>
-      </w:pPr>
-      <w:proofErr w:type="spellStart"/>
-      <w:r>
-        <w:rPr>
-          <w:b/>
-          <w:bCs/>
-        </w:rPr>
-        <w:t>Soft</w:t>
-      </w:r>
-      <w:proofErr w:type="spellEnd"/>
-      <w:r>
-        <w:rPr>
-          <w:b/>
-          <w:bCs/>
-        </w:rPr>
-        <w:t xml:space="preserve"> </w:t>
-      </w:r>
-      <w:proofErr w:type="spellStart"/>
-      <w:r>
-        <w:rPr>
-          <w:b/>
-          <w:bCs/>
-        </w:rPr>
-        <w:t>clustering</w:t>
-      </w:r>
-      <w:proofErr w:type="spellEnd"/>
-      <w:r>
-        <w:t xml:space="preserve">: un atleta no tiene por qué pertenecer a un único patrón de forma rígida. GMM asigna probabilidades de pertenencia a cada </w:t>
-      </w:r>
-      <w:proofErr w:type="spellStart"/>
-      <w:proofErr w:type="gramStart"/>
-      <w:r>
-        <w:t>cluster</w:t>
-      </w:r>
-      <w:proofErr w:type="spellEnd"/>
-      <w:proofErr w:type="gramEnd"/>
-      <w:r>
-        <w:t>, lo que refleja la realidad de las estrategias mixtas (ej.: atleta que acelera en la segunda mitad, pero no de forma tan marcada como el grupo “aceleradores puros”).</w:t>
-      </w:r>
-    </w:p>
-    <w:p>
-      <w:pPr>
-        <w:numPr>
-          <w:ilvl w:val="0"/>
-          <w:numId w:val="22"/>
-        </w:numPr>
-      </w:pPr>
-      <w:r>
-        <w:rPr>
-          <w:b/>
-          <w:bCs/>
-        </w:rPr>
-        <w:t>Escala bien con miles de observaciones</w:t>
-      </w:r>
-      <w:r>
-        <w:t xml:space="preserve"> y ofrece criterios estadísticos formales para seleccionar el número óptimo de </w:t>
-      </w:r>
-      <w:proofErr w:type="spellStart"/>
-      <w:proofErr w:type="gramStart"/>
-      <w:r>
-        <w:t>clusters</w:t>
-      </w:r>
-      <w:proofErr w:type="spellEnd"/>
-      <w:proofErr w:type="gramEnd"/>
-      <w:r>
-        <w:t>.</w:t>
-      </w:r>
-    </w:p>
-    <w:p>
-      <w:pPr>
-        <w:rPr>
-          <w:b/>
-          <w:bCs/>
-        </w:rPr>
-      </w:pPr>
-      <w:r>
-        <w:rPr>
-          <w:b/>
-          <w:bCs/>
-        </w:rPr>
-        <w:t>Aplicación</w:t>
-      </w:r>
-    </w:p>
-    <w:p>
-      <w:pPr>
-        <w:numPr>
-          <w:ilvl w:val="0"/>
-          <w:numId w:val="23"/>
-        </w:numPr>
-      </w:pPr>
-      <w:r>
-        <w:t xml:space="preserve">Normalizar los </w:t>
-      </w:r>
-      <w:proofErr w:type="spellStart"/>
-      <w:r>
-        <w:t>splits</w:t>
-      </w:r>
-      <w:proofErr w:type="spellEnd"/>
-      <w:r>
-        <w:t xml:space="preserve"> mediante </w:t>
-      </w:r>
-      <w:r>
-        <w:rPr>
-          <w:i/>
-          <w:iCs/>
-        </w:rPr>
-        <w:t>z-score</w:t>
-      </w:r>
-      <w:r>
-        <w:t xml:space="preserve"> para igualar escalas.</w:t>
-      </w:r>
-    </w:p>
-    <w:p>
-      <w:pPr>
-        <w:numPr>
-          <w:ilvl w:val="0"/>
-          <w:numId w:val="23"/>
-        </w:numPr>
-      </w:pPr>
-      <w:r>
-        <w:t xml:space="preserve">Ajustar distintos modelos para varios valores de </w:t>
-      </w:r>
-      <m:oMath>
-        <m:r>
-          <w:rPr>
-            <w:rFonts w:ascii="Cambria Math" w:hAnsi="Cambria Math"/>
-          </w:rPr>
-          <m:t>k</m:t>
-        </m:r>
-      </m:oMath>
-      <w:r>
-        <w:t>.</w:t>
-      </w:r>
-    </w:p>
-    <w:p>
-      <w:pPr>
-        <w:numPr>
-          <w:ilvl w:val="0"/>
-          <w:numId w:val="23"/>
-        </w:numPr>
-      </w:pPr>
-      <w:r>
-        <w:t xml:space="preserve">Seleccionar el número óptimo de </w:t>
-      </w:r>
-      <w:proofErr w:type="spellStart"/>
-      <w:proofErr w:type="gramStart"/>
-      <w:r>
-        <w:t>clusters</w:t>
-      </w:r>
-      <w:proofErr w:type="spellEnd"/>
-      <w:proofErr w:type="gramEnd"/>
-      <w:r>
-        <w:t xml:space="preserve"> usando criterios de información (BIC/AIC).</w:t>
-      </w:r>
-    </w:p>
-    <w:p>
-      <w:pPr>
-        <w:numPr>
-          <w:ilvl w:val="0"/>
-          <w:numId w:val="23"/>
-        </w:numPr>
-      </w:pPr>
-      <w:r>
-        <w:t>Analizar las medias y covarianzas de cada componente para describir:</w:t>
-      </w:r>
-    </w:p>
-    <w:p>
-      <w:pPr>
-        <w:numPr>
-          <w:ilvl w:val="1"/>
-          <w:numId w:val="23"/>
-        </w:numPr>
-      </w:pPr>
-      <w:r>
-        <w:t xml:space="preserve">atletas </w:t>
-      </w:r>
-      <w:r>
-        <w:rPr>
-          <w:b/>
-          <w:bCs/>
-        </w:rPr>
-        <w:t>aceleradores</w:t>
-      </w:r>
-      <w:r>
-        <w:t>,</w:t>
-      </w:r>
-    </w:p>
-    <w:p>
-      <w:pPr>
-        <w:numPr>
-          <w:ilvl w:val="1"/>
-          <w:numId w:val="23"/>
-        </w:numPr>
-      </w:pPr>
-      <w:r>
-        <w:t xml:space="preserve">atletas </w:t>
-      </w:r>
-      <w:r>
-        <w:rPr>
-          <w:b/>
-          <w:bCs/>
-        </w:rPr>
-        <w:t>desaceleradores</w:t>
-      </w:r>
-      <w:r>
-        <w:t>,</w:t>
-      </w:r>
-    </w:p>
-    <w:p>
-      <w:pPr>
-        <w:numPr>
-          <w:ilvl w:val="1"/>
-          <w:numId w:val="23"/>
-        </w:numPr>
-      </w:pPr>
-      <w:r>
-        <w:t xml:space="preserve">perfiles </w:t>
-      </w:r>
-      <w:r>
-        <w:rPr>
-          <w:b/>
-          <w:bCs/>
-        </w:rPr>
-        <w:t>estables</w:t>
-      </w:r>
-      <w:r>
-        <w:t>,</w:t>
-      </w:r>
-    </w:p>
-    <w:p>
-      <w:pPr>
-        <w:numPr>
-          <w:ilvl w:val="1"/>
-          <w:numId w:val="23"/>
-        </w:numPr>
-      </w:pPr>
-      <w:r>
-        <w:t>estrategias intermedias o mixtas.</w:t>
-      </w:r>
-    </w:p>
-    <w:p>
-      <w:pPr>
-        <w:rPr>
-          <w:b/>
-          <w:bCs/>
-        </w:rPr>
-      </w:pPr>
-      <w:r>
-        <w:rPr>
-          <w:b/>
-          <w:bCs/>
-        </w:rPr>
-        <w:t>Resultado</w:t>
-      </w:r>
-    </w:p>
-    <w:p>
-      <w:r>
-        <w:t xml:space="preserve">GMM suele ofrecer la representación más fiel de las estrategias de </w:t>
-      </w:r>
-      <w:proofErr w:type="spellStart"/>
-      <w:r>
-        <w:t>pacing</w:t>
-      </w:r>
-      <w:proofErr w:type="spellEnd"/>
-      <w:r>
-        <w:t>, permitiendo una interpretación rica y probabilística.</w:t>
-      </w:r>
-    </w:p>
-    <w:p>
-      <w:r>
-        <w:lastRenderedPageBreak/>
-        <w:pict w14:anchorId="4531057F">
-          <v:rect id="_x0000_i1050" style="width:0;height:1.5pt" o:hralign="center" o:hrstd="t" o:hr="t" fillcolor="#a0a0a0" stroked="f"/>
-        </w:pict>
-      </w:r>
-    </w:p>
-    <w:p>
-      <w:pPr>
-        <w:rPr>
-          <w:b/>
-          <w:bCs/>
-        </w:rPr>
-      </w:pPr>
-      <w:r>
-        <w:rPr>
-          <w:b/>
-          <w:bCs/>
-        </w:rPr>
-        <w:t>2. K-</w:t>
+        <w:t>Análisis de estrategias de carrera con K-</w:t>
       </w:r>
       <w:proofErr w:type="spellStart"/>
       <w:r>
@@ -536,18 +30,31 @@
           <w:b/>
           <w:bCs/>
         </w:rPr>
-        <w:t xml:space="preserve"> / </w:t>
-      </w:r>
-      <w:proofErr w:type="spellStart"/>
-      <w:r>
+        <w:t xml:space="preserve"> y DBSCAN</w:t>
+      </w:r>
+    </w:p>
+    <w:p>
+      <w:pPr>
         <w:rPr>
           <w:b/>
           <w:bCs/>
         </w:rPr>
-        <w:t>MiniBatchKMeans</w:t>
-      </w:r>
-      <w:proofErr w:type="spellEnd"/>
+      </w:pPr>
     </w:p>
+    <w:p>
+      <w:r>
+        <w:t xml:space="preserve">Se buscaba que los </w:t>
+      </w:r>
+      <w:proofErr w:type="gramStart"/>
+      <w:r>
+        <w:t>clusters</w:t>
+      </w:r>
+      <w:proofErr w:type="gramEnd"/>
+      <w:r>
+        <w:t xml:space="preserve"> reflejaran patrones reales, no solo valores absolutos, y que pudieran capturar diferencias sutiles en la progresión de tiempos. Además, se necesitaba manejar la gran cantidad de datos de manera eficiente y detectar posibles outliers.</w:t>
+      </w:r>
+    </w:p>
+    <w:p/>
     <w:p>
       <w:pPr>
         <w:rPr>
@@ -560,190 +67,82 @@
           <w:b/>
           <w:bCs/>
         </w:rPr>
-        <w:t>Por qué usarlo</w:t>
-      </w:r>
-    </w:p>
-    <w:p>
-      <w:r>
         <w:t>K-</w:t>
       </w:r>
       <w:proofErr w:type="spellStart"/>
-      <w:r>
-        <w:t>Means</w:t>
-      </w:r>
-      <w:proofErr w:type="spellEnd"/>
-      <w:r>
-        <w:t xml:space="preserve"> es un algoritmo excelente como </w:t>
-      </w:r>
       <w:r>
         <w:rPr>
           <w:b/>
           <w:bCs/>
         </w:rPr>
-        <w:t xml:space="preserve">primera aproximación y </w:t>
-      </w:r>
-      <w:proofErr w:type="spellStart"/>
+        <w:t>Means</w:t>
+      </w:r>
+      <w:proofErr w:type="spellEnd"/>
+    </w:p>
+    <w:p>
       <w:r>
         <w:rPr>
           <w:b/>
           <w:bCs/>
         </w:rPr>
-        <w:t>baseline</w:t>
-      </w:r>
-      <w:proofErr w:type="spellEnd"/>
-      <w:r>
-        <w:t xml:space="preserve">, especialmente en </w:t>
-      </w:r>
-      <w:proofErr w:type="spellStart"/>
-      <w:r>
-        <w:t>datasets</w:t>
-      </w:r>
-      <w:proofErr w:type="spellEnd"/>
-      <w:r>
-        <w:t xml:space="preserve"> grandes, porque:</w:t>
+        <w:t>Qué se hizo</w:t>
       </w:r>
     </w:p>
     <w:p>
       <w:pPr>
         <w:numPr>
           <w:ilvl w:val="0"/>
-          <w:numId w:val="24"/>
+          <w:numId w:val="31"/>
         </w:numPr>
       </w:pPr>
       <w:r>
-        <w:t xml:space="preserve">Es </w:t>
-      </w:r>
-      <w:r>
-        <w:rPr>
-          <w:b/>
-          <w:bCs/>
-        </w:rPr>
-        <w:t>muy escalable</w:t>
-      </w:r>
-      <w:r>
-        <w:t xml:space="preserve"> y extremadamente rápido.</w:t>
+        <w:t xml:space="preserve">Se eliminaron outliers extremos en cada </w:t>
+      </w:r>
+      <w:proofErr w:type="spellStart"/>
+      <w:r>
+        <w:t>split</w:t>
+      </w:r>
+      <w:proofErr w:type="spellEnd"/>
+      <w:r>
+        <w:t xml:space="preserve"> para evitar distorsionar los </w:t>
+      </w:r>
+      <w:proofErr w:type="gramStart"/>
+      <w:r>
+        <w:t>clusters</w:t>
+      </w:r>
+      <w:proofErr w:type="gramEnd"/>
+      <w:r>
+        <w:t>.</w:t>
       </w:r>
     </w:p>
     <w:p>
       <w:pPr>
         <w:numPr>
           <w:ilvl w:val="0"/>
-          <w:numId w:val="24"/>
+          <w:numId w:val="31"/>
         </w:numPr>
       </w:pPr>
       <w:r>
-        <w:t xml:space="preserve">Funciona bien con datos numéricos de baja dimensionalidad (como 6 </w:t>
-      </w:r>
-      <w:proofErr w:type="spellStart"/>
-      <w:r>
-        <w:t>splits</w:t>
-      </w:r>
-      <w:proofErr w:type="spellEnd"/>
-      <w:r>
-        <w:t>).</w:t>
+        <w:t>Se normalizaron los tiempos de splits para que todos tuvieran la misma escala.</w:t>
       </w:r>
     </w:p>
     <w:p>
       <w:pPr>
         <w:numPr>
           <w:ilvl w:val="0"/>
-          <w:numId w:val="24"/>
+          <w:numId w:val="31"/>
         </w:numPr>
       </w:pPr>
       <w:r>
-        <w:t>Permite visualizar patrones iniciales mediante centroides muy intuitivos.</w:t>
-      </w:r>
-    </w:p>
-    <w:p>
-      <w:r>
-        <w:t xml:space="preserve">En estudios deportivos suele ser útil para una </w:t>
-      </w:r>
-      <w:r>
-        <w:rPr>
-          <w:b/>
-          <w:bCs/>
-        </w:rPr>
-        <w:t>exploración rápida</w:t>
-      </w:r>
-      <w:r>
-        <w:t xml:space="preserve"> de los perfiles de ritmo.</w:t>
-      </w:r>
-    </w:p>
-    <w:p>
-      <w:pPr>
-        <w:rPr>
-          <w:b/>
-          <w:bCs/>
-        </w:rPr>
-      </w:pPr>
-      <w:r>
-        <w:rPr>
-          <w:b/>
-          <w:bCs/>
-        </w:rPr>
-        <w:t>Aplicación</w:t>
-      </w:r>
-    </w:p>
-    <w:p>
-      <w:pPr>
-        <w:numPr>
-          <w:ilvl w:val="0"/>
-          <w:numId w:val="25"/>
-        </w:numPr>
-      </w:pPr>
-      <w:r>
-        <w:t>Normalizar los tiempos parciales.</w:t>
-      </w:r>
-    </w:p>
-    <w:p>
-      <w:pPr>
-        <w:numPr>
-          <w:ilvl w:val="0"/>
-          <w:numId w:val="25"/>
-        </w:numPr>
-      </w:pPr>
-      <w:r>
-        <w:t xml:space="preserve">(Opcional) Transformar los </w:t>
-      </w:r>
-      <w:proofErr w:type="spellStart"/>
-      <w:r>
-        <w:t>splits</w:t>
-      </w:r>
-      <w:proofErr w:type="spellEnd"/>
-      <w:r>
-        <w:t xml:space="preserve"> a </w:t>
-      </w:r>
-      <w:r>
-        <w:rPr>
-          <w:b/>
-          <w:bCs/>
-        </w:rPr>
-        <w:t>porcentaje del tiempo total</w:t>
-      </w:r>
-      <w:r>
-        <w:t xml:space="preserve"> para estudiar estrategias relativas y no absolutas.</w:t>
-      </w:r>
-    </w:p>
-    <w:p>
-      <w:pPr>
-        <w:numPr>
-          <w:ilvl w:val="0"/>
-          <w:numId w:val="25"/>
-        </w:numPr>
-      </w:pPr>
-      <w:r>
-        <w:t xml:space="preserve">Probar distintos valores de </w:t>
-      </w:r>
-      <m:oMath>
-        <m:r>
-          <w:rPr>
-            <w:rFonts w:ascii="Cambria Math" w:hAnsi="Cambria Math"/>
-          </w:rPr>
-          <m:t>k</m:t>
-        </m:r>
-      </m:oMath>
-      <w:r>
-        <w:t xml:space="preserve">y seleccionar el óptimo mediante </w:t>
+        <w:t xml:space="preserve">Se probó un rango amplio de posibles números de </w:t>
+      </w:r>
+      <w:proofErr w:type="gramStart"/>
+      <w:r>
+        <w:t>clusters</w:t>
+      </w:r>
+      <w:proofErr w:type="gramEnd"/>
+      <w:r>
+        <w:t xml:space="preserve">, evaluando cuál era el más coherente mediante el </w:t>
       </w:r>
       <w:proofErr w:type="spellStart"/>
       <w:r>
@@ -762,88 +161,183 @@
         <w:t xml:space="preserve"> score</w:t>
       </w:r>
       <w:r>
-        <w:t xml:space="preserve"> o análisis de estabilidad de centroides.</w:t>
+        <w:t>.</w:t>
       </w:r>
     </w:p>
     <w:p>
-      <w:pPr>
+      <w:r>
         <w:rPr>
           <w:b/>
           <w:bCs/>
         </w:rPr>
-      </w:pPr>
+        <w:t>Resultados clave</w:t>
+      </w:r>
+    </w:p>
+    <w:p>
+      <w:pPr>
+        <w:numPr>
+          <w:ilvl w:val="0"/>
+          <w:numId w:val="32"/>
+        </w:numPr>
+      </w:pPr>
+      <w:r>
+        <w:t xml:space="preserve">El número óptimo de </w:t>
+      </w:r>
+      <w:proofErr w:type="gramStart"/>
+      <w:r>
+        <w:t>clusters</w:t>
+      </w:r>
+      <w:proofErr w:type="gramEnd"/>
+      <w:r>
+        <w:t xml:space="preserve"> según el </w:t>
+      </w:r>
+      <w:proofErr w:type="spellStart"/>
+      <w:r>
+        <w:t>silhouette</w:t>
+      </w:r>
+      <w:proofErr w:type="spellEnd"/>
+      <w:r>
+        <w:t xml:space="preserve"> score fue </w:t>
+      </w:r>
       <w:r>
         <w:rPr>
           <w:b/>
           <w:bCs/>
         </w:rPr>
-        <w:t>Limitaciones</w:t>
+        <w:t>2</w:t>
+      </w:r>
+      <w:r>
+        <w:t>, indicando que, a grandes rasgos, los atletas se pueden dividir en dos patrones dominantes.</w:t>
       </w:r>
     </w:p>
     <w:p>
       <w:pPr>
         <w:numPr>
           <w:ilvl w:val="0"/>
-          <w:numId w:val="26"/>
+          <w:numId w:val="32"/>
         </w:numPr>
       </w:pPr>
       <w:r>
-        <w:t xml:space="preserve">Supone </w:t>
-      </w:r>
-      <w:proofErr w:type="spellStart"/>
+        <w:t xml:space="preserve">Los centroides de estos </w:t>
+      </w:r>
       <w:proofErr w:type="gramStart"/>
       <w:r>
         <w:t>clusters</w:t>
       </w:r>
-      <w:proofErr w:type="spellEnd"/>
       <w:proofErr w:type="gramEnd"/>
       <w:r>
+        <w:t xml:space="preserve"> mostraron diferencias claras en tiempos acumulados:</w:t>
+      </w:r>
+    </w:p>
+    <w:p>
+      <w:pPr>
+        <w:numPr>
+          <w:ilvl w:val="1"/>
+          <w:numId w:val="32"/>
+        </w:numPr>
+      </w:pPr>
+      <w:r>
+        <w:t>Un grupo mantiene un ritmo más lento a lo largo de toda la carrera</w:t>
+      </w:r>
+      <w:r>
+        <w:t>, haciendo referencia a parte de los atletas que tienen un tiempo promedio y a la cola derecha de atletas que tardan más.</w:t>
+      </w:r>
+    </w:p>
+    <w:p>
+      <w:pPr>
+        <w:numPr>
+          <w:ilvl w:val="1"/>
+          <w:numId w:val="32"/>
+        </w:numPr>
+      </w:pPr>
+      <w:r>
+        <w:t>Otro grupo mantiene un ritmo más rápido</w:t>
+      </w:r>
+      <w:r>
+        <w:t xml:space="preserve"> y promedio</w:t>
+      </w:r>
+      <w:r>
+        <w:t>.</w:t>
+      </w:r>
+    </w:p>
+    <w:p>
+      <w:pPr>
+        <w:numPr>
+          <w:ilvl w:val="0"/>
+          <w:numId w:val="32"/>
+        </w:numPr>
+      </w:pPr>
+      <w:r>
+        <w:t xml:space="preserve">PCA y t-SNE confirmaron que los </w:t>
+      </w:r>
+      <w:proofErr w:type="gramStart"/>
+      <w:r>
+        <w:t>clusters</w:t>
+      </w:r>
+      <w:proofErr w:type="gramEnd"/>
+      <w:r>
         <w:t xml:space="preserve"> </w:t>
       </w:r>
+      <w:r>
+        <w:t>estaban muy juntos</w:t>
+      </w:r>
+      <w:r>
+        <w:t xml:space="preserve"> </w:t>
+      </w:r>
+      <w:r>
+        <w:t>y la diferencia entre ellos era muy difusa.</w:t>
+      </w:r>
+    </w:p>
+    <w:p>
       <w:r>
         <w:rPr>
           <w:b/>
           <w:bCs/>
         </w:rPr>
-        <w:t>esféricos y linealmente separables</w:t>
-      </w:r>
-      <w:r>
-        <w:t>, lo que rara vez ocurre en estrategias reales de carrera.</w:t>
+        <w:t>Conclusiones</w:t>
       </w:r>
     </w:p>
     <w:p>
       <w:pPr>
         <w:numPr>
           <w:ilvl w:val="0"/>
-          <w:numId w:val="26"/>
+          <w:numId w:val="33"/>
         </w:numPr>
       </w:pPr>
       <w:r>
-        <w:t>No capta bien perfiles complejos (ej.: atletas que aceleran a mitad de carrera y luego mantienen ritmo).</w:t>
+        <w:t>K-</w:t>
+      </w:r>
+      <w:proofErr w:type="spellStart"/>
+      <w:r>
+        <w:t>Means</w:t>
+      </w:r>
+      <w:proofErr w:type="spellEnd"/>
+      <w:r>
+        <w:t xml:space="preserve"> fue útil para identificar patrones generales de ritmo.</w:t>
       </w:r>
     </w:p>
     <w:p>
       <w:pPr>
         <w:numPr>
           <w:ilvl w:val="0"/>
-          <w:numId w:val="26"/>
+          <w:numId w:val="33"/>
         </w:numPr>
       </w:pPr>
       <w:r>
-        <w:t xml:space="preserve">Requiere fijar </w:t>
-      </w:r>
-      <m:oMath>
-        <m:r>
-          <w:rPr>
-            <w:rFonts w:ascii="Cambria Math" w:hAnsi="Cambria Math"/>
-          </w:rPr>
-          <m:t>k</m:t>
-        </m:r>
-      </m:oMath>
-      <w:r>
-        <w:t>a priori, lo que no está definido por la estructura del problema.</w:t>
+        <w:t>Permitió</w:t>
+      </w:r>
+      <w:r>
+        <w:t xml:space="preserve"> visualizar de manera clara diferencias en estrategias: atletas más constantes frente a atletas más</w:t>
+      </w:r>
+      <w:r>
+        <w:t xml:space="preserve"> lentos consecutivamente</w:t>
+      </w:r>
+      <w:r>
+        <w:t>.</w:t>
       </w:r>
     </w:p>
+    <w:p/>
+    <w:p/>
     <w:p>
       <w:pPr>
         <w:rPr>
@@ -856,567 +350,273 @@
           <w:b/>
           <w:bCs/>
         </w:rPr>
-        <w:t>Resultado</w:t>
+        <w:t>DBSCAN</w:t>
       </w:r>
     </w:p>
     <w:p>
       <w:r>
-        <w:t xml:space="preserve">Es útil como método de referencia y para visualizar patrones dominantes, pero puede simplificar demasiado la estructura real del </w:t>
-      </w:r>
-      <w:proofErr w:type="spellStart"/>
-      <w:r>
-        <w:t>pacing</w:t>
-      </w:r>
-      <w:proofErr w:type="spellEnd"/>
-      <w:r>
-        <w:t>.</w:t>
-      </w:r>
-    </w:p>
-    <w:p>
-      <w:r>
-        <w:pict w14:anchorId="04ACC171">
-          <v:rect id="_x0000_i1051" style="width:0;height:1.5pt" o:hralign="center" o:hrstd="t" o:hr="t" fillcolor="#a0a0a0" stroked="f"/>
-        </w:pict>
-      </w:r>
-    </w:p>
-    <w:p>
-      <w:pPr>
         <w:rPr>
           <w:b/>
           <w:bCs/>
         </w:rPr>
-      </w:pPr>
+        <w:t>Qué se hizo</w:t>
+      </w:r>
+    </w:p>
+    <w:p>
+      <w:pPr>
+        <w:numPr>
+          <w:ilvl w:val="0"/>
+          <w:numId w:val="38"/>
+        </w:numPr>
+      </w:pPr>
+      <w:r>
+        <w:t xml:space="preserve">Se aplicó DBSCAN, un algoritmo basado en densidad, para identificar grupos densos de atletas y detectar outliers sin definir un número fijo de </w:t>
+      </w:r>
+      <w:proofErr w:type="gramStart"/>
+      <w:r>
+        <w:t>clusters</w:t>
+      </w:r>
+      <w:proofErr w:type="gramEnd"/>
+      <w:r>
+        <w:t>.</w:t>
+      </w:r>
+    </w:p>
+    <w:p>
+      <w:pPr>
+        <w:numPr>
+          <w:ilvl w:val="0"/>
+          <w:numId w:val="38"/>
+        </w:numPr>
+      </w:pPr>
+      <w:r>
+        <w:t>El enfoque buscaba captar atletas que compartieran patrones muy similares de splits y aislar casos atípicos.</w:t>
+      </w:r>
+    </w:p>
+    <w:p>
+      <w:pPr>
+        <w:numPr>
+          <w:ilvl w:val="0"/>
+          <w:numId w:val="38"/>
+        </w:numPr>
+      </w:pPr>
+      <w:r>
+        <w:t>Los parámetros se eligieron así:</w:t>
+      </w:r>
+    </w:p>
+    <w:p>
+      <w:pPr>
+        <w:numPr>
+          <w:ilvl w:val="1"/>
+          <w:numId w:val="38"/>
+        </w:numPr>
+      </w:pPr>
+      <w:proofErr w:type="spellStart"/>
+      <w:r>
+        <w:lastRenderedPageBreak/>
+        <w:t>eps</w:t>
+      </w:r>
+      <w:proofErr w:type="spellEnd"/>
+      <w:r>
+        <w:t xml:space="preserve"> = 0.8: define la distancia máxima entre puntos para considerarlos vecinos; se seleccionó tras examinar la curva k-distancia y buscar un valor que separara bien el grupo principal de posibles outliers</w:t>
+      </w:r>
+      <w:r>
+        <w:t xml:space="preserve"> (Se elige el valor que haga crecer de forma </w:t>
+      </w:r>
+      <w:r>
+        <w:t>máxima la curva el deje Y)</w:t>
+      </w:r>
+      <w:r>
+        <w:t>.</w:t>
+      </w:r>
+    </w:p>
+    <w:p>
+      <w:pPr>
+        <w:numPr>
+          <w:ilvl w:val="1"/>
+          <w:numId w:val="38"/>
+        </w:numPr>
+      </w:pPr>
+      <w:proofErr w:type="spellStart"/>
+      <w:r>
+        <w:t>min_samples</w:t>
+      </w:r>
+      <w:proofErr w:type="spellEnd"/>
+      <w:r>
+        <w:t xml:space="preserve"> = 10</w:t>
+      </w:r>
+      <w:r>
+        <w:t>0</w:t>
+      </w:r>
+      <w:r>
+        <w:t xml:space="preserve">: número mínimo de puntos necesarios para formar un </w:t>
+      </w:r>
+      <w:proofErr w:type="spellStart"/>
+      <w:proofErr w:type="gramStart"/>
+      <w:r>
+        <w:t>cluster</w:t>
+      </w:r>
+      <w:proofErr w:type="spellEnd"/>
+      <w:proofErr w:type="gramEnd"/>
+      <w:r>
+        <w:t xml:space="preserve">; se escogió </w:t>
+      </w:r>
+      <w:r>
+        <w:t xml:space="preserve">teniendo en cuenta el algoritmo KNN hecho en el apartado anterior. </w:t>
+      </w:r>
+    </w:p>
+    <w:p>
       <w:r>
         <w:rPr>
           <w:b/>
           <w:bCs/>
         </w:rPr>
-        <w:t>3. Mean Shift</w:t>
+        <w:t>Resultados clave</w:t>
       </w:r>
     </w:p>
     <w:p>
       <w:pPr>
+        <w:numPr>
+          <w:ilvl w:val="0"/>
+          <w:numId w:val="39"/>
+        </w:numPr>
+      </w:pPr>
+      <w:r>
+        <w:t xml:space="preserve">DBSCAN detectó un único </w:t>
+      </w:r>
+      <w:proofErr w:type="spellStart"/>
+      <w:proofErr w:type="gramStart"/>
+      <w:r>
+        <w:t>cluster</w:t>
+      </w:r>
+      <w:proofErr w:type="spellEnd"/>
+      <w:proofErr w:type="gramEnd"/>
+      <w:r>
+        <w:t xml:space="preserve"> principal que contenía la mayoría de los atletas, como ya se observaba con K-</w:t>
+      </w:r>
+      <w:proofErr w:type="spellStart"/>
+      <w:r>
+        <w:t>Means</w:t>
+      </w:r>
+      <w:proofErr w:type="spellEnd"/>
+      <w:r>
+        <w:t>.</w:t>
+      </w:r>
+    </w:p>
+    <w:p>
+      <w:pPr>
+        <w:numPr>
+          <w:ilvl w:val="0"/>
+          <w:numId w:val="39"/>
+        </w:numPr>
+      </w:pPr>
+      <w:r>
+        <w:t xml:space="preserve">Se identificaron </w:t>
+      </w:r>
+      <w:r>
+        <w:t>67</w:t>
+      </w:r>
+      <w:r>
+        <w:t xml:space="preserve"> outliers, es decir, atletas con splits atípicos o muy diferentes del grupo general, útiles para la detección de anomalías.</w:t>
+      </w:r>
+    </w:p>
+    <w:p>
+      <w:pPr>
+        <w:numPr>
+          <w:ilvl w:val="0"/>
+          <w:numId w:val="39"/>
+        </w:numPr>
+      </w:pPr>
+      <w:r>
+        <w:t>La visualización mediante PCA mostró claramente este grupo denso y los pocos puntos dispersos correspondientes a outliers.</w:t>
+      </w:r>
+    </w:p>
+    <w:p>
+      <w:pPr>
+        <w:ind w:left="720"/>
+      </w:pPr>
+    </w:p>
+    <w:p>
+      <w:r>
         <w:rPr>
           <w:b/>
           <w:bCs/>
         </w:rPr>
-      </w:pPr>
-      <w:r>
-        <w:rPr>
-          <w:b/>
-          <w:bCs/>
-        </w:rPr>
-        <w:t>Por qué usarlo</w:t>
+        <w:t>Conclusiones</w:t>
       </w:r>
     </w:p>
     <w:p>
-      <w:r>
-        <w:t>Mean Shift es un algoritmo basado en densidad que:</w:t>
+      <w:pPr>
+        <w:numPr>
+          <w:ilvl w:val="0"/>
+          <w:numId w:val="40"/>
+        </w:numPr>
+      </w:pPr>
+      <w:r>
+        <w:t>DBSCAN fue útil para detectar atletas con comportamientos atípicos.</w:t>
       </w:r>
     </w:p>
     <w:p>
       <w:pPr>
         <w:numPr>
           <w:ilvl w:val="0"/>
-          <w:numId w:val="27"/>
+          <w:numId w:val="40"/>
         </w:numPr>
       </w:pPr>
       <w:r>
-        <w:rPr>
-          <w:b/>
-          <w:bCs/>
-        </w:rPr>
-        <w:t xml:space="preserve">No requiere especificar el número de </w:t>
+        <w:t xml:space="preserve">Sin embargo, debido a la densidad uniforme de los datos y la gran cantidad de atletas, el algoritmo no generó múltiples </w:t>
+      </w:r>
+      <w:proofErr w:type="gramStart"/>
+      <w:r>
+        <w:t>clusters</w:t>
+      </w:r>
+      <w:proofErr w:type="gramEnd"/>
+      <w:r>
+        <w:t xml:space="preserve"> diferenciados.</w:t>
+      </w:r>
+    </w:p>
+    <w:p>
+      <w:pPr>
+        <w:numPr>
+          <w:ilvl w:val="0"/>
+          <w:numId w:val="40"/>
+        </w:numPr>
+      </w:pPr>
+      <w:r>
+        <w:t>Los parámetros elegidos (</w:t>
+      </w:r>
+      <w:proofErr w:type="spellStart"/>
+      <w:r>
+        <w:t>eps</w:t>
+      </w:r>
+      <w:proofErr w:type="spellEnd"/>
+      <w:r>
+        <w:t xml:space="preserve"> y </w:t>
+      </w:r>
+      <w:proofErr w:type="spellStart"/>
+      <w:r>
+        <w:t>min_samples</w:t>
+      </w:r>
+      <w:proofErr w:type="spellEnd"/>
+      <w:r>
+        <w:t xml:space="preserve">) permitieron equilibrar la detección de outliers con la identificación de un </w:t>
       </w:r>
       <w:proofErr w:type="spellStart"/>
       <w:proofErr w:type="gramStart"/>
       <w:r>
-        <w:rPr>
-          <w:b/>
-          <w:bCs/>
-        </w:rPr>
-        <w:t>clusters</w:t>
+        <w:t>cluster</w:t>
       </w:r>
       <w:proofErr w:type="spellEnd"/>
       <w:proofErr w:type="gramEnd"/>
       <w:r>
-        <w:t xml:space="preserve">, lo que permite descubrir estructuras complejas sin fijar un valor de </w:t>
-      </w:r>
-      <m:oMath>
-        <m:r>
-          <w:rPr>
-            <w:rFonts w:ascii="Cambria Math" w:hAnsi="Cambria Math"/>
-          </w:rPr>
-          <m:t>k</m:t>
-        </m:r>
-      </m:oMath>
-      <w:r>
-        <w:t>a priori.</w:t>
-      </w:r>
-    </w:p>
-    <w:p>
-      <w:pPr>
-        <w:numPr>
-          <w:ilvl w:val="0"/>
-          <w:numId w:val="27"/>
-        </w:numPr>
-      </w:pPr>
-      <w:r>
-        <w:t xml:space="preserve">Puede detectar </w:t>
+        <w:t xml:space="preserve"> principal sólido y representativo del patrón dominante de </w:t>
       </w:r>
       <w:proofErr w:type="spellStart"/>
-      <w:proofErr w:type="gramStart"/>
-      <w:r>
-        <w:t>clusters</w:t>
+      <w:r>
+        <w:t>pacing</w:t>
       </w:r>
       <w:proofErr w:type="spellEnd"/>
-      <w:proofErr w:type="gramEnd"/>
-      <w:r>
-        <w:t xml:space="preserve"> de forma </w:t>
-      </w:r>
-      <w:r>
-        <w:rPr>
-          <w:b/>
-          <w:bCs/>
-        </w:rPr>
-        <w:t>arbitraria</w:t>
-      </w:r>
-      <w:r>
-        <w:t>, ideal si los perfiles de ritmo presentan patrones no lineales o distribuciones densas en regiones específicas.</w:t>
-      </w:r>
-    </w:p>
-    <w:p>
-      <w:pPr>
-        <w:numPr>
-          <w:ilvl w:val="0"/>
-          <w:numId w:val="27"/>
-        </w:numPr>
-      </w:pPr>
-      <w:r>
-        <w:t xml:space="preserve">Encuentra “modos” de densidad en el espacio de </w:t>
-      </w:r>
-      <w:proofErr w:type="spellStart"/>
-      <w:r>
-        <w:t>splits</w:t>
-      </w:r>
-      <w:proofErr w:type="spellEnd"/>
-      <w:r>
-        <w:t>, lo que equivale a identificar grupos de atletas que comparten características muy similares de ritmo.</w:t>
-      </w:r>
-    </w:p>
-    <w:p>
-      <w:pPr>
-        <w:rPr>
-          <w:b/>
-          <w:bCs/>
-        </w:rPr>
-      </w:pPr>
-      <w:r>
-        <w:rPr>
-          <w:b/>
-          <w:bCs/>
-        </w:rPr>
-        <w:lastRenderedPageBreak/>
-        <w:t>Aplicación</w:t>
-      </w:r>
-    </w:p>
-    <w:p>
-      <w:pPr>
-        <w:numPr>
-          <w:ilvl w:val="0"/>
-          <w:numId w:val="28"/>
-        </w:numPr>
-      </w:pPr>
-      <w:r>
-        <w:t xml:space="preserve">Normalizar los </w:t>
-      </w:r>
-      <w:proofErr w:type="spellStart"/>
-      <w:r>
-        <w:t>splits</w:t>
-      </w:r>
-      <w:proofErr w:type="spellEnd"/>
       <w:r>
         <w:t>.</w:t>
-      </w:r>
-    </w:p>
-    <w:p>
-      <w:pPr>
-        <w:numPr>
-          <w:ilvl w:val="0"/>
-          <w:numId w:val="28"/>
-        </w:numPr>
-      </w:pPr>
-      <w:r>
-        <w:t xml:space="preserve">Estimar un </w:t>
-      </w:r>
-      <w:proofErr w:type="spellStart"/>
-      <w:r>
-        <w:t>bandwidth</w:t>
-      </w:r>
-      <w:proofErr w:type="spellEnd"/>
-      <w:r>
-        <w:t xml:space="preserve"> adecuado (cuánto “suaviza” el algoritmo).</w:t>
-      </w:r>
-    </w:p>
-    <w:p>
-      <w:pPr>
-        <w:numPr>
-          <w:ilvl w:val="0"/>
-          <w:numId w:val="28"/>
-        </w:numPr>
-      </w:pPr>
-      <w:r>
-        <w:t>Ejecutar Mean Shift hasta que los puntos convergen a sus nodos de densidad.</w:t>
-      </w:r>
-    </w:p>
-    <w:p>
-      <w:pPr>
-        <w:numPr>
-          <w:ilvl w:val="0"/>
-          <w:numId w:val="28"/>
-        </w:numPr>
-      </w:pPr>
-      <w:r>
-        <w:t xml:space="preserve">Interpretar cada modo como un </w:t>
-      </w:r>
-      <w:proofErr w:type="spellStart"/>
-      <w:proofErr w:type="gramStart"/>
-      <w:r>
-        <w:t>cluster</w:t>
-      </w:r>
-      <w:proofErr w:type="spellEnd"/>
-      <w:proofErr w:type="gramEnd"/>
-      <w:r>
-        <w:t xml:space="preserve"> y analizar su </w:t>
-      </w:r>
-      <w:proofErr w:type="spellStart"/>
-      <w:r>
-        <w:t>centroid</w:t>
-      </w:r>
-      <w:proofErr w:type="spellEnd"/>
-      <w:r>
-        <w:t xml:space="preserve"> para identificar el patrón de estrategia correspondiente.</w:t>
-      </w:r>
-    </w:p>
-    <w:p>
-      <w:pPr>
-        <w:rPr>
-          <w:b/>
-          <w:bCs/>
-        </w:rPr>
-      </w:pPr>
-      <w:r>
-        <w:rPr>
-          <w:b/>
-          <w:bCs/>
-        </w:rPr>
-        <w:t>Limitaciones</w:t>
-      </w:r>
-    </w:p>
-    <w:p>
-      <w:pPr>
-        <w:numPr>
-          <w:ilvl w:val="0"/>
-          <w:numId w:val="29"/>
-        </w:numPr>
-      </w:pPr>
-      <w:r>
-        <w:t>Menos escalable que GMM o K-</w:t>
-      </w:r>
-      <w:proofErr w:type="spellStart"/>
-      <w:r>
-        <w:t>Means</w:t>
-      </w:r>
-      <w:proofErr w:type="spellEnd"/>
-      <w:r>
-        <w:t xml:space="preserve"> con 25k+ atletas.</w:t>
-      </w:r>
-    </w:p>
-    <w:p>
-      <w:pPr>
-        <w:numPr>
-          <w:ilvl w:val="0"/>
-          <w:numId w:val="29"/>
-        </w:numPr>
-      </w:pPr>
-      <w:r>
-        <w:t xml:space="preserve">Muy sensible al parámetro </w:t>
-      </w:r>
-      <w:proofErr w:type="spellStart"/>
-      <w:r>
-        <w:rPr>
-          <w:i/>
-          <w:iCs/>
-        </w:rPr>
-        <w:t>bandwidth</w:t>
-      </w:r>
-      <w:proofErr w:type="spellEnd"/>
-      <w:r>
-        <w:t>:</w:t>
-      </w:r>
-    </w:p>
-    <w:p>
-      <w:pPr>
-        <w:numPr>
-          <w:ilvl w:val="1"/>
-          <w:numId w:val="29"/>
-        </w:numPr>
-      </w:pPr>
-      <w:proofErr w:type="spellStart"/>
-      <w:r>
-        <w:t>si</w:t>
-      </w:r>
-      <w:proofErr w:type="spellEnd"/>
-      <w:r>
-        <w:t xml:space="preserve"> es pequeño → genera muchos </w:t>
-      </w:r>
-      <w:proofErr w:type="spellStart"/>
-      <w:proofErr w:type="gramStart"/>
-      <w:r>
-        <w:t>clusters</w:t>
-      </w:r>
-      <w:proofErr w:type="spellEnd"/>
-      <w:proofErr w:type="gramEnd"/>
-      <w:r>
-        <w:t>;</w:t>
-      </w:r>
-    </w:p>
-    <w:p>
-      <w:pPr>
-        <w:numPr>
-          <w:ilvl w:val="1"/>
-          <w:numId w:val="29"/>
-        </w:numPr>
-      </w:pPr>
-      <w:proofErr w:type="spellStart"/>
-      <w:r>
-        <w:t>si</w:t>
-      </w:r>
-      <w:proofErr w:type="spellEnd"/>
-      <w:r>
-        <w:t xml:space="preserve"> es grande → genera pocos.</w:t>
-      </w:r>
-    </w:p>
-    <w:p>
-      <w:pPr>
-        <w:numPr>
-          <w:ilvl w:val="0"/>
-          <w:numId w:val="29"/>
-        </w:numPr>
-      </w:pPr>
-      <w:r>
-        <w:t xml:space="preserve">Puede requerir muestreo </w:t>
-      </w:r>
-      <w:proofErr w:type="spellStart"/>
-      <w:r>
-        <w:t>o</w:t>
-      </w:r>
-      <w:proofErr w:type="spellEnd"/>
-      <w:r>
-        <w:t xml:space="preserve"> optimizaciones para tiempos razonables.</w:t>
-      </w:r>
-    </w:p>
-    <w:p>
-      <w:pPr>
-        <w:rPr>
-          <w:b/>
-          <w:bCs/>
-        </w:rPr>
-      </w:pPr>
-      <w:r>
-        <w:rPr>
-          <w:b/>
-          <w:bCs/>
-        </w:rPr>
-        <w:t>Resultado</w:t>
-      </w:r>
-    </w:p>
-    <w:p>
-      <w:r>
-        <w:t>Es útil como método exploratorio para detectar estructuras complejas, pero no siempre práctico como método definitivo.</w:t>
-      </w:r>
-    </w:p>
-    <w:p>
-      <w:r>
-        <w:pict w14:anchorId="7285B988">
-          <v:rect id="_x0000_i1052" style="width:0;height:1.5pt" o:hralign="center" o:hrstd="t" o:hr="t" fillcolor="#a0a0a0" stroked="f"/>
-        </w:pict>
-      </w:r>
-    </w:p>
-    <w:p>
-      <w:pPr>
-        <w:rPr>
-          <w:b/>
-          <w:bCs/>
-        </w:rPr>
-      </w:pPr>
-      <w:r>
-        <w:rPr>
-          <w:b/>
-          <w:bCs/>
-        </w:rPr>
-        <w:t>Conclusión general</w:t>
-      </w:r>
-    </w:p>
-    <w:p>
-      <w:r>
-        <w:t xml:space="preserve">El análisis de estrategias de carrera en maratón requiere métodos capaces de capturar </w:t>
-      </w:r>
-      <w:r>
-        <w:rPr>
-          <w:b/>
-          <w:bCs/>
-        </w:rPr>
-        <w:t>formas no esféricas</w:t>
-      </w:r>
-      <w:r>
-        <w:t xml:space="preserve">, </w:t>
-      </w:r>
-      <w:r>
-        <w:rPr>
-          <w:b/>
-          <w:bCs/>
-        </w:rPr>
-        <w:t xml:space="preserve">relaciones entre </w:t>
-      </w:r>
-      <w:proofErr w:type="spellStart"/>
-      <w:r>
-        <w:rPr>
-          <w:b/>
-          <w:bCs/>
-        </w:rPr>
-        <w:t>splits</w:t>
-      </w:r>
-      <w:proofErr w:type="spellEnd"/>
-      <w:r>
-        <w:t xml:space="preserve"> y </w:t>
-      </w:r>
-      <w:r>
-        <w:rPr>
-          <w:b/>
-          <w:bCs/>
-        </w:rPr>
-        <w:t>variabilidad en la progresión de ritmos</w:t>
-      </w:r>
-      <w:r>
-        <w:t>.</w:t>
-      </w:r>
-      <w:r>
-        <w:br/>
-        <w:t>En este contexto:</w:t>
-      </w:r>
-    </w:p>
-    <w:p>
-      <w:pPr>
-        <w:numPr>
-          <w:ilvl w:val="0"/>
-          <w:numId w:val="30"/>
-        </w:numPr>
-      </w:pPr>
-      <w:r>
-        <w:rPr>
-          <w:b/>
-          <w:bCs/>
-        </w:rPr>
-        <w:t>GMM</w:t>
-      </w:r>
-      <w:r>
-        <w:t xml:space="preserve"> es el método más adecuado para obtener </w:t>
-      </w:r>
-      <w:proofErr w:type="spellStart"/>
-      <w:proofErr w:type="gramStart"/>
-      <w:r>
-        <w:t>clusters</w:t>
-      </w:r>
-      <w:proofErr w:type="spellEnd"/>
-      <w:proofErr w:type="gramEnd"/>
-      <w:r>
-        <w:t xml:space="preserve"> interpretables, flexibles y realistas, especialmente gracias al </w:t>
-      </w:r>
-      <w:proofErr w:type="spellStart"/>
-      <w:r>
-        <w:t>soft</w:t>
-      </w:r>
-      <w:proofErr w:type="spellEnd"/>
-      <w:r>
-        <w:t xml:space="preserve"> </w:t>
-      </w:r>
-      <w:proofErr w:type="spellStart"/>
-      <w:r>
-        <w:t>clustering</w:t>
-      </w:r>
-      <w:proofErr w:type="spellEnd"/>
-      <w:r>
-        <w:t xml:space="preserve"> y la selección de </w:t>
-      </w:r>
-      <m:oMath>
-        <m:r>
-          <w:rPr>
-            <w:rFonts w:ascii="Cambria Math" w:hAnsi="Cambria Math"/>
-          </w:rPr>
-          <m:t>k</m:t>
-        </m:r>
-      </m:oMath>
-      <w:r>
-        <w:t>mediante BIC.</w:t>
-      </w:r>
-    </w:p>
-    <w:p>
-      <w:pPr>
-        <w:numPr>
-          <w:ilvl w:val="0"/>
-          <w:numId w:val="30"/>
-        </w:numPr>
-      </w:pPr>
-      <w:r>
-        <w:rPr>
-          <w:b/>
-          <w:bCs/>
-        </w:rPr>
-        <w:t>K-</w:t>
-      </w:r>
-      <w:proofErr w:type="spellStart"/>
-      <w:r>
-        <w:rPr>
-          <w:b/>
-          <w:bCs/>
-        </w:rPr>
-        <w:t>Means</w:t>
-      </w:r>
-      <w:proofErr w:type="spellEnd"/>
-      <w:r>
-        <w:t xml:space="preserve"> es un excelente punto de partida por su velocidad y simplicidad, útil para entender patrones generales.</w:t>
-      </w:r>
-    </w:p>
-    <w:p>
-      <w:pPr>
-        <w:numPr>
-          <w:ilvl w:val="0"/>
-          <w:numId w:val="30"/>
-        </w:numPr>
-      </w:pPr>
-      <w:r>
-        <w:rPr>
-          <w:b/>
-          <w:bCs/>
-        </w:rPr>
-        <w:t>Mean Shift</w:t>
-      </w:r>
-      <w:r>
-        <w:t xml:space="preserve"> aporta una perspectiva basada en densidad, aunque presenta limitaciones de escalabilidad.</w:t>
-      </w:r>
-    </w:p>
-    <w:p>
-      <w:r>
-        <w:t xml:space="preserve">En conjunto, estos métodos permiten una caracterización robusta de los perfiles de </w:t>
-      </w:r>
-      <w:proofErr w:type="spellStart"/>
-      <w:r>
-        <w:t>pacing</w:t>
-      </w:r>
-      <w:proofErr w:type="spellEnd"/>
-      <w:r>
-        <w:t xml:space="preserve"> —aceleradores, desaceleradores, estables y mixtos— proporcionando una visión profunda del comportamiento estratégico de los atletas de maratón.</w:t>
       </w:r>
     </w:p>
     <w:p/>
@@ -2030,6 +1230,304 @@
     </w:lvl>
   </w:abstractNum>
   <w:abstractNum w:abstractNumId="4" w15:restartNumberingAfterBreak="0">
+    <w:nsid w:val="09774D35"/>
+    <w:multiLevelType w:val="multilevel"/>
+    <w:tmpl w:val="70085164"/>
+    <w:lvl w:ilvl="0">
+      <w:start w:val="1"/>
+      <w:numFmt w:val="bullet"/>
+      <w:lvlText w:val=""/>
+      <w:lvlJc w:val="left"/>
+      <w:pPr>
+        <w:tabs>
+          <w:tab w:val="num" w:pos="720"/>
+        </w:tabs>
+        <w:ind w:left="720" w:hanging="360"/>
+      </w:pPr>
+      <w:rPr>
+        <w:rFonts w:ascii="Symbol" w:hAnsi="Symbol" w:hint="default"/>
+        <w:sz w:val="20"/>
+      </w:rPr>
+    </w:lvl>
+    <w:lvl w:ilvl="1">
+      <w:start w:val="1"/>
+      <w:numFmt w:val="bullet"/>
+      <w:lvlText w:val="o"/>
+      <w:lvlJc w:val="left"/>
+      <w:pPr>
+        <w:tabs>
+          <w:tab w:val="num" w:pos="1440"/>
+        </w:tabs>
+        <w:ind w:left="1440" w:hanging="360"/>
+      </w:pPr>
+      <w:rPr>
+        <w:rFonts w:ascii="Courier New" w:hAnsi="Courier New" w:hint="default"/>
+        <w:sz w:val="20"/>
+      </w:rPr>
+    </w:lvl>
+    <w:lvl w:ilvl="2" w:tentative="1">
+      <w:start w:val="1"/>
+      <w:numFmt w:val="bullet"/>
+      <w:lvlText w:val=""/>
+      <w:lvlJc w:val="left"/>
+      <w:pPr>
+        <w:tabs>
+          <w:tab w:val="num" w:pos="2160"/>
+        </w:tabs>
+        <w:ind w:left="2160" w:hanging="360"/>
+      </w:pPr>
+      <w:rPr>
+        <w:rFonts w:ascii="Wingdings" w:hAnsi="Wingdings" w:hint="default"/>
+        <w:sz w:val="20"/>
+      </w:rPr>
+    </w:lvl>
+    <w:lvl w:ilvl="3" w:tentative="1">
+      <w:start w:val="1"/>
+      <w:numFmt w:val="bullet"/>
+      <w:lvlText w:val=""/>
+      <w:lvlJc w:val="left"/>
+      <w:pPr>
+        <w:tabs>
+          <w:tab w:val="num" w:pos="2880"/>
+        </w:tabs>
+        <w:ind w:left="2880" w:hanging="360"/>
+      </w:pPr>
+      <w:rPr>
+        <w:rFonts w:ascii="Wingdings" w:hAnsi="Wingdings" w:hint="default"/>
+        <w:sz w:val="20"/>
+      </w:rPr>
+    </w:lvl>
+    <w:lvl w:ilvl="4" w:tentative="1">
+      <w:start w:val="1"/>
+      <w:numFmt w:val="bullet"/>
+      <w:lvlText w:val=""/>
+      <w:lvlJc w:val="left"/>
+      <w:pPr>
+        <w:tabs>
+          <w:tab w:val="num" w:pos="3600"/>
+        </w:tabs>
+        <w:ind w:left="3600" w:hanging="360"/>
+      </w:pPr>
+      <w:rPr>
+        <w:rFonts w:ascii="Wingdings" w:hAnsi="Wingdings" w:hint="default"/>
+        <w:sz w:val="20"/>
+      </w:rPr>
+    </w:lvl>
+    <w:lvl w:ilvl="5" w:tentative="1">
+      <w:start w:val="1"/>
+      <w:numFmt w:val="bullet"/>
+      <w:lvlText w:val=""/>
+      <w:lvlJc w:val="left"/>
+      <w:pPr>
+        <w:tabs>
+          <w:tab w:val="num" w:pos="4320"/>
+        </w:tabs>
+        <w:ind w:left="4320" w:hanging="360"/>
+      </w:pPr>
+      <w:rPr>
+        <w:rFonts w:ascii="Wingdings" w:hAnsi="Wingdings" w:hint="default"/>
+        <w:sz w:val="20"/>
+      </w:rPr>
+    </w:lvl>
+    <w:lvl w:ilvl="6" w:tentative="1">
+      <w:start w:val="1"/>
+      <w:numFmt w:val="bullet"/>
+      <w:lvlText w:val=""/>
+      <w:lvlJc w:val="left"/>
+      <w:pPr>
+        <w:tabs>
+          <w:tab w:val="num" w:pos="5040"/>
+        </w:tabs>
+        <w:ind w:left="5040" w:hanging="360"/>
+      </w:pPr>
+      <w:rPr>
+        <w:rFonts w:ascii="Wingdings" w:hAnsi="Wingdings" w:hint="default"/>
+        <w:sz w:val="20"/>
+      </w:rPr>
+    </w:lvl>
+    <w:lvl w:ilvl="7" w:tentative="1">
+      <w:start w:val="1"/>
+      <w:numFmt w:val="bullet"/>
+      <w:lvlText w:val=""/>
+      <w:lvlJc w:val="left"/>
+      <w:pPr>
+        <w:tabs>
+          <w:tab w:val="num" w:pos="5760"/>
+        </w:tabs>
+        <w:ind w:left="5760" w:hanging="360"/>
+      </w:pPr>
+      <w:rPr>
+        <w:rFonts w:ascii="Wingdings" w:hAnsi="Wingdings" w:hint="default"/>
+        <w:sz w:val="20"/>
+      </w:rPr>
+    </w:lvl>
+    <w:lvl w:ilvl="8" w:tentative="1">
+      <w:start w:val="1"/>
+      <w:numFmt w:val="bullet"/>
+      <w:lvlText w:val=""/>
+      <w:lvlJc w:val="left"/>
+      <w:pPr>
+        <w:tabs>
+          <w:tab w:val="num" w:pos="6480"/>
+        </w:tabs>
+        <w:ind w:left="6480" w:hanging="360"/>
+      </w:pPr>
+      <w:rPr>
+        <w:rFonts w:ascii="Wingdings" w:hAnsi="Wingdings" w:hint="default"/>
+        <w:sz w:val="20"/>
+      </w:rPr>
+    </w:lvl>
+  </w:abstractNum>
+  <w:abstractNum w:abstractNumId="5" w15:restartNumberingAfterBreak="0">
+    <w:nsid w:val="0C6416F2"/>
+    <w:multiLevelType w:val="multilevel"/>
+    <w:tmpl w:val="E448586A"/>
+    <w:lvl w:ilvl="0">
+      <w:start w:val="1"/>
+      <w:numFmt w:val="bullet"/>
+      <w:lvlText w:val=""/>
+      <w:lvlJc w:val="left"/>
+      <w:pPr>
+        <w:tabs>
+          <w:tab w:val="num" w:pos="720"/>
+        </w:tabs>
+        <w:ind w:left="720" w:hanging="360"/>
+      </w:pPr>
+      <w:rPr>
+        <w:rFonts w:ascii="Symbol" w:hAnsi="Symbol" w:hint="default"/>
+        <w:sz w:val="20"/>
+      </w:rPr>
+    </w:lvl>
+    <w:lvl w:ilvl="1" w:tentative="1">
+      <w:start w:val="1"/>
+      <w:numFmt w:val="bullet"/>
+      <w:lvlText w:val="o"/>
+      <w:lvlJc w:val="left"/>
+      <w:pPr>
+        <w:tabs>
+          <w:tab w:val="num" w:pos="1440"/>
+        </w:tabs>
+        <w:ind w:left="1440" w:hanging="360"/>
+      </w:pPr>
+      <w:rPr>
+        <w:rFonts w:ascii="Courier New" w:hAnsi="Courier New" w:hint="default"/>
+        <w:sz w:val="20"/>
+      </w:rPr>
+    </w:lvl>
+    <w:lvl w:ilvl="2" w:tentative="1">
+      <w:start w:val="1"/>
+      <w:numFmt w:val="bullet"/>
+      <w:lvlText w:val=""/>
+      <w:lvlJc w:val="left"/>
+      <w:pPr>
+        <w:tabs>
+          <w:tab w:val="num" w:pos="2160"/>
+        </w:tabs>
+        <w:ind w:left="2160" w:hanging="360"/>
+      </w:pPr>
+      <w:rPr>
+        <w:rFonts w:ascii="Wingdings" w:hAnsi="Wingdings" w:hint="default"/>
+        <w:sz w:val="20"/>
+      </w:rPr>
+    </w:lvl>
+    <w:lvl w:ilvl="3" w:tentative="1">
+      <w:start w:val="1"/>
+      <w:numFmt w:val="bullet"/>
+      <w:lvlText w:val=""/>
+      <w:lvlJc w:val="left"/>
+      <w:pPr>
+        <w:tabs>
+          <w:tab w:val="num" w:pos="2880"/>
+        </w:tabs>
+        <w:ind w:left="2880" w:hanging="360"/>
+      </w:pPr>
+      <w:rPr>
+        <w:rFonts w:ascii="Wingdings" w:hAnsi="Wingdings" w:hint="default"/>
+        <w:sz w:val="20"/>
+      </w:rPr>
+    </w:lvl>
+    <w:lvl w:ilvl="4" w:tentative="1">
+      <w:start w:val="1"/>
+      <w:numFmt w:val="bullet"/>
+      <w:lvlText w:val=""/>
+      <w:lvlJc w:val="left"/>
+      <w:pPr>
+        <w:tabs>
+          <w:tab w:val="num" w:pos="3600"/>
+        </w:tabs>
+        <w:ind w:left="3600" w:hanging="360"/>
+      </w:pPr>
+      <w:rPr>
+        <w:rFonts w:ascii="Wingdings" w:hAnsi="Wingdings" w:hint="default"/>
+        <w:sz w:val="20"/>
+      </w:rPr>
+    </w:lvl>
+    <w:lvl w:ilvl="5" w:tentative="1">
+      <w:start w:val="1"/>
+      <w:numFmt w:val="bullet"/>
+      <w:lvlText w:val=""/>
+      <w:lvlJc w:val="left"/>
+      <w:pPr>
+        <w:tabs>
+          <w:tab w:val="num" w:pos="4320"/>
+        </w:tabs>
+        <w:ind w:left="4320" w:hanging="360"/>
+      </w:pPr>
+      <w:rPr>
+        <w:rFonts w:ascii="Wingdings" w:hAnsi="Wingdings" w:hint="default"/>
+        <w:sz w:val="20"/>
+      </w:rPr>
+    </w:lvl>
+    <w:lvl w:ilvl="6" w:tentative="1">
+      <w:start w:val="1"/>
+      <w:numFmt w:val="bullet"/>
+      <w:lvlText w:val=""/>
+      <w:lvlJc w:val="left"/>
+      <w:pPr>
+        <w:tabs>
+          <w:tab w:val="num" w:pos="5040"/>
+        </w:tabs>
+        <w:ind w:left="5040" w:hanging="360"/>
+      </w:pPr>
+      <w:rPr>
+        <w:rFonts w:ascii="Wingdings" w:hAnsi="Wingdings" w:hint="default"/>
+        <w:sz w:val="20"/>
+      </w:rPr>
+    </w:lvl>
+    <w:lvl w:ilvl="7" w:tentative="1">
+      <w:start w:val="1"/>
+      <w:numFmt w:val="bullet"/>
+      <w:lvlText w:val=""/>
+      <w:lvlJc w:val="left"/>
+      <w:pPr>
+        <w:tabs>
+          <w:tab w:val="num" w:pos="5760"/>
+        </w:tabs>
+        <w:ind w:left="5760" w:hanging="360"/>
+      </w:pPr>
+      <w:rPr>
+        <w:rFonts w:ascii="Wingdings" w:hAnsi="Wingdings" w:hint="default"/>
+        <w:sz w:val="20"/>
+      </w:rPr>
+    </w:lvl>
+    <w:lvl w:ilvl="8" w:tentative="1">
+      <w:start w:val="1"/>
+      <w:numFmt w:val="bullet"/>
+      <w:lvlText w:val=""/>
+      <w:lvlJc w:val="left"/>
+      <w:pPr>
+        <w:tabs>
+          <w:tab w:val="num" w:pos="6480"/>
+        </w:tabs>
+        <w:ind w:left="6480" w:hanging="360"/>
+      </w:pPr>
+      <w:rPr>
+        <w:rFonts w:ascii="Wingdings" w:hAnsi="Wingdings" w:hint="default"/>
+        <w:sz w:val="20"/>
+      </w:rPr>
+    </w:lvl>
+  </w:abstractNum>
+  <w:abstractNum w:abstractNumId="6" w15:restartNumberingAfterBreak="0">
     <w:nsid w:val="0DEC56D5"/>
     <w:multiLevelType w:val="multilevel"/>
     <w:tmpl w:val="E1E47F64"/>
@@ -2178,7 +1676,7 @@
       </w:rPr>
     </w:lvl>
   </w:abstractNum>
-  <w:abstractNum w:abstractNumId="5" w15:restartNumberingAfterBreak="0">
+  <w:abstractNum w:abstractNumId="7" w15:restartNumberingAfterBreak="0">
     <w:nsid w:val="0E3776E6"/>
     <w:multiLevelType w:val="multilevel"/>
     <w:tmpl w:val="2DCC500A"/>
@@ -2327,7 +1825,7 @@
       </w:rPr>
     </w:lvl>
   </w:abstractNum>
-  <w:abstractNum w:abstractNumId="6" w15:restartNumberingAfterBreak="0">
+  <w:abstractNum w:abstractNumId="8" w15:restartNumberingAfterBreak="0">
     <w:nsid w:val="11F63504"/>
     <w:multiLevelType w:val="multilevel"/>
     <w:tmpl w:val="15C69FE8"/>
@@ -2476,7 +1974,156 @@
       </w:rPr>
     </w:lvl>
   </w:abstractNum>
-  <w:abstractNum w:abstractNumId="7" w15:restartNumberingAfterBreak="0">
+  <w:abstractNum w:abstractNumId="9" w15:restartNumberingAfterBreak="0">
+    <w:nsid w:val="14CF0489"/>
+    <w:multiLevelType w:val="multilevel"/>
+    <w:tmpl w:val="34D2A3A6"/>
+    <w:lvl w:ilvl="0">
+      <w:start w:val="1"/>
+      <w:numFmt w:val="bullet"/>
+      <w:lvlText w:val=""/>
+      <w:lvlJc w:val="left"/>
+      <w:pPr>
+        <w:tabs>
+          <w:tab w:val="num" w:pos="720"/>
+        </w:tabs>
+        <w:ind w:left="720" w:hanging="360"/>
+      </w:pPr>
+      <w:rPr>
+        <w:rFonts w:ascii="Symbol" w:hAnsi="Symbol" w:hint="default"/>
+        <w:sz w:val="20"/>
+      </w:rPr>
+    </w:lvl>
+    <w:lvl w:ilvl="1" w:tentative="1">
+      <w:start w:val="1"/>
+      <w:numFmt w:val="bullet"/>
+      <w:lvlText w:val="o"/>
+      <w:lvlJc w:val="left"/>
+      <w:pPr>
+        <w:tabs>
+          <w:tab w:val="num" w:pos="1440"/>
+        </w:tabs>
+        <w:ind w:left="1440" w:hanging="360"/>
+      </w:pPr>
+      <w:rPr>
+        <w:rFonts w:ascii="Courier New" w:hAnsi="Courier New" w:hint="default"/>
+        <w:sz w:val="20"/>
+      </w:rPr>
+    </w:lvl>
+    <w:lvl w:ilvl="2" w:tentative="1">
+      <w:start w:val="1"/>
+      <w:numFmt w:val="bullet"/>
+      <w:lvlText w:val=""/>
+      <w:lvlJc w:val="left"/>
+      <w:pPr>
+        <w:tabs>
+          <w:tab w:val="num" w:pos="2160"/>
+        </w:tabs>
+        <w:ind w:left="2160" w:hanging="360"/>
+      </w:pPr>
+      <w:rPr>
+        <w:rFonts w:ascii="Wingdings" w:hAnsi="Wingdings" w:hint="default"/>
+        <w:sz w:val="20"/>
+      </w:rPr>
+    </w:lvl>
+    <w:lvl w:ilvl="3" w:tentative="1">
+      <w:start w:val="1"/>
+      <w:numFmt w:val="bullet"/>
+      <w:lvlText w:val=""/>
+      <w:lvlJc w:val="left"/>
+      <w:pPr>
+        <w:tabs>
+          <w:tab w:val="num" w:pos="2880"/>
+        </w:tabs>
+        <w:ind w:left="2880" w:hanging="360"/>
+      </w:pPr>
+      <w:rPr>
+        <w:rFonts w:ascii="Wingdings" w:hAnsi="Wingdings" w:hint="default"/>
+        <w:sz w:val="20"/>
+      </w:rPr>
+    </w:lvl>
+    <w:lvl w:ilvl="4" w:tentative="1">
+      <w:start w:val="1"/>
+      <w:numFmt w:val="bullet"/>
+      <w:lvlText w:val=""/>
+      <w:lvlJc w:val="left"/>
+      <w:pPr>
+        <w:tabs>
+          <w:tab w:val="num" w:pos="3600"/>
+        </w:tabs>
+        <w:ind w:left="3600" w:hanging="360"/>
+      </w:pPr>
+      <w:rPr>
+        <w:rFonts w:ascii="Wingdings" w:hAnsi="Wingdings" w:hint="default"/>
+        <w:sz w:val="20"/>
+      </w:rPr>
+    </w:lvl>
+    <w:lvl w:ilvl="5" w:tentative="1">
+      <w:start w:val="1"/>
+      <w:numFmt w:val="bullet"/>
+      <w:lvlText w:val=""/>
+      <w:lvlJc w:val="left"/>
+      <w:pPr>
+        <w:tabs>
+          <w:tab w:val="num" w:pos="4320"/>
+        </w:tabs>
+        <w:ind w:left="4320" w:hanging="360"/>
+      </w:pPr>
+      <w:rPr>
+        <w:rFonts w:ascii="Wingdings" w:hAnsi="Wingdings" w:hint="default"/>
+        <w:sz w:val="20"/>
+      </w:rPr>
+    </w:lvl>
+    <w:lvl w:ilvl="6" w:tentative="1">
+      <w:start w:val="1"/>
+      <w:numFmt w:val="bullet"/>
+      <w:lvlText w:val=""/>
+      <w:lvlJc w:val="left"/>
+      <w:pPr>
+        <w:tabs>
+          <w:tab w:val="num" w:pos="5040"/>
+        </w:tabs>
+        <w:ind w:left="5040" w:hanging="360"/>
+      </w:pPr>
+      <w:rPr>
+        <w:rFonts w:ascii="Wingdings" w:hAnsi="Wingdings" w:hint="default"/>
+        <w:sz w:val="20"/>
+      </w:rPr>
+    </w:lvl>
+    <w:lvl w:ilvl="7" w:tentative="1">
+      <w:start w:val="1"/>
+      <w:numFmt w:val="bullet"/>
+      <w:lvlText w:val=""/>
+      <w:lvlJc w:val="left"/>
+      <w:pPr>
+        <w:tabs>
+          <w:tab w:val="num" w:pos="5760"/>
+        </w:tabs>
+        <w:ind w:left="5760" w:hanging="360"/>
+      </w:pPr>
+      <w:rPr>
+        <w:rFonts w:ascii="Wingdings" w:hAnsi="Wingdings" w:hint="default"/>
+        <w:sz w:val="20"/>
+      </w:rPr>
+    </w:lvl>
+    <w:lvl w:ilvl="8" w:tentative="1">
+      <w:start w:val="1"/>
+      <w:numFmt w:val="bullet"/>
+      <w:lvlText w:val=""/>
+      <w:lvlJc w:val="left"/>
+      <w:pPr>
+        <w:tabs>
+          <w:tab w:val="num" w:pos="6480"/>
+        </w:tabs>
+        <w:ind w:left="6480" w:hanging="360"/>
+      </w:pPr>
+      <w:rPr>
+        <w:rFonts w:ascii="Wingdings" w:hAnsi="Wingdings" w:hint="default"/>
+        <w:sz w:val="20"/>
+      </w:rPr>
+    </w:lvl>
+  </w:abstractNum>
+  <w:abstractNum w:abstractNumId="10" w15:restartNumberingAfterBreak="0">
     <w:nsid w:val="19B5680F"/>
     <w:multiLevelType w:val="multilevel"/>
     <w:tmpl w:val="AE405328"/>
@@ -2625,7 +2272,7 @@
       </w:rPr>
     </w:lvl>
   </w:abstractNum>
-  <w:abstractNum w:abstractNumId="8" w15:restartNumberingAfterBreak="0">
+  <w:abstractNum w:abstractNumId="11" w15:restartNumberingAfterBreak="0">
     <w:nsid w:val="1B7F7DFA"/>
     <w:multiLevelType w:val="multilevel"/>
     <w:tmpl w:val="85F8160A"/>
@@ -2738,7 +2385,156 @@
       </w:pPr>
     </w:lvl>
   </w:abstractNum>
-  <w:abstractNum w:abstractNumId="9" w15:restartNumberingAfterBreak="0">
+  <w:abstractNum w:abstractNumId="12" w15:restartNumberingAfterBreak="0">
+    <w:nsid w:val="20790632"/>
+    <w:multiLevelType w:val="multilevel"/>
+    <w:tmpl w:val="DC2887CA"/>
+    <w:lvl w:ilvl="0">
+      <w:start w:val="1"/>
+      <w:numFmt w:val="bullet"/>
+      <w:lvlText w:val=""/>
+      <w:lvlJc w:val="left"/>
+      <w:pPr>
+        <w:tabs>
+          <w:tab w:val="num" w:pos="720"/>
+        </w:tabs>
+        <w:ind w:left="720" w:hanging="360"/>
+      </w:pPr>
+      <w:rPr>
+        <w:rFonts w:ascii="Symbol" w:hAnsi="Symbol" w:hint="default"/>
+        <w:sz w:val="20"/>
+      </w:rPr>
+    </w:lvl>
+    <w:lvl w:ilvl="1" w:tentative="1">
+      <w:start w:val="1"/>
+      <w:numFmt w:val="bullet"/>
+      <w:lvlText w:val="o"/>
+      <w:lvlJc w:val="left"/>
+      <w:pPr>
+        <w:tabs>
+          <w:tab w:val="num" w:pos="1440"/>
+        </w:tabs>
+        <w:ind w:left="1440" w:hanging="360"/>
+      </w:pPr>
+      <w:rPr>
+        <w:rFonts w:ascii="Courier New" w:hAnsi="Courier New" w:hint="default"/>
+        <w:sz w:val="20"/>
+      </w:rPr>
+    </w:lvl>
+    <w:lvl w:ilvl="2" w:tentative="1">
+      <w:start w:val="1"/>
+      <w:numFmt w:val="bullet"/>
+      <w:lvlText w:val=""/>
+      <w:lvlJc w:val="left"/>
+      <w:pPr>
+        <w:tabs>
+          <w:tab w:val="num" w:pos="2160"/>
+        </w:tabs>
+        <w:ind w:left="2160" w:hanging="360"/>
+      </w:pPr>
+      <w:rPr>
+        <w:rFonts w:ascii="Wingdings" w:hAnsi="Wingdings" w:hint="default"/>
+        <w:sz w:val="20"/>
+      </w:rPr>
+    </w:lvl>
+    <w:lvl w:ilvl="3" w:tentative="1">
+      <w:start w:val="1"/>
+      <w:numFmt w:val="bullet"/>
+      <w:lvlText w:val=""/>
+      <w:lvlJc w:val="left"/>
+      <w:pPr>
+        <w:tabs>
+          <w:tab w:val="num" w:pos="2880"/>
+        </w:tabs>
+        <w:ind w:left="2880" w:hanging="360"/>
+      </w:pPr>
+      <w:rPr>
+        <w:rFonts w:ascii="Wingdings" w:hAnsi="Wingdings" w:hint="default"/>
+        <w:sz w:val="20"/>
+      </w:rPr>
+    </w:lvl>
+    <w:lvl w:ilvl="4" w:tentative="1">
+      <w:start w:val="1"/>
+      <w:numFmt w:val="bullet"/>
+      <w:lvlText w:val=""/>
+      <w:lvlJc w:val="left"/>
+      <w:pPr>
+        <w:tabs>
+          <w:tab w:val="num" w:pos="3600"/>
+        </w:tabs>
+        <w:ind w:left="3600" w:hanging="360"/>
+      </w:pPr>
+      <w:rPr>
+        <w:rFonts w:ascii="Wingdings" w:hAnsi="Wingdings" w:hint="default"/>
+        <w:sz w:val="20"/>
+      </w:rPr>
+    </w:lvl>
+    <w:lvl w:ilvl="5" w:tentative="1">
+      <w:start w:val="1"/>
+      <w:numFmt w:val="bullet"/>
+      <w:lvlText w:val=""/>
+      <w:lvlJc w:val="left"/>
+      <w:pPr>
+        <w:tabs>
+          <w:tab w:val="num" w:pos="4320"/>
+        </w:tabs>
+        <w:ind w:left="4320" w:hanging="360"/>
+      </w:pPr>
+      <w:rPr>
+        <w:rFonts w:ascii="Wingdings" w:hAnsi="Wingdings" w:hint="default"/>
+        <w:sz w:val="20"/>
+      </w:rPr>
+    </w:lvl>
+    <w:lvl w:ilvl="6" w:tentative="1">
+      <w:start w:val="1"/>
+      <w:numFmt w:val="bullet"/>
+      <w:lvlText w:val=""/>
+      <w:lvlJc w:val="left"/>
+      <w:pPr>
+        <w:tabs>
+          <w:tab w:val="num" w:pos="5040"/>
+        </w:tabs>
+        <w:ind w:left="5040" w:hanging="360"/>
+      </w:pPr>
+      <w:rPr>
+        <w:rFonts w:ascii="Wingdings" w:hAnsi="Wingdings" w:hint="default"/>
+        <w:sz w:val="20"/>
+      </w:rPr>
+    </w:lvl>
+    <w:lvl w:ilvl="7" w:tentative="1">
+      <w:start w:val="1"/>
+      <w:numFmt w:val="bullet"/>
+      <w:lvlText w:val=""/>
+      <w:lvlJc w:val="left"/>
+      <w:pPr>
+        <w:tabs>
+          <w:tab w:val="num" w:pos="5760"/>
+        </w:tabs>
+        <w:ind w:left="5760" w:hanging="360"/>
+      </w:pPr>
+      <w:rPr>
+        <w:rFonts w:ascii="Wingdings" w:hAnsi="Wingdings" w:hint="default"/>
+        <w:sz w:val="20"/>
+      </w:rPr>
+    </w:lvl>
+    <w:lvl w:ilvl="8" w:tentative="1">
+      <w:start w:val="1"/>
+      <w:numFmt w:val="bullet"/>
+      <w:lvlText w:val=""/>
+      <w:lvlJc w:val="left"/>
+      <w:pPr>
+        <w:tabs>
+          <w:tab w:val="num" w:pos="6480"/>
+        </w:tabs>
+        <w:ind w:left="6480" w:hanging="360"/>
+      </w:pPr>
+      <w:rPr>
+        <w:rFonts w:ascii="Wingdings" w:hAnsi="Wingdings" w:hint="default"/>
+        <w:sz w:val="20"/>
+      </w:rPr>
+    </w:lvl>
+  </w:abstractNum>
+  <w:abstractNum w:abstractNumId="13" w15:restartNumberingAfterBreak="0">
     <w:nsid w:val="23B52212"/>
     <w:multiLevelType w:val="multilevel"/>
     <w:tmpl w:val="6B9A4B98"/>
@@ -2851,7 +2647,7 @@
       </w:pPr>
     </w:lvl>
   </w:abstractNum>
-  <w:abstractNum w:abstractNumId="10" w15:restartNumberingAfterBreak="0">
+  <w:abstractNum w:abstractNumId="14" w15:restartNumberingAfterBreak="0">
     <w:nsid w:val="242D170F"/>
     <w:multiLevelType w:val="multilevel"/>
     <w:tmpl w:val="BEDED5FC"/>
@@ -3000,7 +2796,7 @@
       </w:rPr>
     </w:lvl>
   </w:abstractNum>
-  <w:abstractNum w:abstractNumId="11" w15:restartNumberingAfterBreak="0">
+  <w:abstractNum w:abstractNumId="15" w15:restartNumberingAfterBreak="0">
     <w:nsid w:val="28783E32"/>
     <w:multiLevelType w:val="multilevel"/>
     <w:tmpl w:val="9D4CDB70"/>
@@ -3149,7 +2945,7 @@
       </w:rPr>
     </w:lvl>
   </w:abstractNum>
-  <w:abstractNum w:abstractNumId="12" w15:restartNumberingAfterBreak="0">
+  <w:abstractNum w:abstractNumId="16" w15:restartNumberingAfterBreak="0">
     <w:nsid w:val="2AD849E9"/>
     <w:multiLevelType w:val="multilevel"/>
     <w:tmpl w:val="7A2675B4"/>
@@ -3266,7 +3062,156 @@
       </w:pPr>
     </w:lvl>
   </w:abstractNum>
-  <w:abstractNum w:abstractNumId="13" w15:restartNumberingAfterBreak="0">
+  <w:abstractNum w:abstractNumId="17" w15:restartNumberingAfterBreak="0">
+    <w:nsid w:val="366F718F"/>
+    <w:multiLevelType w:val="multilevel"/>
+    <w:tmpl w:val="94BC95F8"/>
+    <w:lvl w:ilvl="0">
+      <w:start w:val="1"/>
+      <w:numFmt w:val="bullet"/>
+      <w:lvlText w:val=""/>
+      <w:lvlJc w:val="left"/>
+      <w:pPr>
+        <w:tabs>
+          <w:tab w:val="num" w:pos="720"/>
+        </w:tabs>
+        <w:ind w:left="720" w:hanging="360"/>
+      </w:pPr>
+      <w:rPr>
+        <w:rFonts w:ascii="Symbol" w:hAnsi="Symbol" w:hint="default"/>
+        <w:sz w:val="20"/>
+      </w:rPr>
+    </w:lvl>
+    <w:lvl w:ilvl="1" w:tentative="1">
+      <w:start w:val="1"/>
+      <w:numFmt w:val="bullet"/>
+      <w:lvlText w:val="o"/>
+      <w:lvlJc w:val="left"/>
+      <w:pPr>
+        <w:tabs>
+          <w:tab w:val="num" w:pos="1440"/>
+        </w:tabs>
+        <w:ind w:left="1440" w:hanging="360"/>
+      </w:pPr>
+      <w:rPr>
+        <w:rFonts w:ascii="Courier New" w:hAnsi="Courier New" w:hint="default"/>
+        <w:sz w:val="20"/>
+      </w:rPr>
+    </w:lvl>
+    <w:lvl w:ilvl="2" w:tentative="1">
+      <w:start w:val="1"/>
+      <w:numFmt w:val="bullet"/>
+      <w:lvlText w:val=""/>
+      <w:lvlJc w:val="left"/>
+      <w:pPr>
+        <w:tabs>
+          <w:tab w:val="num" w:pos="2160"/>
+        </w:tabs>
+        <w:ind w:left="2160" w:hanging="360"/>
+      </w:pPr>
+      <w:rPr>
+        <w:rFonts w:ascii="Wingdings" w:hAnsi="Wingdings" w:hint="default"/>
+        <w:sz w:val="20"/>
+      </w:rPr>
+    </w:lvl>
+    <w:lvl w:ilvl="3" w:tentative="1">
+      <w:start w:val="1"/>
+      <w:numFmt w:val="bullet"/>
+      <w:lvlText w:val=""/>
+      <w:lvlJc w:val="left"/>
+      <w:pPr>
+        <w:tabs>
+          <w:tab w:val="num" w:pos="2880"/>
+        </w:tabs>
+        <w:ind w:left="2880" w:hanging="360"/>
+      </w:pPr>
+      <w:rPr>
+        <w:rFonts w:ascii="Wingdings" w:hAnsi="Wingdings" w:hint="default"/>
+        <w:sz w:val="20"/>
+      </w:rPr>
+    </w:lvl>
+    <w:lvl w:ilvl="4" w:tentative="1">
+      <w:start w:val="1"/>
+      <w:numFmt w:val="bullet"/>
+      <w:lvlText w:val=""/>
+      <w:lvlJc w:val="left"/>
+      <w:pPr>
+        <w:tabs>
+          <w:tab w:val="num" w:pos="3600"/>
+        </w:tabs>
+        <w:ind w:left="3600" w:hanging="360"/>
+      </w:pPr>
+      <w:rPr>
+        <w:rFonts w:ascii="Wingdings" w:hAnsi="Wingdings" w:hint="default"/>
+        <w:sz w:val="20"/>
+      </w:rPr>
+    </w:lvl>
+    <w:lvl w:ilvl="5" w:tentative="1">
+      <w:start w:val="1"/>
+      <w:numFmt w:val="bullet"/>
+      <w:lvlText w:val=""/>
+      <w:lvlJc w:val="left"/>
+      <w:pPr>
+        <w:tabs>
+          <w:tab w:val="num" w:pos="4320"/>
+        </w:tabs>
+        <w:ind w:left="4320" w:hanging="360"/>
+      </w:pPr>
+      <w:rPr>
+        <w:rFonts w:ascii="Wingdings" w:hAnsi="Wingdings" w:hint="default"/>
+        <w:sz w:val="20"/>
+      </w:rPr>
+    </w:lvl>
+    <w:lvl w:ilvl="6" w:tentative="1">
+      <w:start w:val="1"/>
+      <w:numFmt w:val="bullet"/>
+      <w:lvlText w:val=""/>
+      <w:lvlJc w:val="left"/>
+      <w:pPr>
+        <w:tabs>
+          <w:tab w:val="num" w:pos="5040"/>
+        </w:tabs>
+        <w:ind w:left="5040" w:hanging="360"/>
+      </w:pPr>
+      <w:rPr>
+        <w:rFonts w:ascii="Wingdings" w:hAnsi="Wingdings" w:hint="default"/>
+        <w:sz w:val="20"/>
+      </w:rPr>
+    </w:lvl>
+    <w:lvl w:ilvl="7" w:tentative="1">
+      <w:start w:val="1"/>
+      <w:numFmt w:val="bullet"/>
+      <w:lvlText w:val=""/>
+      <w:lvlJc w:val="left"/>
+      <w:pPr>
+        <w:tabs>
+          <w:tab w:val="num" w:pos="5760"/>
+        </w:tabs>
+        <w:ind w:left="5760" w:hanging="360"/>
+      </w:pPr>
+      <w:rPr>
+        <w:rFonts w:ascii="Wingdings" w:hAnsi="Wingdings" w:hint="default"/>
+        <w:sz w:val="20"/>
+      </w:rPr>
+    </w:lvl>
+    <w:lvl w:ilvl="8" w:tentative="1">
+      <w:start w:val="1"/>
+      <w:numFmt w:val="bullet"/>
+      <w:lvlText w:val=""/>
+      <w:lvlJc w:val="left"/>
+      <w:pPr>
+        <w:tabs>
+          <w:tab w:val="num" w:pos="6480"/>
+        </w:tabs>
+        <w:ind w:left="6480" w:hanging="360"/>
+      </w:pPr>
+      <w:rPr>
+        <w:rFonts w:ascii="Wingdings" w:hAnsi="Wingdings" w:hint="default"/>
+        <w:sz w:val="20"/>
+      </w:rPr>
+    </w:lvl>
+  </w:abstractNum>
+  <w:abstractNum w:abstractNumId="18" w15:restartNumberingAfterBreak="0">
     <w:nsid w:val="36744D88"/>
     <w:multiLevelType w:val="multilevel"/>
     <w:tmpl w:val="506A5C9C"/>
@@ -3415,7 +3360,305 @@
       </w:rPr>
     </w:lvl>
   </w:abstractNum>
-  <w:abstractNum w:abstractNumId="14" w15:restartNumberingAfterBreak="0">
+  <w:abstractNum w:abstractNumId="19" w15:restartNumberingAfterBreak="0">
+    <w:nsid w:val="3B155FDA"/>
+    <w:multiLevelType w:val="multilevel"/>
+    <w:tmpl w:val="F57AE224"/>
+    <w:lvl w:ilvl="0">
+      <w:start w:val="1"/>
+      <w:numFmt w:val="bullet"/>
+      <w:lvlText w:val=""/>
+      <w:lvlJc w:val="left"/>
+      <w:pPr>
+        <w:tabs>
+          <w:tab w:val="num" w:pos="720"/>
+        </w:tabs>
+        <w:ind w:left="720" w:hanging="360"/>
+      </w:pPr>
+      <w:rPr>
+        <w:rFonts w:ascii="Symbol" w:hAnsi="Symbol" w:hint="default"/>
+        <w:sz w:val="20"/>
+      </w:rPr>
+    </w:lvl>
+    <w:lvl w:ilvl="1">
+      <w:start w:val="1"/>
+      <w:numFmt w:val="bullet"/>
+      <w:lvlText w:val="o"/>
+      <w:lvlJc w:val="left"/>
+      <w:pPr>
+        <w:tabs>
+          <w:tab w:val="num" w:pos="1440"/>
+        </w:tabs>
+        <w:ind w:left="1440" w:hanging="360"/>
+      </w:pPr>
+      <w:rPr>
+        <w:rFonts w:ascii="Courier New" w:hAnsi="Courier New" w:hint="default"/>
+        <w:sz w:val="20"/>
+      </w:rPr>
+    </w:lvl>
+    <w:lvl w:ilvl="2" w:tentative="1">
+      <w:start w:val="1"/>
+      <w:numFmt w:val="bullet"/>
+      <w:lvlText w:val=""/>
+      <w:lvlJc w:val="left"/>
+      <w:pPr>
+        <w:tabs>
+          <w:tab w:val="num" w:pos="2160"/>
+        </w:tabs>
+        <w:ind w:left="2160" w:hanging="360"/>
+      </w:pPr>
+      <w:rPr>
+        <w:rFonts w:ascii="Wingdings" w:hAnsi="Wingdings" w:hint="default"/>
+        <w:sz w:val="20"/>
+      </w:rPr>
+    </w:lvl>
+    <w:lvl w:ilvl="3" w:tentative="1">
+      <w:start w:val="1"/>
+      <w:numFmt w:val="bullet"/>
+      <w:lvlText w:val=""/>
+      <w:lvlJc w:val="left"/>
+      <w:pPr>
+        <w:tabs>
+          <w:tab w:val="num" w:pos="2880"/>
+        </w:tabs>
+        <w:ind w:left="2880" w:hanging="360"/>
+      </w:pPr>
+      <w:rPr>
+        <w:rFonts w:ascii="Wingdings" w:hAnsi="Wingdings" w:hint="default"/>
+        <w:sz w:val="20"/>
+      </w:rPr>
+    </w:lvl>
+    <w:lvl w:ilvl="4" w:tentative="1">
+      <w:start w:val="1"/>
+      <w:numFmt w:val="bullet"/>
+      <w:lvlText w:val=""/>
+      <w:lvlJc w:val="left"/>
+      <w:pPr>
+        <w:tabs>
+          <w:tab w:val="num" w:pos="3600"/>
+        </w:tabs>
+        <w:ind w:left="3600" w:hanging="360"/>
+      </w:pPr>
+      <w:rPr>
+        <w:rFonts w:ascii="Wingdings" w:hAnsi="Wingdings" w:hint="default"/>
+        <w:sz w:val="20"/>
+      </w:rPr>
+    </w:lvl>
+    <w:lvl w:ilvl="5" w:tentative="1">
+      <w:start w:val="1"/>
+      <w:numFmt w:val="bullet"/>
+      <w:lvlText w:val=""/>
+      <w:lvlJc w:val="left"/>
+      <w:pPr>
+        <w:tabs>
+          <w:tab w:val="num" w:pos="4320"/>
+        </w:tabs>
+        <w:ind w:left="4320" w:hanging="360"/>
+      </w:pPr>
+      <w:rPr>
+        <w:rFonts w:ascii="Wingdings" w:hAnsi="Wingdings" w:hint="default"/>
+        <w:sz w:val="20"/>
+      </w:rPr>
+    </w:lvl>
+    <w:lvl w:ilvl="6" w:tentative="1">
+      <w:start w:val="1"/>
+      <w:numFmt w:val="bullet"/>
+      <w:lvlText w:val=""/>
+      <w:lvlJc w:val="left"/>
+      <w:pPr>
+        <w:tabs>
+          <w:tab w:val="num" w:pos="5040"/>
+        </w:tabs>
+        <w:ind w:left="5040" w:hanging="360"/>
+      </w:pPr>
+      <w:rPr>
+        <w:rFonts w:ascii="Wingdings" w:hAnsi="Wingdings" w:hint="default"/>
+        <w:sz w:val="20"/>
+      </w:rPr>
+    </w:lvl>
+    <w:lvl w:ilvl="7" w:tentative="1">
+      <w:start w:val="1"/>
+      <w:numFmt w:val="bullet"/>
+      <w:lvlText w:val=""/>
+      <w:lvlJc w:val="left"/>
+      <w:pPr>
+        <w:tabs>
+          <w:tab w:val="num" w:pos="5760"/>
+        </w:tabs>
+        <w:ind w:left="5760" w:hanging="360"/>
+      </w:pPr>
+      <w:rPr>
+        <w:rFonts w:ascii="Wingdings" w:hAnsi="Wingdings" w:hint="default"/>
+        <w:sz w:val="20"/>
+      </w:rPr>
+    </w:lvl>
+    <w:lvl w:ilvl="8" w:tentative="1">
+      <w:start w:val="1"/>
+      <w:numFmt w:val="bullet"/>
+      <w:lvlText w:val=""/>
+      <w:lvlJc w:val="left"/>
+      <w:pPr>
+        <w:tabs>
+          <w:tab w:val="num" w:pos="6480"/>
+        </w:tabs>
+        <w:ind w:left="6480" w:hanging="360"/>
+      </w:pPr>
+      <w:rPr>
+        <w:rFonts w:ascii="Wingdings" w:hAnsi="Wingdings" w:hint="default"/>
+        <w:sz w:val="20"/>
+      </w:rPr>
+    </w:lvl>
+  </w:abstractNum>
+  <w:abstractNum w:abstractNumId="20" w15:restartNumberingAfterBreak="0">
+    <w:nsid w:val="3F1F3C6E"/>
+    <w:multiLevelType w:val="multilevel"/>
+    <w:tmpl w:val="0A64E1DA"/>
+    <w:lvl w:ilvl="0">
+      <w:start w:val="1"/>
+      <w:numFmt w:val="bullet"/>
+      <w:lvlText w:val=""/>
+      <w:lvlJc w:val="left"/>
+      <w:pPr>
+        <w:tabs>
+          <w:tab w:val="num" w:pos="720"/>
+        </w:tabs>
+        <w:ind w:left="720" w:hanging="360"/>
+      </w:pPr>
+      <w:rPr>
+        <w:rFonts w:ascii="Symbol" w:hAnsi="Symbol" w:hint="default"/>
+        <w:sz w:val="20"/>
+      </w:rPr>
+    </w:lvl>
+    <w:lvl w:ilvl="1" w:tentative="1">
+      <w:start w:val="1"/>
+      <w:numFmt w:val="bullet"/>
+      <w:lvlText w:val="o"/>
+      <w:lvlJc w:val="left"/>
+      <w:pPr>
+        <w:tabs>
+          <w:tab w:val="num" w:pos="1440"/>
+        </w:tabs>
+        <w:ind w:left="1440" w:hanging="360"/>
+      </w:pPr>
+      <w:rPr>
+        <w:rFonts w:ascii="Courier New" w:hAnsi="Courier New" w:hint="default"/>
+        <w:sz w:val="20"/>
+      </w:rPr>
+    </w:lvl>
+    <w:lvl w:ilvl="2" w:tentative="1">
+      <w:start w:val="1"/>
+      <w:numFmt w:val="bullet"/>
+      <w:lvlText w:val=""/>
+      <w:lvlJc w:val="left"/>
+      <w:pPr>
+        <w:tabs>
+          <w:tab w:val="num" w:pos="2160"/>
+        </w:tabs>
+        <w:ind w:left="2160" w:hanging="360"/>
+      </w:pPr>
+      <w:rPr>
+        <w:rFonts w:ascii="Wingdings" w:hAnsi="Wingdings" w:hint="default"/>
+        <w:sz w:val="20"/>
+      </w:rPr>
+    </w:lvl>
+    <w:lvl w:ilvl="3" w:tentative="1">
+      <w:start w:val="1"/>
+      <w:numFmt w:val="bullet"/>
+      <w:lvlText w:val=""/>
+      <w:lvlJc w:val="left"/>
+      <w:pPr>
+        <w:tabs>
+          <w:tab w:val="num" w:pos="2880"/>
+        </w:tabs>
+        <w:ind w:left="2880" w:hanging="360"/>
+      </w:pPr>
+      <w:rPr>
+        <w:rFonts w:ascii="Wingdings" w:hAnsi="Wingdings" w:hint="default"/>
+        <w:sz w:val="20"/>
+      </w:rPr>
+    </w:lvl>
+    <w:lvl w:ilvl="4" w:tentative="1">
+      <w:start w:val="1"/>
+      <w:numFmt w:val="bullet"/>
+      <w:lvlText w:val=""/>
+      <w:lvlJc w:val="left"/>
+      <w:pPr>
+        <w:tabs>
+          <w:tab w:val="num" w:pos="3600"/>
+        </w:tabs>
+        <w:ind w:left="3600" w:hanging="360"/>
+      </w:pPr>
+      <w:rPr>
+        <w:rFonts w:ascii="Wingdings" w:hAnsi="Wingdings" w:hint="default"/>
+        <w:sz w:val="20"/>
+      </w:rPr>
+    </w:lvl>
+    <w:lvl w:ilvl="5" w:tentative="1">
+      <w:start w:val="1"/>
+      <w:numFmt w:val="bullet"/>
+      <w:lvlText w:val=""/>
+      <w:lvlJc w:val="left"/>
+      <w:pPr>
+        <w:tabs>
+          <w:tab w:val="num" w:pos="4320"/>
+        </w:tabs>
+        <w:ind w:left="4320" w:hanging="360"/>
+      </w:pPr>
+      <w:rPr>
+        <w:rFonts w:ascii="Wingdings" w:hAnsi="Wingdings" w:hint="default"/>
+        <w:sz w:val="20"/>
+      </w:rPr>
+    </w:lvl>
+    <w:lvl w:ilvl="6" w:tentative="1">
+      <w:start w:val="1"/>
+      <w:numFmt w:val="bullet"/>
+      <w:lvlText w:val=""/>
+      <w:lvlJc w:val="left"/>
+      <w:pPr>
+        <w:tabs>
+          <w:tab w:val="num" w:pos="5040"/>
+        </w:tabs>
+        <w:ind w:left="5040" w:hanging="360"/>
+      </w:pPr>
+      <w:rPr>
+        <w:rFonts w:ascii="Wingdings" w:hAnsi="Wingdings" w:hint="default"/>
+        <w:sz w:val="20"/>
+      </w:rPr>
+    </w:lvl>
+    <w:lvl w:ilvl="7" w:tentative="1">
+      <w:start w:val="1"/>
+      <w:numFmt w:val="bullet"/>
+      <w:lvlText w:val=""/>
+      <w:lvlJc w:val="left"/>
+      <w:pPr>
+        <w:tabs>
+          <w:tab w:val="num" w:pos="5760"/>
+        </w:tabs>
+        <w:ind w:left="5760" w:hanging="360"/>
+      </w:pPr>
+      <w:rPr>
+        <w:rFonts w:ascii="Wingdings" w:hAnsi="Wingdings" w:hint="default"/>
+        <w:sz w:val="20"/>
+      </w:rPr>
+    </w:lvl>
+    <w:lvl w:ilvl="8" w:tentative="1">
+      <w:start w:val="1"/>
+      <w:numFmt w:val="bullet"/>
+      <w:lvlText w:val=""/>
+      <w:lvlJc w:val="left"/>
+      <w:pPr>
+        <w:tabs>
+          <w:tab w:val="num" w:pos="6480"/>
+        </w:tabs>
+        <w:ind w:left="6480" w:hanging="360"/>
+      </w:pPr>
+      <w:rPr>
+        <w:rFonts w:ascii="Wingdings" w:hAnsi="Wingdings" w:hint="default"/>
+        <w:sz w:val="20"/>
+      </w:rPr>
+    </w:lvl>
+  </w:abstractNum>
+  <w:abstractNum w:abstractNumId="21" w15:restartNumberingAfterBreak="0">
     <w:nsid w:val="42101522"/>
     <w:multiLevelType w:val="multilevel"/>
     <w:tmpl w:val="EB3AC6AC"/>
@@ -3564,7 +3807,7 @@
       </w:rPr>
     </w:lvl>
   </w:abstractNum>
-  <w:abstractNum w:abstractNumId="15" w15:restartNumberingAfterBreak="0">
+  <w:abstractNum w:abstractNumId="22" w15:restartNumberingAfterBreak="0">
     <w:nsid w:val="473B5648"/>
     <w:multiLevelType w:val="multilevel"/>
     <w:tmpl w:val="B67A1710"/>
@@ -3713,7 +3956,7 @@
       </w:rPr>
     </w:lvl>
   </w:abstractNum>
-  <w:abstractNum w:abstractNumId="16" w15:restartNumberingAfterBreak="0">
+  <w:abstractNum w:abstractNumId="23" w15:restartNumberingAfterBreak="0">
     <w:nsid w:val="49563757"/>
     <w:multiLevelType w:val="multilevel"/>
     <w:tmpl w:val="A746A0B4"/>
@@ -3826,7 +4069,7 @@
       </w:pPr>
     </w:lvl>
   </w:abstractNum>
-  <w:abstractNum w:abstractNumId="17" w15:restartNumberingAfterBreak="0">
+  <w:abstractNum w:abstractNumId="24" w15:restartNumberingAfterBreak="0">
     <w:nsid w:val="4A6B28DD"/>
     <w:multiLevelType w:val="multilevel"/>
     <w:tmpl w:val="A79EE514"/>
@@ -3975,7 +4218,7 @@
       </w:rPr>
     </w:lvl>
   </w:abstractNum>
-  <w:abstractNum w:abstractNumId="18" w15:restartNumberingAfterBreak="0">
+  <w:abstractNum w:abstractNumId="25" w15:restartNumberingAfterBreak="0">
     <w:nsid w:val="53CD3428"/>
     <w:multiLevelType w:val="multilevel"/>
     <w:tmpl w:val="37AAC140"/>
@@ -4124,7 +4367,7 @@
       </w:rPr>
     </w:lvl>
   </w:abstractNum>
-  <w:abstractNum w:abstractNumId="19" w15:restartNumberingAfterBreak="0">
+  <w:abstractNum w:abstractNumId="26" w15:restartNumberingAfterBreak="0">
     <w:nsid w:val="5492294E"/>
     <w:multiLevelType w:val="multilevel"/>
     <w:tmpl w:val="90F8EDB8"/>
@@ -4273,7 +4516,7 @@
       </w:rPr>
     </w:lvl>
   </w:abstractNum>
-  <w:abstractNum w:abstractNumId="20" w15:restartNumberingAfterBreak="0">
+  <w:abstractNum w:abstractNumId="27" w15:restartNumberingAfterBreak="0">
     <w:nsid w:val="5FAA5381"/>
     <w:multiLevelType w:val="multilevel"/>
     <w:tmpl w:val="94F294E8"/>
@@ -4422,7 +4665,7 @@
       </w:rPr>
     </w:lvl>
   </w:abstractNum>
-  <w:abstractNum w:abstractNumId="21" w15:restartNumberingAfterBreak="0">
+  <w:abstractNum w:abstractNumId="28" w15:restartNumberingAfterBreak="0">
     <w:nsid w:val="64E5758C"/>
     <w:multiLevelType w:val="multilevel"/>
     <w:tmpl w:val="AE0C9BE6"/>
@@ -4539,7 +4782,7 @@
       </w:pPr>
     </w:lvl>
   </w:abstractNum>
-  <w:abstractNum w:abstractNumId="22" w15:restartNumberingAfterBreak="0">
+  <w:abstractNum w:abstractNumId="29" w15:restartNumberingAfterBreak="0">
     <w:nsid w:val="66D549EA"/>
     <w:multiLevelType w:val="multilevel"/>
     <w:tmpl w:val="BC22E7EE"/>
@@ -4688,7 +4931,7 @@
       </w:rPr>
     </w:lvl>
   </w:abstractNum>
-  <w:abstractNum w:abstractNumId="23" w15:restartNumberingAfterBreak="0">
+  <w:abstractNum w:abstractNumId="30" w15:restartNumberingAfterBreak="0">
     <w:nsid w:val="6729569E"/>
     <w:multiLevelType w:val="multilevel"/>
     <w:tmpl w:val="4882311C"/>
@@ -4837,7 +5080,156 @@
       </w:rPr>
     </w:lvl>
   </w:abstractNum>
-  <w:abstractNum w:abstractNumId="24" w15:restartNumberingAfterBreak="0">
+  <w:abstractNum w:abstractNumId="31" w15:restartNumberingAfterBreak="0">
+    <w:nsid w:val="6E091124"/>
+    <w:multiLevelType w:val="multilevel"/>
+    <w:tmpl w:val="6A1885C2"/>
+    <w:lvl w:ilvl="0">
+      <w:start w:val="1"/>
+      <w:numFmt w:val="bullet"/>
+      <w:lvlText w:val=""/>
+      <w:lvlJc w:val="left"/>
+      <w:pPr>
+        <w:tabs>
+          <w:tab w:val="num" w:pos="720"/>
+        </w:tabs>
+        <w:ind w:left="720" w:hanging="360"/>
+      </w:pPr>
+      <w:rPr>
+        <w:rFonts w:ascii="Symbol" w:hAnsi="Symbol" w:hint="default"/>
+        <w:sz w:val="20"/>
+      </w:rPr>
+    </w:lvl>
+    <w:lvl w:ilvl="1" w:tentative="1">
+      <w:start w:val="1"/>
+      <w:numFmt w:val="bullet"/>
+      <w:lvlText w:val="o"/>
+      <w:lvlJc w:val="left"/>
+      <w:pPr>
+        <w:tabs>
+          <w:tab w:val="num" w:pos="1440"/>
+        </w:tabs>
+        <w:ind w:left="1440" w:hanging="360"/>
+      </w:pPr>
+      <w:rPr>
+        <w:rFonts w:ascii="Courier New" w:hAnsi="Courier New" w:hint="default"/>
+        <w:sz w:val="20"/>
+      </w:rPr>
+    </w:lvl>
+    <w:lvl w:ilvl="2" w:tentative="1">
+      <w:start w:val="1"/>
+      <w:numFmt w:val="bullet"/>
+      <w:lvlText w:val=""/>
+      <w:lvlJc w:val="left"/>
+      <w:pPr>
+        <w:tabs>
+          <w:tab w:val="num" w:pos="2160"/>
+        </w:tabs>
+        <w:ind w:left="2160" w:hanging="360"/>
+      </w:pPr>
+      <w:rPr>
+        <w:rFonts w:ascii="Wingdings" w:hAnsi="Wingdings" w:hint="default"/>
+        <w:sz w:val="20"/>
+      </w:rPr>
+    </w:lvl>
+    <w:lvl w:ilvl="3" w:tentative="1">
+      <w:start w:val="1"/>
+      <w:numFmt w:val="bullet"/>
+      <w:lvlText w:val=""/>
+      <w:lvlJc w:val="left"/>
+      <w:pPr>
+        <w:tabs>
+          <w:tab w:val="num" w:pos="2880"/>
+        </w:tabs>
+        <w:ind w:left="2880" w:hanging="360"/>
+      </w:pPr>
+      <w:rPr>
+        <w:rFonts w:ascii="Wingdings" w:hAnsi="Wingdings" w:hint="default"/>
+        <w:sz w:val="20"/>
+      </w:rPr>
+    </w:lvl>
+    <w:lvl w:ilvl="4" w:tentative="1">
+      <w:start w:val="1"/>
+      <w:numFmt w:val="bullet"/>
+      <w:lvlText w:val=""/>
+      <w:lvlJc w:val="left"/>
+      <w:pPr>
+        <w:tabs>
+          <w:tab w:val="num" w:pos="3600"/>
+        </w:tabs>
+        <w:ind w:left="3600" w:hanging="360"/>
+      </w:pPr>
+      <w:rPr>
+        <w:rFonts w:ascii="Wingdings" w:hAnsi="Wingdings" w:hint="default"/>
+        <w:sz w:val="20"/>
+      </w:rPr>
+    </w:lvl>
+    <w:lvl w:ilvl="5" w:tentative="1">
+      <w:start w:val="1"/>
+      <w:numFmt w:val="bullet"/>
+      <w:lvlText w:val=""/>
+      <w:lvlJc w:val="left"/>
+      <w:pPr>
+        <w:tabs>
+          <w:tab w:val="num" w:pos="4320"/>
+        </w:tabs>
+        <w:ind w:left="4320" w:hanging="360"/>
+      </w:pPr>
+      <w:rPr>
+        <w:rFonts w:ascii="Wingdings" w:hAnsi="Wingdings" w:hint="default"/>
+        <w:sz w:val="20"/>
+      </w:rPr>
+    </w:lvl>
+    <w:lvl w:ilvl="6" w:tentative="1">
+      <w:start w:val="1"/>
+      <w:numFmt w:val="bullet"/>
+      <w:lvlText w:val=""/>
+      <w:lvlJc w:val="left"/>
+      <w:pPr>
+        <w:tabs>
+          <w:tab w:val="num" w:pos="5040"/>
+        </w:tabs>
+        <w:ind w:left="5040" w:hanging="360"/>
+      </w:pPr>
+      <w:rPr>
+        <w:rFonts w:ascii="Wingdings" w:hAnsi="Wingdings" w:hint="default"/>
+        <w:sz w:val="20"/>
+      </w:rPr>
+    </w:lvl>
+    <w:lvl w:ilvl="7" w:tentative="1">
+      <w:start w:val="1"/>
+      <w:numFmt w:val="bullet"/>
+      <w:lvlText w:val=""/>
+      <w:lvlJc w:val="left"/>
+      <w:pPr>
+        <w:tabs>
+          <w:tab w:val="num" w:pos="5760"/>
+        </w:tabs>
+        <w:ind w:left="5760" w:hanging="360"/>
+      </w:pPr>
+      <w:rPr>
+        <w:rFonts w:ascii="Wingdings" w:hAnsi="Wingdings" w:hint="default"/>
+        <w:sz w:val="20"/>
+      </w:rPr>
+    </w:lvl>
+    <w:lvl w:ilvl="8" w:tentative="1">
+      <w:start w:val="1"/>
+      <w:numFmt w:val="bullet"/>
+      <w:lvlText w:val=""/>
+      <w:lvlJc w:val="left"/>
+      <w:pPr>
+        <w:tabs>
+          <w:tab w:val="num" w:pos="6480"/>
+        </w:tabs>
+        <w:ind w:left="6480" w:hanging="360"/>
+      </w:pPr>
+      <w:rPr>
+        <w:rFonts w:ascii="Wingdings" w:hAnsi="Wingdings" w:hint="default"/>
+        <w:sz w:val="20"/>
+      </w:rPr>
+    </w:lvl>
+  </w:abstractNum>
+  <w:abstractNum w:abstractNumId="32" w15:restartNumberingAfterBreak="0">
     <w:nsid w:val="74CF7599"/>
     <w:multiLevelType w:val="multilevel"/>
     <w:tmpl w:val="8B92E566"/>
@@ -4950,7 +5342,7 @@
       </w:pPr>
     </w:lvl>
   </w:abstractNum>
-  <w:abstractNum w:abstractNumId="25" w15:restartNumberingAfterBreak="0">
+  <w:abstractNum w:abstractNumId="33" w15:restartNumberingAfterBreak="0">
     <w:nsid w:val="76F02E90"/>
     <w:multiLevelType w:val="multilevel"/>
     <w:tmpl w:val="2F94ADAC"/>
@@ -5099,7 +5491,305 @@
       </w:rPr>
     </w:lvl>
   </w:abstractNum>
-  <w:abstractNum w:abstractNumId="26" w15:restartNumberingAfterBreak="0">
+  <w:abstractNum w:abstractNumId="34" w15:restartNumberingAfterBreak="0">
+    <w:nsid w:val="774A16E9"/>
+    <w:multiLevelType w:val="multilevel"/>
+    <w:tmpl w:val="3FFC0FFA"/>
+    <w:lvl w:ilvl="0">
+      <w:start w:val="1"/>
+      <w:numFmt w:val="bullet"/>
+      <w:lvlText w:val=""/>
+      <w:lvlJc w:val="left"/>
+      <w:pPr>
+        <w:tabs>
+          <w:tab w:val="num" w:pos="720"/>
+        </w:tabs>
+        <w:ind w:left="720" w:hanging="360"/>
+      </w:pPr>
+      <w:rPr>
+        <w:rFonts w:ascii="Symbol" w:hAnsi="Symbol" w:hint="default"/>
+        <w:sz w:val="20"/>
+      </w:rPr>
+    </w:lvl>
+    <w:lvl w:ilvl="1" w:tentative="1">
+      <w:start w:val="1"/>
+      <w:numFmt w:val="bullet"/>
+      <w:lvlText w:val="o"/>
+      <w:lvlJc w:val="left"/>
+      <w:pPr>
+        <w:tabs>
+          <w:tab w:val="num" w:pos="1440"/>
+        </w:tabs>
+        <w:ind w:left="1440" w:hanging="360"/>
+      </w:pPr>
+      <w:rPr>
+        <w:rFonts w:ascii="Courier New" w:hAnsi="Courier New" w:hint="default"/>
+        <w:sz w:val="20"/>
+      </w:rPr>
+    </w:lvl>
+    <w:lvl w:ilvl="2" w:tentative="1">
+      <w:start w:val="1"/>
+      <w:numFmt w:val="bullet"/>
+      <w:lvlText w:val=""/>
+      <w:lvlJc w:val="left"/>
+      <w:pPr>
+        <w:tabs>
+          <w:tab w:val="num" w:pos="2160"/>
+        </w:tabs>
+        <w:ind w:left="2160" w:hanging="360"/>
+      </w:pPr>
+      <w:rPr>
+        <w:rFonts w:ascii="Wingdings" w:hAnsi="Wingdings" w:hint="default"/>
+        <w:sz w:val="20"/>
+      </w:rPr>
+    </w:lvl>
+    <w:lvl w:ilvl="3" w:tentative="1">
+      <w:start w:val="1"/>
+      <w:numFmt w:val="bullet"/>
+      <w:lvlText w:val=""/>
+      <w:lvlJc w:val="left"/>
+      <w:pPr>
+        <w:tabs>
+          <w:tab w:val="num" w:pos="2880"/>
+        </w:tabs>
+        <w:ind w:left="2880" w:hanging="360"/>
+      </w:pPr>
+      <w:rPr>
+        <w:rFonts w:ascii="Wingdings" w:hAnsi="Wingdings" w:hint="default"/>
+        <w:sz w:val="20"/>
+      </w:rPr>
+    </w:lvl>
+    <w:lvl w:ilvl="4" w:tentative="1">
+      <w:start w:val="1"/>
+      <w:numFmt w:val="bullet"/>
+      <w:lvlText w:val=""/>
+      <w:lvlJc w:val="left"/>
+      <w:pPr>
+        <w:tabs>
+          <w:tab w:val="num" w:pos="3600"/>
+        </w:tabs>
+        <w:ind w:left="3600" w:hanging="360"/>
+      </w:pPr>
+      <w:rPr>
+        <w:rFonts w:ascii="Wingdings" w:hAnsi="Wingdings" w:hint="default"/>
+        <w:sz w:val="20"/>
+      </w:rPr>
+    </w:lvl>
+    <w:lvl w:ilvl="5" w:tentative="1">
+      <w:start w:val="1"/>
+      <w:numFmt w:val="bullet"/>
+      <w:lvlText w:val=""/>
+      <w:lvlJc w:val="left"/>
+      <w:pPr>
+        <w:tabs>
+          <w:tab w:val="num" w:pos="4320"/>
+        </w:tabs>
+        <w:ind w:left="4320" w:hanging="360"/>
+      </w:pPr>
+      <w:rPr>
+        <w:rFonts w:ascii="Wingdings" w:hAnsi="Wingdings" w:hint="default"/>
+        <w:sz w:val="20"/>
+      </w:rPr>
+    </w:lvl>
+    <w:lvl w:ilvl="6" w:tentative="1">
+      <w:start w:val="1"/>
+      <w:numFmt w:val="bullet"/>
+      <w:lvlText w:val=""/>
+      <w:lvlJc w:val="left"/>
+      <w:pPr>
+        <w:tabs>
+          <w:tab w:val="num" w:pos="5040"/>
+        </w:tabs>
+        <w:ind w:left="5040" w:hanging="360"/>
+      </w:pPr>
+      <w:rPr>
+        <w:rFonts w:ascii="Wingdings" w:hAnsi="Wingdings" w:hint="default"/>
+        <w:sz w:val="20"/>
+      </w:rPr>
+    </w:lvl>
+    <w:lvl w:ilvl="7" w:tentative="1">
+      <w:start w:val="1"/>
+      <w:numFmt w:val="bullet"/>
+      <w:lvlText w:val=""/>
+      <w:lvlJc w:val="left"/>
+      <w:pPr>
+        <w:tabs>
+          <w:tab w:val="num" w:pos="5760"/>
+        </w:tabs>
+        <w:ind w:left="5760" w:hanging="360"/>
+      </w:pPr>
+      <w:rPr>
+        <w:rFonts w:ascii="Wingdings" w:hAnsi="Wingdings" w:hint="default"/>
+        <w:sz w:val="20"/>
+      </w:rPr>
+    </w:lvl>
+    <w:lvl w:ilvl="8" w:tentative="1">
+      <w:start w:val="1"/>
+      <w:numFmt w:val="bullet"/>
+      <w:lvlText w:val=""/>
+      <w:lvlJc w:val="left"/>
+      <w:pPr>
+        <w:tabs>
+          <w:tab w:val="num" w:pos="6480"/>
+        </w:tabs>
+        <w:ind w:left="6480" w:hanging="360"/>
+      </w:pPr>
+      <w:rPr>
+        <w:rFonts w:ascii="Wingdings" w:hAnsi="Wingdings" w:hint="default"/>
+        <w:sz w:val="20"/>
+      </w:rPr>
+    </w:lvl>
+  </w:abstractNum>
+  <w:abstractNum w:abstractNumId="35" w15:restartNumberingAfterBreak="0">
+    <w:nsid w:val="790A4C86"/>
+    <w:multiLevelType w:val="multilevel"/>
+    <w:tmpl w:val="F0406F8E"/>
+    <w:lvl w:ilvl="0">
+      <w:start w:val="1"/>
+      <w:numFmt w:val="bullet"/>
+      <w:lvlText w:val=""/>
+      <w:lvlJc w:val="left"/>
+      <w:pPr>
+        <w:tabs>
+          <w:tab w:val="num" w:pos="720"/>
+        </w:tabs>
+        <w:ind w:left="720" w:hanging="360"/>
+      </w:pPr>
+      <w:rPr>
+        <w:rFonts w:ascii="Symbol" w:hAnsi="Symbol" w:hint="default"/>
+        <w:sz w:val="20"/>
+      </w:rPr>
+    </w:lvl>
+    <w:lvl w:ilvl="1" w:tentative="1">
+      <w:start w:val="1"/>
+      <w:numFmt w:val="bullet"/>
+      <w:lvlText w:val="o"/>
+      <w:lvlJc w:val="left"/>
+      <w:pPr>
+        <w:tabs>
+          <w:tab w:val="num" w:pos="1440"/>
+        </w:tabs>
+        <w:ind w:left="1440" w:hanging="360"/>
+      </w:pPr>
+      <w:rPr>
+        <w:rFonts w:ascii="Courier New" w:hAnsi="Courier New" w:hint="default"/>
+        <w:sz w:val="20"/>
+      </w:rPr>
+    </w:lvl>
+    <w:lvl w:ilvl="2" w:tentative="1">
+      <w:start w:val="1"/>
+      <w:numFmt w:val="bullet"/>
+      <w:lvlText w:val=""/>
+      <w:lvlJc w:val="left"/>
+      <w:pPr>
+        <w:tabs>
+          <w:tab w:val="num" w:pos="2160"/>
+        </w:tabs>
+        <w:ind w:left="2160" w:hanging="360"/>
+      </w:pPr>
+      <w:rPr>
+        <w:rFonts w:ascii="Wingdings" w:hAnsi="Wingdings" w:hint="default"/>
+        <w:sz w:val="20"/>
+      </w:rPr>
+    </w:lvl>
+    <w:lvl w:ilvl="3" w:tentative="1">
+      <w:start w:val="1"/>
+      <w:numFmt w:val="bullet"/>
+      <w:lvlText w:val=""/>
+      <w:lvlJc w:val="left"/>
+      <w:pPr>
+        <w:tabs>
+          <w:tab w:val="num" w:pos="2880"/>
+        </w:tabs>
+        <w:ind w:left="2880" w:hanging="360"/>
+      </w:pPr>
+      <w:rPr>
+        <w:rFonts w:ascii="Wingdings" w:hAnsi="Wingdings" w:hint="default"/>
+        <w:sz w:val="20"/>
+      </w:rPr>
+    </w:lvl>
+    <w:lvl w:ilvl="4" w:tentative="1">
+      <w:start w:val="1"/>
+      <w:numFmt w:val="bullet"/>
+      <w:lvlText w:val=""/>
+      <w:lvlJc w:val="left"/>
+      <w:pPr>
+        <w:tabs>
+          <w:tab w:val="num" w:pos="3600"/>
+        </w:tabs>
+        <w:ind w:left="3600" w:hanging="360"/>
+      </w:pPr>
+      <w:rPr>
+        <w:rFonts w:ascii="Wingdings" w:hAnsi="Wingdings" w:hint="default"/>
+        <w:sz w:val="20"/>
+      </w:rPr>
+    </w:lvl>
+    <w:lvl w:ilvl="5" w:tentative="1">
+      <w:start w:val="1"/>
+      <w:numFmt w:val="bullet"/>
+      <w:lvlText w:val=""/>
+      <w:lvlJc w:val="left"/>
+      <w:pPr>
+        <w:tabs>
+          <w:tab w:val="num" w:pos="4320"/>
+        </w:tabs>
+        <w:ind w:left="4320" w:hanging="360"/>
+      </w:pPr>
+      <w:rPr>
+        <w:rFonts w:ascii="Wingdings" w:hAnsi="Wingdings" w:hint="default"/>
+        <w:sz w:val="20"/>
+      </w:rPr>
+    </w:lvl>
+    <w:lvl w:ilvl="6" w:tentative="1">
+      <w:start w:val="1"/>
+      <w:numFmt w:val="bullet"/>
+      <w:lvlText w:val=""/>
+      <w:lvlJc w:val="left"/>
+      <w:pPr>
+        <w:tabs>
+          <w:tab w:val="num" w:pos="5040"/>
+        </w:tabs>
+        <w:ind w:left="5040" w:hanging="360"/>
+      </w:pPr>
+      <w:rPr>
+        <w:rFonts w:ascii="Wingdings" w:hAnsi="Wingdings" w:hint="default"/>
+        <w:sz w:val="20"/>
+      </w:rPr>
+    </w:lvl>
+    <w:lvl w:ilvl="7" w:tentative="1">
+      <w:start w:val="1"/>
+      <w:numFmt w:val="bullet"/>
+      <w:lvlText w:val=""/>
+      <w:lvlJc w:val="left"/>
+      <w:pPr>
+        <w:tabs>
+          <w:tab w:val="num" w:pos="5760"/>
+        </w:tabs>
+        <w:ind w:left="5760" w:hanging="360"/>
+      </w:pPr>
+      <w:rPr>
+        <w:rFonts w:ascii="Wingdings" w:hAnsi="Wingdings" w:hint="default"/>
+        <w:sz w:val="20"/>
+      </w:rPr>
+    </w:lvl>
+    <w:lvl w:ilvl="8" w:tentative="1">
+      <w:start w:val="1"/>
+      <w:numFmt w:val="bullet"/>
+      <w:lvlText w:val=""/>
+      <w:lvlJc w:val="left"/>
+      <w:pPr>
+        <w:tabs>
+          <w:tab w:val="num" w:pos="6480"/>
+        </w:tabs>
+        <w:ind w:left="6480" w:hanging="360"/>
+      </w:pPr>
+      <w:rPr>
+        <w:rFonts w:ascii="Wingdings" w:hAnsi="Wingdings" w:hint="default"/>
+        <w:sz w:val="20"/>
+      </w:rPr>
+    </w:lvl>
+  </w:abstractNum>
+  <w:abstractNum w:abstractNumId="36" w15:restartNumberingAfterBreak="0">
     <w:nsid w:val="791B5349"/>
     <w:multiLevelType w:val="multilevel"/>
     <w:tmpl w:val="BD481166"/>
@@ -5248,7 +5938,7 @@
       </w:rPr>
     </w:lvl>
   </w:abstractNum>
-  <w:abstractNum w:abstractNumId="27" w15:restartNumberingAfterBreak="0">
+  <w:abstractNum w:abstractNumId="37" w15:restartNumberingAfterBreak="0">
     <w:nsid w:val="7CE82F2A"/>
     <w:multiLevelType w:val="multilevel"/>
     <w:tmpl w:val="13D88B72"/>
@@ -5361,7 +6051,7 @@
       </w:pPr>
     </w:lvl>
   </w:abstractNum>
-  <w:abstractNum w:abstractNumId="28" w15:restartNumberingAfterBreak="0">
+  <w:abstractNum w:abstractNumId="38" w15:restartNumberingAfterBreak="0">
     <w:nsid w:val="7EC64C3C"/>
     <w:multiLevelType w:val="multilevel"/>
     <w:tmpl w:val="B252682C"/>
@@ -5511,13 +6201,13 @@
     </w:lvl>
   </w:abstractNum>
   <w:num w:numId="1" w16cid:durableId="442456371">
-    <w:abstractNumId w:val="24"/>
+    <w:abstractNumId w:val="32"/>
   </w:num>
   <w:num w:numId="2" w16cid:durableId="673727680">
-    <w:abstractNumId w:val="19"/>
+    <w:abstractNumId w:val="26"/>
   </w:num>
   <w:num w:numId="3" w16cid:durableId="404189091">
-    <w:abstractNumId w:val="19"/>
+    <w:abstractNumId w:val="26"/>
     <w:lvlOverride w:ilvl="1">
       <w:lvl w:ilvl="1">
         <w:numFmt w:val="decimal"/>
@@ -5530,82 +6220,112 @@
     <w:abstractNumId w:val="2"/>
   </w:num>
   <w:num w:numId="5" w16cid:durableId="1950966452">
-    <w:abstractNumId w:val="12"/>
+    <w:abstractNumId w:val="16"/>
   </w:num>
   <w:num w:numId="6" w16cid:durableId="2133742334">
-    <w:abstractNumId w:val="28"/>
+    <w:abstractNumId w:val="38"/>
   </w:num>
   <w:num w:numId="7" w16cid:durableId="216748130">
-    <w:abstractNumId w:val="11"/>
+    <w:abstractNumId w:val="15"/>
   </w:num>
   <w:num w:numId="8" w16cid:durableId="418598449">
-    <w:abstractNumId w:val="27"/>
+    <w:abstractNumId w:val="37"/>
   </w:num>
   <w:num w:numId="9" w16cid:durableId="1824395598">
-    <w:abstractNumId w:val="26"/>
+    <w:abstractNumId w:val="36"/>
   </w:num>
   <w:num w:numId="10" w16cid:durableId="686559715">
     <w:abstractNumId w:val="0"/>
   </w:num>
   <w:num w:numId="11" w16cid:durableId="784613707">
+    <w:abstractNumId w:val="25"/>
+  </w:num>
+  <w:num w:numId="12" w16cid:durableId="480391496">
+    <w:abstractNumId w:val="8"/>
+  </w:num>
+  <w:num w:numId="13" w16cid:durableId="663360290">
+    <w:abstractNumId w:val="21"/>
+  </w:num>
+  <w:num w:numId="14" w16cid:durableId="933781361">
+    <w:abstractNumId w:val="13"/>
+  </w:num>
+  <w:num w:numId="15" w16cid:durableId="198671215">
+    <w:abstractNumId w:val="22"/>
+  </w:num>
+  <w:num w:numId="16" w16cid:durableId="787050262">
     <w:abstractNumId w:val="18"/>
   </w:num>
-  <w:num w:numId="12" w16cid:durableId="480391496">
-    <w:abstractNumId w:val="6"/>
+  <w:num w:numId="17" w16cid:durableId="716470092">
+    <w:abstractNumId w:val="30"/>
   </w:num>
-  <w:num w:numId="13" w16cid:durableId="663360290">
-    <w:abstractNumId w:val="14"/>
+  <w:num w:numId="18" w16cid:durableId="331839953">
+    <w:abstractNumId w:val="27"/>
   </w:num>
-  <w:num w:numId="14" w16cid:durableId="933781361">
-    <w:abstractNumId w:val="9"/>
+  <w:num w:numId="19" w16cid:durableId="983393238">
+    <w:abstractNumId w:val="10"/>
   </w:num>
-  <w:num w:numId="15" w16cid:durableId="198671215">
-    <w:abstractNumId w:val="15"/>
-  </w:num>
-  <w:num w:numId="16" w16cid:durableId="787050262">
-    <w:abstractNumId w:val="13"/>
-  </w:num>
-  <w:num w:numId="17" w16cid:durableId="716470092">
+  <w:num w:numId="20" w16cid:durableId="1104150721">
     <w:abstractNumId w:val="23"/>
   </w:num>
-  <w:num w:numId="18" w16cid:durableId="331839953">
-    <w:abstractNumId w:val="20"/>
-  </w:num>
-  <w:num w:numId="19" w16cid:durableId="983393238">
+  <w:num w:numId="21" w16cid:durableId="2062555769">
     <w:abstractNumId w:val="7"/>
   </w:num>
-  <w:num w:numId="20" w16cid:durableId="1104150721">
-    <w:abstractNumId w:val="16"/>
-  </w:num>
-  <w:num w:numId="21" w16cid:durableId="2062555769">
-    <w:abstractNumId w:val="5"/>
-  </w:num>
   <w:num w:numId="22" w16cid:durableId="1459303786">
-    <w:abstractNumId w:val="17"/>
+    <w:abstractNumId w:val="24"/>
   </w:num>
   <w:num w:numId="23" w16cid:durableId="448400862">
-    <w:abstractNumId w:val="21"/>
+    <w:abstractNumId w:val="28"/>
   </w:num>
   <w:num w:numId="24" w16cid:durableId="957370328">
     <w:abstractNumId w:val="3"/>
   </w:num>
   <w:num w:numId="25" w16cid:durableId="414018340">
-    <w:abstractNumId w:val="22"/>
+    <w:abstractNumId w:val="29"/>
   </w:num>
   <w:num w:numId="26" w16cid:durableId="1652101139">
-    <w:abstractNumId w:val="10"/>
+    <w:abstractNumId w:val="14"/>
   </w:num>
   <w:num w:numId="27" w16cid:durableId="1533765142">
     <w:abstractNumId w:val="1"/>
   </w:num>
   <w:num w:numId="28" w16cid:durableId="1746028662">
-    <w:abstractNumId w:val="8"/>
+    <w:abstractNumId w:val="11"/>
   </w:num>
   <w:num w:numId="29" w16cid:durableId="1104567852">
+    <w:abstractNumId w:val="6"/>
+  </w:num>
+  <w:num w:numId="30" w16cid:durableId="291903135">
+    <w:abstractNumId w:val="33"/>
+  </w:num>
+  <w:num w:numId="31" w16cid:durableId="714818258">
+    <w:abstractNumId w:val="5"/>
+  </w:num>
+  <w:num w:numId="32" w16cid:durableId="36129587">
+    <w:abstractNumId w:val="19"/>
+  </w:num>
+  <w:num w:numId="33" w16cid:durableId="1684701115">
+    <w:abstractNumId w:val="12"/>
+  </w:num>
+  <w:num w:numId="34" w16cid:durableId="154616041">
+    <w:abstractNumId w:val="35"/>
+  </w:num>
+  <w:num w:numId="35" w16cid:durableId="491798946">
+    <w:abstractNumId w:val="34"/>
+  </w:num>
+  <w:num w:numId="36" w16cid:durableId="1508520534">
+    <w:abstractNumId w:val="17"/>
+  </w:num>
+  <w:num w:numId="37" w16cid:durableId="1971937838">
+    <w:abstractNumId w:val="20"/>
+  </w:num>
+  <w:num w:numId="38" w16cid:durableId="1802772125">
     <w:abstractNumId w:val="4"/>
   </w:num>
-  <w:num w:numId="30" w16cid:durableId="291903135">
-    <w:abstractNumId w:val="25"/>
+  <w:num w:numId="39" w16cid:durableId="1476146415">
+    <w:abstractNumId w:val="9"/>
+  </w:num>
+  <w:num w:numId="40" w16cid:durableId="2143838432">
+    <w:abstractNumId w:val="31"/>
   </w:num>
 </w:numbering>
 </file>

</xml_diff>